<commit_message>
added to group review
added my signicher to group review
</commit_message>
<xml_diff>
--- a/EEE3099S_Group_10_Week_2_review.docx
+++ b/EEE3099S_Group_10_Week_2_review.docx
@@ -376,13 +376,23 @@
                 <w:szCs w:val="28"/>
               </w:rPr>
             </w:pPr>
+            <w:proofErr w:type="spellStart"/>
             <w:r>
               <w:rPr>
                 <w:rFonts w:ascii="Times New Roman" w:hAnsi="Times New Roman" w:cs="Times New Roman"/>
                 <w:sz w:val="24"/>
                 <w:szCs w:val="28"/>
               </w:rPr>
-              <w:t>Thiyashan Pillay</w:t>
+              <w:t>Thiyashan</w:t>
+            </w:r>
+            <w:proofErr w:type="spellEnd"/>
+            <w:r>
+              <w:rPr>
+                <w:rFonts w:ascii="Times New Roman" w:hAnsi="Times New Roman" w:cs="Times New Roman"/>
+                <w:sz w:val="24"/>
+                <w:szCs w:val="28"/>
+              </w:rPr>
+              <w:t xml:space="preserve"> Pillay</w:t>
             </w:r>
           </w:p>
         </w:tc>
@@ -810,7 +820,21 @@
         <w:rPr>
           <w:rFonts w:ascii="Times New Roman" w:hAnsi="Times New Roman" w:cs="Times New Roman"/>
         </w:rPr>
-        <w:t xml:space="preserve">Create an image of the circuit design on KiCAD. </w:t>
+        <w:t xml:space="preserve">Create an image of the circuit design on </w:t>
+      </w:r>
+      <w:proofErr w:type="spellStart"/>
+      <w:r>
+        <w:rPr>
+          <w:rFonts w:ascii="Times New Roman" w:hAnsi="Times New Roman" w:cs="Times New Roman"/>
+        </w:rPr>
+        <w:t>KiCAD</w:t>
+      </w:r>
+      <w:proofErr w:type="spellEnd"/>
+      <w:r>
+        <w:rPr>
+          <w:rFonts w:ascii="Times New Roman" w:hAnsi="Times New Roman" w:cs="Times New Roman"/>
+        </w:rPr>
+        <w:t xml:space="preserve">. </w:t>
       </w:r>
     </w:p>
     <w:p>
@@ -824,11 +848,19 @@
           <w:rFonts w:ascii="Times New Roman" w:hAnsi="Times New Roman" w:cs="Times New Roman"/>
         </w:rPr>
       </w:pPr>
-      <w:r>
-        <w:rPr>
-          <w:rFonts w:ascii="Times New Roman" w:hAnsi="Times New Roman" w:cs="Times New Roman"/>
-        </w:rPr>
-        <w:t xml:space="preserve">Finalise the report details. </w:t>
+      <w:proofErr w:type="spellStart"/>
+      <w:r>
+        <w:rPr>
+          <w:rFonts w:ascii="Times New Roman" w:hAnsi="Times New Roman" w:cs="Times New Roman"/>
+        </w:rPr>
+        <w:t>Finalise</w:t>
+      </w:r>
+      <w:proofErr w:type="spellEnd"/>
+      <w:r>
+        <w:rPr>
+          <w:rFonts w:ascii="Times New Roman" w:hAnsi="Times New Roman" w:cs="Times New Roman"/>
+        </w:rPr>
+        <w:t xml:space="preserve"> the report details. </w:t>
       </w:r>
     </w:p>
     <w:p>
@@ -958,7 +990,7 @@
           <w:rFonts w:ascii="Times New Roman" w:hAnsi="Times New Roman" w:cs="Times New Roman"/>
           <w:sz w:val="24"/>
         </w:rPr>
-        <w:t xml:space="preserve">Kian Frassek. </w:t>
+        <w:t>Kian Frassek.</w:t>
       </w:r>
     </w:p>
     <w:p>
@@ -974,8 +1006,340 @@
           <w:rFonts w:ascii="Times New Roman" w:hAnsi="Times New Roman" w:cs="Times New Roman"/>
           <w:sz w:val="24"/>
         </w:rPr>
+        <w:t xml:space="preserve"> </w:t>
+      </w:r>
+      <w:r>
+        <w:rPr>
+          <w:rFonts w:ascii="Times New Roman" w:hAnsi="Times New Roman" w:cs="Times New Roman"/>
+          <w:noProof/>
+          <w:sz w:val="24"/>
+        </w:rPr>
+        <mc:AlternateContent>
+          <mc:Choice Requires="wps">
+            <w:drawing>
+              <wp:inline distT="0" distB="0" distL="0" distR="0" wp14:anchorId="4A6B1DCC" wp14:editId="0A62FA59">
+                <wp:extent cx="919163" cy="495300"/>
+                <wp:effectExtent l="0" t="0" r="14605" b="19050"/>
+                <wp:docPr id="1870119324" name="Freeform: Shape 3"/>
+                <wp:cNvGraphicFramePr/>
+                <a:graphic xmlns:a="http://schemas.openxmlformats.org/drawingml/2006/main">
+                  <a:graphicData uri="http://schemas.microsoft.com/office/word/2010/wordprocessingShape">
+                    <wps:wsp>
+                      <wps:cNvSpPr/>
+                      <wps:spPr>
+                        <a:xfrm>
+                          <a:off x="0" y="0"/>
+                          <a:ext cx="919163" cy="495300"/>
+                        </a:xfrm>
+                        <a:custGeom>
+                          <a:avLst/>
+                          <a:gdLst>
+                            <a:gd name="connsiteX0" fmla="*/ 509925 w 1319577"/>
+                            <a:gd name="connsiteY0" fmla="*/ 167545 h 772382"/>
+                            <a:gd name="connsiteX1" fmla="*/ 514687 w 1319577"/>
+                            <a:gd name="connsiteY1" fmla="*/ 577120 h 772382"/>
+                            <a:gd name="connsiteX2" fmla="*/ 528975 w 1319577"/>
+                            <a:gd name="connsiteY2" fmla="*/ 562832 h 772382"/>
+                            <a:gd name="connsiteX3" fmla="*/ 533737 w 1319577"/>
+                            <a:gd name="connsiteY3" fmla="*/ 500920 h 772382"/>
+                            <a:gd name="connsiteX4" fmla="*/ 538500 w 1319577"/>
+                            <a:gd name="connsiteY4" fmla="*/ 391382 h 772382"/>
+                            <a:gd name="connsiteX5" fmla="*/ 619462 w 1319577"/>
+                            <a:gd name="connsiteY5" fmla="*/ 505682 h 772382"/>
+                            <a:gd name="connsiteX6" fmla="*/ 714712 w 1319577"/>
+                            <a:gd name="connsiteY6" fmla="*/ 577120 h 772382"/>
+                            <a:gd name="connsiteX7" fmla="*/ 690900 w 1319577"/>
+                            <a:gd name="connsiteY7" fmla="*/ 448532 h 772382"/>
+                            <a:gd name="connsiteX8" fmla="*/ 628987 w 1319577"/>
+                            <a:gd name="connsiteY8" fmla="*/ 215170 h 772382"/>
+                            <a:gd name="connsiteX9" fmla="*/ 609937 w 1319577"/>
+                            <a:gd name="connsiteY9" fmla="*/ 72295 h 772382"/>
+                            <a:gd name="connsiteX10" fmla="*/ 619462 w 1319577"/>
+                            <a:gd name="connsiteY10" fmla="*/ 10382 h 772382"/>
+                            <a:gd name="connsiteX11" fmla="*/ 628987 w 1319577"/>
+                            <a:gd name="connsiteY11" fmla="*/ 172307 h 772382"/>
+                            <a:gd name="connsiteX12" fmla="*/ 519450 w 1319577"/>
+                            <a:gd name="connsiteY12" fmla="*/ 743807 h 772382"/>
+                            <a:gd name="connsiteX13" fmla="*/ 505162 w 1319577"/>
+                            <a:gd name="connsiteY13" fmla="*/ 772382 h 772382"/>
+                            <a:gd name="connsiteX14" fmla="*/ 224175 w 1319577"/>
+                            <a:gd name="connsiteY14" fmla="*/ 400907 h 772382"/>
+                            <a:gd name="connsiteX15" fmla="*/ 19387 w 1319577"/>
+                            <a:gd name="connsiteY15" fmla="*/ 67532 h 772382"/>
+                            <a:gd name="connsiteX16" fmla="*/ 9862 w 1319577"/>
+                            <a:gd name="connsiteY16" fmla="*/ 857 h 772382"/>
+                            <a:gd name="connsiteX17" fmla="*/ 357525 w 1319577"/>
+                            <a:gd name="connsiteY17" fmla="*/ 48482 h 772382"/>
+                            <a:gd name="connsiteX18" fmla="*/ 1081425 w 1319577"/>
+                            <a:gd name="connsiteY18" fmla="*/ 200882 h 772382"/>
+                            <a:gd name="connsiteX19" fmla="*/ 1310025 w 1319577"/>
+                            <a:gd name="connsiteY19" fmla="*/ 277082 h 772382"/>
+                            <a:gd name="connsiteX20" fmla="*/ 1305262 w 1319577"/>
+                            <a:gd name="connsiteY20" fmla="*/ 234220 h 772382"/>
+                          </a:gdLst>
+                          <a:ahLst/>
+                          <a:cxnLst>
+                            <a:cxn ang="0">
+                              <a:pos x="connsiteX0" y="connsiteY0"/>
+                            </a:cxn>
+                            <a:cxn ang="0">
+                              <a:pos x="connsiteX1" y="connsiteY1"/>
+                            </a:cxn>
+                            <a:cxn ang="0">
+                              <a:pos x="connsiteX2" y="connsiteY2"/>
+                            </a:cxn>
+                            <a:cxn ang="0">
+                              <a:pos x="connsiteX3" y="connsiteY3"/>
+                            </a:cxn>
+                            <a:cxn ang="0">
+                              <a:pos x="connsiteX4" y="connsiteY4"/>
+                            </a:cxn>
+                            <a:cxn ang="0">
+                              <a:pos x="connsiteX5" y="connsiteY5"/>
+                            </a:cxn>
+                            <a:cxn ang="0">
+                              <a:pos x="connsiteX6" y="connsiteY6"/>
+                            </a:cxn>
+                            <a:cxn ang="0">
+                              <a:pos x="connsiteX7" y="connsiteY7"/>
+                            </a:cxn>
+                            <a:cxn ang="0">
+                              <a:pos x="connsiteX8" y="connsiteY8"/>
+                            </a:cxn>
+                            <a:cxn ang="0">
+                              <a:pos x="connsiteX9" y="connsiteY9"/>
+                            </a:cxn>
+                            <a:cxn ang="0">
+                              <a:pos x="connsiteX10" y="connsiteY10"/>
+                            </a:cxn>
+                            <a:cxn ang="0">
+                              <a:pos x="connsiteX11" y="connsiteY11"/>
+                            </a:cxn>
+                            <a:cxn ang="0">
+                              <a:pos x="connsiteX12" y="connsiteY12"/>
+                            </a:cxn>
+                            <a:cxn ang="0">
+                              <a:pos x="connsiteX13" y="connsiteY13"/>
+                            </a:cxn>
+                            <a:cxn ang="0">
+                              <a:pos x="connsiteX14" y="connsiteY14"/>
+                            </a:cxn>
+                            <a:cxn ang="0">
+                              <a:pos x="connsiteX15" y="connsiteY15"/>
+                            </a:cxn>
+                            <a:cxn ang="0">
+                              <a:pos x="connsiteX16" y="connsiteY16"/>
+                            </a:cxn>
+                            <a:cxn ang="0">
+                              <a:pos x="connsiteX17" y="connsiteY17"/>
+                            </a:cxn>
+                            <a:cxn ang="0">
+                              <a:pos x="connsiteX18" y="connsiteY18"/>
+                            </a:cxn>
+                            <a:cxn ang="0">
+                              <a:pos x="connsiteX19" y="connsiteY19"/>
+                            </a:cxn>
+                            <a:cxn ang="0">
+                              <a:pos x="connsiteX20" y="connsiteY20"/>
+                            </a:cxn>
+                          </a:cxnLst>
+                          <a:rect l="l" t="t" r="r" b="b"/>
+                          <a:pathLst>
+                            <a:path w="1319577" h="772382">
+                              <a:moveTo>
+                                <a:pt x="509925" y="167545"/>
+                              </a:moveTo>
+                              <a:cubicBezTo>
+                                <a:pt x="511512" y="304070"/>
+                                <a:pt x="508115" y="440744"/>
+                                <a:pt x="514687" y="577120"/>
+                              </a:cubicBezTo>
+                              <a:cubicBezTo>
+                                <a:pt x="515011" y="583848"/>
+                                <a:pt x="527341" y="569366"/>
+                                <a:pt x="528975" y="562832"/>
+                              </a:cubicBezTo>
+                              <a:cubicBezTo>
+                                <a:pt x="533995" y="542752"/>
+                                <a:pt x="532589" y="521586"/>
+                                <a:pt x="533737" y="500920"/>
+                              </a:cubicBezTo>
+                              <a:cubicBezTo>
+                                <a:pt x="535764" y="464429"/>
+                                <a:pt x="536912" y="427895"/>
+                                <a:pt x="538500" y="391382"/>
+                              </a:cubicBezTo>
+                              <a:cubicBezTo>
+                                <a:pt x="565487" y="429482"/>
+                                <a:pt x="582110" y="477668"/>
+                                <a:pt x="619462" y="505682"/>
+                              </a:cubicBezTo>
+                              <a:lnTo>
+                                <a:pt x="714712" y="577120"/>
+                              </a:lnTo>
+                              <a:cubicBezTo>
+                                <a:pt x="706775" y="534257"/>
+                                <a:pt x="700946" y="490950"/>
+                                <a:pt x="690900" y="448532"/>
+                              </a:cubicBezTo>
+                              <a:cubicBezTo>
+                                <a:pt x="672352" y="370220"/>
+                                <a:pt x="645918" y="293847"/>
+                                <a:pt x="628987" y="215170"/>
+                              </a:cubicBezTo>
+                              <a:cubicBezTo>
+                                <a:pt x="618879" y="168199"/>
+                                <a:pt x="616287" y="119920"/>
+                                <a:pt x="609937" y="72295"/>
+                              </a:cubicBezTo>
+                              <a:cubicBezTo>
+                                <a:pt x="613112" y="51657"/>
+                                <a:pt x="615555" y="-10130"/>
+                                <a:pt x="619462" y="10382"/>
+                              </a:cubicBezTo>
+                              <a:cubicBezTo>
+                                <a:pt x="629579" y="63495"/>
+                                <a:pt x="631045" y="118278"/>
+                                <a:pt x="628987" y="172307"/>
+                              </a:cubicBezTo>
+                              <a:cubicBezTo>
+                                <a:pt x="616176" y="508607"/>
+                                <a:pt x="620967" y="464637"/>
+                                <a:pt x="519450" y="743807"/>
+                              </a:cubicBezTo>
+                              <a:cubicBezTo>
+                                <a:pt x="515811" y="753815"/>
+                                <a:pt x="509925" y="762857"/>
+                                <a:pt x="505162" y="772382"/>
+                              </a:cubicBezTo>
+                              <a:cubicBezTo>
+                                <a:pt x="411500" y="648557"/>
+                                <a:pt x="312280" y="528746"/>
+                                <a:pt x="224175" y="400907"/>
+                              </a:cubicBezTo>
+                              <a:cubicBezTo>
+                                <a:pt x="150167" y="293523"/>
+                                <a:pt x="80973" y="182492"/>
+                                <a:pt x="19387" y="67532"/>
+                              </a:cubicBezTo>
+                              <a:cubicBezTo>
+                                <a:pt x="8785" y="47742"/>
+                                <a:pt x="-12553" y="2120"/>
+                                <a:pt x="9862" y="857"/>
+                              </a:cubicBezTo>
+                              <a:cubicBezTo>
+                                <a:pt x="126647" y="-5722"/>
+                                <a:pt x="242541" y="27018"/>
+                                <a:pt x="357525" y="48482"/>
+                              </a:cubicBezTo>
+                              <a:cubicBezTo>
+                                <a:pt x="599927" y="93730"/>
+                                <a:pt x="841645" y="143335"/>
+                                <a:pt x="1081425" y="200882"/>
+                              </a:cubicBezTo>
+                              <a:cubicBezTo>
+                                <a:pt x="1159529" y="219627"/>
+                                <a:pt x="1310025" y="277082"/>
+                                <a:pt x="1310025" y="277082"/>
+                              </a:cubicBezTo>
+                              <a:cubicBezTo>
+                                <a:pt x="1323690" y="249753"/>
+                                <a:pt x="1323203" y="264120"/>
+                                <a:pt x="1305262" y="234220"/>
+                              </a:cubicBezTo>
+                            </a:path>
+                          </a:pathLst>
+                        </a:custGeom>
+                        <a:noFill/>
+                      </wps:spPr>
+                      <wps:style>
+                        <a:lnRef idx="2">
+                          <a:schemeClr val="accent1">
+                            <a:shade val="15000"/>
+                          </a:schemeClr>
+                        </a:lnRef>
+                        <a:fillRef idx="1">
+                          <a:schemeClr val="accent1"/>
+                        </a:fillRef>
+                        <a:effectRef idx="0">
+                          <a:schemeClr val="accent1"/>
+                        </a:effectRef>
+                        <a:fontRef idx="minor">
+                          <a:schemeClr val="lt1"/>
+                        </a:fontRef>
+                      </wps:style>
+                      <wps:bodyPr rot="0" spcFirstLastPara="0" vertOverflow="overflow" horzOverflow="overflow" vert="horz" wrap="square" lIns="91440" tIns="45720" rIns="91440" bIns="45720" numCol="1" spcCol="0" rtlCol="0" fromWordArt="0" anchor="ctr" anchorCtr="0" forceAA="0" compatLnSpc="1">
+                        <a:prstTxWarp prst="textNoShape">
+                          <a:avLst/>
+                        </a:prstTxWarp>
+                        <a:noAutofit/>
+                      </wps:bodyPr>
+                    </wps:wsp>
+                  </a:graphicData>
+                </a:graphic>
+              </wp:inline>
+            </w:drawing>
+          </mc:Choice>
+          <mc:Fallback>
+            <w:pict>
+              <v:shape w14:anchorId="2E712B73" id="Freeform: Shape 3" o:spid="_x0000_s1026" style="width:72.4pt;height:39pt;visibility:visible;mso-wrap-style:square;mso-left-percent:-10001;mso-top-percent:-10001;mso-position-horizontal:absolute;mso-position-horizontal-relative:char;mso-position-vertical:absolute;mso-position-vertical-relative:line;mso-left-percent:-10001;mso-top-percent:-10001;v-text-anchor:middle" coordsize="1319577,772382" o:gfxdata="UEsDBBQABgAIAAAAIQC2gziS/gAAAOEBAAATAAAAW0NvbnRlbnRfVHlwZXNdLnhtbJSRQU7DMBBF&#10;90jcwfIWJU67QAgl6YK0S0CoHGBkTxKLZGx5TGhvj5O2G0SRWNoz/78nu9wcxkFMGNg6quQqL6RA&#10;0s5Y6ir5vt9lD1JwBDIwOMJKHpHlpr69KfdHjyxSmriSfYz+USnWPY7AufNIadK6MEJMx9ApD/oD&#10;OlTrorhX2lFEilmcO2RdNtjC5xDF9pCuTyYBB5bi6bQ4syoJ3g9WQ0ymaiLzg5KdCXlKLjvcW893&#10;SUOqXwnz5DrgnHtJTxOsQfEKIT7DmDSUCaxw7Rqn8787ZsmRM9e2VmPeBN4uqYvTtW7jvijg9N/y&#10;JsXecLq0q+WD6m8AAAD//wMAUEsDBBQABgAIAAAAIQA4/SH/1gAAAJQBAAALAAAAX3JlbHMvLnJl&#10;bHOkkMFqwzAMhu+DvYPRfXGawxijTi+j0GvpHsDYimMaW0Yy2fr2M4PBMnrbUb/Q94l/f/hMi1qR&#10;JVI2sOt6UJgd+ZiDgffL8ekFlFSbvV0oo4EbChzGx4f9GRdb25HMsYhqlCwG5lrLq9biZkxWOiqY&#10;22YiTra2kYMu1l1tQD30/bPm3wwYN0x18gb45AdQl1tp5j/sFB2T0FQ7R0nTNEV3j6o9feQzro1i&#10;OWA14Fm+Q8a1a8+Bvu/d/dMb2JY5uiPbhG/ktn4cqGU/er3pcvwCAAD//wMAUEsDBBQABgAIAAAA&#10;IQBrnOk/XQcAACocAAAOAAAAZHJzL2Uyb0RvYy54bWysWV2P3DQUfUfiP0R5RGrH305W3aJSVIRU&#10;QUWLgMdsJtMZKZMMSfaj/HqOrzNZe1k0DqIP02Sd42Nf33t9j/3q24djm901w3jou+ucv2R51nR1&#10;vz10n6/zXz+9e1Hk2ThV3bZq+665zr80Y/7t66+/enV/umpEv+/bbTNk6KQbr+5P1/l+mk5Xm81Y&#10;75tjNb7sT02Hxl0/HKsJr8PnzXao7tH7sd0Ixszmvh+2p6Gvm3HEX7/3jflr6n+3a+rp591ubKas&#10;vc4xtol+B/q9cb+b16+qq89Dddof6nkY1X8YxbE6dCBduvq+mqrsdjj8o6vjoR76sd9NL+v+uOl3&#10;u0Pd0BwwG86ezObjvjo1NBcYZzwtZhr/v27rn+4+nj4MMMP9abwa8ehm8bAbju5/jC97IGN9WYzV&#10;PExZjT+WvORG5lmNJlVqyciYm0dwfTtOPzQ9dVTdvR8nb+stnshS26yrjnCJuu+68TA1v2N9dscW&#10;5v9mk2lWlkJn9xmXvNTWzgv1FPNHiOHGaqWzfWatkIX4F8jvPKThyhT2Mk2EsZYLdpFGhDSiKG3C&#10;bCKMEYUUF2mwAo9Gk9LKhNlEGMbKhNmoiKbQjF02WoiRJceSXJyNDmgML5URl2lCjGbaJNCYgMZy&#10;hfW8TBNi4JApLmADGlOyMsVoIUapQie4AFLs4gJwmjLFoUOM4Jrbyw5dhjQIzxRPCzFWiDIhOsOI&#10;TnUBHoI4S/E0HoZ0qtUiEEeWYfaiS/MoqOHTOiF0IpBVskghisNa85Tg4SHI583LMwoDWwjFU1Ib&#10;D0EKSSdlRmFo81KmODYPMdgQEuKHh6FdFklmCyGFTvCCMK6ltjplc+MhSBUqIbPxMLA5K7hKIgpR&#10;KKuKFKYwtrFLM5bEFKKEtSyBSUTRLZkWKUsUoYRU4skuh0rl87kWqfbn8qR+6Ob6BE9Z5apYRoXd&#10;qR9dKRQWKyh8zq+oQ1DdoEugXHFzAYzcE4L5KjDySQimOieZGeEeguUqZoRwCFarwIjLEKxXgRFu&#10;IdisAiOKQjDVkskGQ2SE4GIVM5w9BJerwG5TC9F4X+VjT51snZe5HShiX+dnbl+J4Os8ze0WEXyd&#10;r7lNIIKv8za3IUTwdf7m0nYEX+dxLoVH8HU+x584Hd7XuI1LmyE73gO4D5s5Qw5Q105Xt6SrpzyD&#10;rh7yDLr6xmGqq1M1ucR6fszucUIwy7lsf53PMs01H/u75lNPH04uzXr5RyPxqm4exON39e3Nof6u&#10;+StCcVSy3m8lU8zS0DGMucsCzdSlQpsij1oaSQdSo6/tz5OOWJ7n1MyVhbCZLiT26HnqnlNYqeZG&#10;U0pDfrRwkij0SNJ66ZxSlqWfilYCtUTEKYUuvA9oVPZFzEkK0XOS8FvBqa3xUamMUoK8apmKNOVs&#10;eIynwNj8+nsjSCcXidOrwHROo1XhgwmEKH+ibgvB5xSprDUmMrwXDvM8nSR8lrPtQu/xQtBjSN/N&#10;mPNXz62+ZcbaeSVQYuj5nMJ7nIWFlU8lCupPR+7o9SCxeZn37Aif4zTQHVhy53HSMpQ1oVWM0uWc&#10;QAQKZhUNyMscQnrNl87Ji8J6p+Km4GW0+gZKY14mjqYnAyKlSJwkAFdQSj77FKRMbFnDNf5Rpy84&#10;4zI2AZ0bUCNJwXRG6NN5kkbiSCuyKwpc5Rk5L+DjUSOJbs9IojCdkhtuvYtoVhj2ZLlYaWb3N8rI&#10;qFGTkvR2JX2YzKmRFOaMBXlUICeGwUrnbr5brGpsdpyuYKl943LE5raEi1lSIfXOOcDgUCPuVnIh&#10;Cp8gNBwJIRMMyOtL4vSqMXmeYMTeQUiEghZUgZwzVsFK60sUrKYqo8xCSpNwpB+TCQtbeA9BPlJR&#10;jy+40NrTCRwchfNzepO4ZlsnmZMLYxDaLgW80AirsEOBNDTvOcIy5ILAmF54Eo7kZPLUdIm49oQ4&#10;94njrVAcWYc65UpKGfnTLEGp1QvLZE64TKmxz7hZCl4a8AdTmRWnbyUdebk1zbZSYDfz7gjPQIjE&#10;HQsp2LyURj1ZTGQiJ079oEhyPjNbjMIVRiQXlwqJhvZ4Xt717w5ti+luHo/l6Wn60jauTGq7X5pd&#10;dtiiVhKkT+nGpHnbDtldhZqsquumm7hv2lfbxv/ZRSG5H/gWBI2EOnQ970C89D134G5j/tm3G97y&#10;vYM2dOGygL1wXmjigXnwgiDmvpsW8PHQ9cNzM2sxq5nZf382kjeNs9JNv/3yYciG3l/3jKf63WEY&#10;p/fVOH2oBlwwYHVxZzX9jJ9d26MsRflJT3m274e/nvu7+x7XLmjNs3vcF13n45+31dDkWftjhwuZ&#10;kqOqRCFMLwpBiZchbLkJW7rb49sey4TaEKOjR/f91J4fd0N//A1XW28cK5qqrgY3Dhym4fzydsI7&#10;mnA5Vjdv3tAzLpXgUu+7j6fade6sesLMPz38Vg2nzD1e5xNucH7qz3dL1dX5bsb55fKtQ3b9m9up&#10;3x3cxQ35obfr/IILKVr/+fLM3XiF7/TV4xXf678BAAD//wMAUEsDBBQABgAIAAAAIQAeLw6a2gAA&#10;AAQBAAAPAAAAZHJzL2Rvd25yZXYueG1sTI9BS8NAEIXvQv/DMoVegt0oQUPMptRib9JitfdpdkyC&#10;2dmQ3TTpv3fbi14eDG9473v5ajKtOFPvGssKHpYxCOLS6oYrBV+f2/sUhPPIGlvLpOBCDlbF7C7H&#10;TNuRP+h88JUIIewyVFB732VSurImg25pO+LgfdveoA9nX0nd4xjCTSsf4/hJGmw4NNTY0aam8ucw&#10;GAVHTnhfbsbt+vXtPTruhiilXaTUYj6tX0B4mvzfM1zxAzoUgelkB9ZOtArCEH/Tq5ckYcZJwXMa&#10;gyxy+R+++AUAAP//AwBQSwECLQAUAAYACAAAACEAtoM4kv4AAADhAQAAEwAAAAAAAAAAAAAAAAAA&#10;AAAAW0NvbnRlbnRfVHlwZXNdLnhtbFBLAQItABQABgAIAAAAIQA4/SH/1gAAAJQBAAALAAAAAAAA&#10;AAAAAAAAAC8BAABfcmVscy8ucmVsc1BLAQItABQABgAIAAAAIQBrnOk/XQcAACocAAAOAAAAAAAA&#10;AAAAAAAAAC4CAABkcnMvZTJvRG9jLnhtbFBLAQItABQABgAIAAAAIQAeLw6a2gAAAAQBAAAPAAAA&#10;AAAAAAAAAAAAALcJAABkcnMvZG93bnJldi54bWxQSwUGAAAAAAQABADzAAAAvgoAAAAA&#10;" path="m509925,167545v1587,136525,-1810,273199,4762,409575c515011,583848,527341,569366,528975,562832v5020,-20080,3614,-41246,4762,-61912c535764,464429,536912,427895,538500,391382v26987,38100,43610,86286,80962,114300l714712,577120c706775,534257,700946,490950,690900,448532,672352,370220,645918,293847,628987,215170,618879,168199,616287,119920,609937,72295v3175,-20638,5618,-82425,9525,-61913c629579,63495,631045,118278,628987,172307,616176,508607,620967,464637,519450,743807v-3639,10008,-9525,19050,-14288,28575c411500,648557,312280,528746,224175,400907,150167,293523,80973,182492,19387,67532,8785,47742,-12553,2120,9862,857,126647,-5722,242541,27018,357525,48482v242402,45248,484120,94853,723900,152400c1159529,219627,1310025,277082,1310025,277082v13665,-27329,13178,-12962,-4763,-42862e" filled="f" strokecolor="#0a121c [484]" strokeweight="2pt">
+                <v:path arrowok="t" o:connecttype="custom" o:connectlocs="355193,107440;358510,370086;368462,360923;371779,321221;375097,250979;431492,324275;497839,370086;481252,287627;438126,137981;424857,46360;431492,6658;438126,110494;361827,476976;351875,495300;156151,257087;13504,43306;6869,550;249037,31090;753276,128818;912509,177682;909192,150197" o:connectangles="0,0,0,0,0,0,0,0,0,0,0,0,0,0,0,0,0,0,0,0,0"/>
+                <w10:anchorlock/>
+              </v:shape>
+            </w:pict>
+          </mc:Fallback>
+        </mc:AlternateContent>
+      </w:r>
+    </w:p>
+    <w:p>
+      <w:pPr>
+        <w:ind w:left="101"/>
+        <w:rPr>
+          <w:rFonts w:ascii="Times New Roman" w:hAnsi="Times New Roman" w:cs="Times New Roman"/>
+          <w:sz w:val="24"/>
+        </w:rPr>
+      </w:pPr>
+    </w:p>
+    <w:p>
+      <w:pPr>
+        <w:ind w:left="101"/>
+        <w:rPr>
+          <w:rFonts w:ascii="Times New Roman" w:hAnsi="Times New Roman" w:cs="Times New Roman"/>
+          <w:sz w:val="24"/>
+        </w:rPr>
+      </w:pPr>
+      <w:proofErr w:type="spellStart"/>
+      <w:r>
+        <w:rPr>
+          <w:rFonts w:ascii="Times New Roman" w:hAnsi="Times New Roman" w:cs="Times New Roman"/>
+          <w:sz w:val="24"/>
+        </w:rPr>
+        <w:t>Thiyashan</w:t>
+      </w:r>
+      <w:proofErr w:type="spellEnd"/>
+      <w:r>
+        <w:rPr>
+          <w:rFonts w:ascii="Times New Roman" w:hAnsi="Times New Roman" w:cs="Times New Roman"/>
+          <w:sz w:val="24"/>
+        </w:rPr>
+        <w:t xml:space="preserve"> Pillay.</w:t>
+      </w:r>
+    </w:p>
+    <w:p>
+      <w:pPr>
+        <w:ind w:left="101"/>
+        <w:rPr>
+          <w:sz w:val="24"/>
+        </w:rPr>
+      </w:pPr>
+      <w:r>
+        <w:rPr>
+          <w:rFonts w:ascii="Times New Roman" w:hAnsi="Times New Roman" w:cs="Times New Roman"/>
+          <w:noProof/>
+          <w:sz w:val="24"/>
+        </w:rPr>
         <w:drawing>
-          <wp:inline distT="0" distB="0" distL="0" distR="0" wp14:anchorId="23747FC7" wp14:editId="4756BCA0">
+          <wp:inline distT="0" distB="0" distL="0" distR="0" wp14:anchorId="7556D343" wp14:editId="1EF3B823">
             <wp:extent cx="2238687" cy="1124107"/>
             <wp:effectExtent l="0" t="0" r="0" b="0"/>
             <wp:docPr id="1090097727" name="Picture 1" descr="A purple marker on a piece of paper&#10;&#10;Description automatically generated"/>
@@ -1009,21 +1373,6 @@
             </a:graphic>
           </wp:inline>
         </w:drawing>
-      </w:r>
-    </w:p>
-    <w:p>
-      <w:pPr>
-        <w:ind w:left="101"/>
-        <w:rPr>
-          <w:sz w:val="24"/>
-        </w:rPr>
-      </w:pPr>
-      <w:r>
-        <w:rPr>
-          <w:rFonts w:ascii="Times New Roman" w:hAnsi="Times New Roman" w:cs="Times New Roman"/>
-          <w:sz w:val="24"/>
-        </w:rPr>
-        <w:t xml:space="preserve">Thiyashan Pillay. </w:t>
       </w:r>
     </w:p>
     <w:sectPr>

</xml_diff>

<commit_message>
add signature and updated milstone formating
</commit_message>
<xml_diff>
--- a/EEE3099S_Group_10_Week_2_review.docx
+++ b/EEE3099S_Group_10_Week_2_review.docx
@@ -952,6 +952,562 @@
         </w:rPr>
       </w:pPr>
     </w:p>
+    <w:tbl>
+      <w:tblPr>
+        <w:tblStyle w:val="TableGrid"/>
+        <w:tblW w:w="0" w:type="auto"/>
+        <w:tblInd w:w="101" w:type="dxa"/>
+        <w:tblBorders>
+          <w:top w:val="none" w:sz="0" w:space="0" w:color="auto"/>
+          <w:left w:val="none" w:sz="0" w:space="0" w:color="auto"/>
+          <w:bottom w:val="none" w:sz="0" w:space="0" w:color="auto"/>
+          <w:right w:val="none" w:sz="0" w:space="0" w:color="auto"/>
+          <w:insideH w:val="none" w:sz="0" w:space="0" w:color="auto"/>
+          <w:insideV w:val="none" w:sz="0" w:space="0" w:color="auto"/>
+        </w:tblBorders>
+        <w:tblLook w:val="04A0" w:firstRow="1" w:lastRow="0" w:firstColumn="1" w:lastColumn="0" w:noHBand="0" w:noVBand="1"/>
+      </w:tblPr>
+      <w:tblGrid>
+        <w:gridCol w:w="3032"/>
+        <w:gridCol w:w="3068"/>
+        <w:gridCol w:w="3265"/>
+      </w:tblGrid>
+      <w:tr>
+        <w:tc>
+          <w:tcPr>
+            <w:tcW w:w="3155" w:type="dxa"/>
+          </w:tcPr>
+          <w:p>
+            <w:pPr>
+              <w:rPr>
+                <w:rFonts w:ascii="Times New Roman" w:hAnsi="Times New Roman" w:cs="Times New Roman"/>
+                <w:sz w:val="24"/>
+              </w:rPr>
+            </w:pPr>
+            <w:r>
+              <w:rPr>
+                <w:rFonts w:ascii="Times New Roman" w:hAnsi="Times New Roman" w:cs="Times New Roman"/>
+                <w:sz w:val="24"/>
+              </w:rPr>
+              <w:t>Cameron Clark</w:t>
+            </w:r>
+          </w:p>
+        </w:tc>
+        <w:tc>
+          <w:tcPr>
+            <w:tcW w:w="3155" w:type="dxa"/>
+          </w:tcPr>
+          <w:p>
+            <w:pPr>
+              <w:ind w:left="101"/>
+              <w:rPr>
+                <w:rFonts w:ascii="Times New Roman" w:hAnsi="Times New Roman" w:cs="Times New Roman"/>
+                <w:sz w:val="24"/>
+              </w:rPr>
+            </w:pPr>
+            <w:r>
+              <w:rPr>
+                <w:rFonts w:ascii="Times New Roman" w:hAnsi="Times New Roman" w:cs="Times New Roman"/>
+                <w:sz w:val="24"/>
+              </w:rPr>
+              <w:t>Kian Frassek</w:t>
+            </w:r>
+          </w:p>
+        </w:tc>
+        <w:tc>
+          <w:tcPr>
+            <w:tcW w:w="3156" w:type="dxa"/>
+          </w:tcPr>
+          <w:p>
+            <w:pPr>
+              <w:ind w:left="101"/>
+              <w:rPr>
+                <w:rFonts w:ascii="Times New Roman" w:hAnsi="Times New Roman" w:cs="Times New Roman"/>
+                <w:sz w:val="24"/>
+              </w:rPr>
+            </w:pPr>
+            <w:proofErr w:type="spellStart"/>
+            <w:r>
+              <w:rPr>
+                <w:rFonts w:ascii="Times New Roman" w:hAnsi="Times New Roman" w:cs="Times New Roman"/>
+                <w:sz w:val="24"/>
+              </w:rPr>
+              <w:t>Thiyashan</w:t>
+            </w:r>
+            <w:proofErr w:type="spellEnd"/>
+            <w:r>
+              <w:rPr>
+                <w:rFonts w:ascii="Times New Roman" w:hAnsi="Times New Roman" w:cs="Times New Roman"/>
+                <w:sz w:val="24"/>
+              </w:rPr>
+              <w:t xml:space="preserve"> Pillay</w:t>
+            </w:r>
+          </w:p>
+        </w:tc>
+      </w:tr>
+      <w:tr>
+        <w:tc>
+          <w:tcPr>
+            <w:tcW w:w="3155" w:type="dxa"/>
+          </w:tcPr>
+          <w:p>
+            <w:pPr>
+              <w:rPr>
+                <w:rFonts w:ascii="Times New Roman" w:hAnsi="Times New Roman" w:cs="Times New Roman"/>
+                <w:sz w:val="24"/>
+              </w:rPr>
+            </w:pPr>
+            <w:r>
+              <w:rPr>
+                <w:rFonts w:ascii="Times New Roman" w:hAnsi="Times New Roman" w:cs="Times New Roman"/>
+                <w:noProof/>
+                <w:sz w:val="24"/>
+              </w:rPr>
+              <mc:AlternateContent>
+                <mc:Choice Requires="wpi">
+                  <w:drawing>
+                    <wp:anchor distT="0" distB="0" distL="114300" distR="114300" simplePos="0" relativeHeight="251659264" behindDoc="0" locked="0" layoutInCell="1" allowOverlap="1" wp14:anchorId="40E5940F" wp14:editId="426DCADB">
+                      <wp:simplePos x="0" y="0"/>
+                      <wp:positionH relativeFrom="column">
+                        <wp:posOffset>1270</wp:posOffset>
+                      </wp:positionH>
+                      <wp:positionV relativeFrom="paragraph">
+                        <wp:posOffset>42545</wp:posOffset>
+                      </wp:positionV>
+                      <wp:extent cx="1236195" cy="687556"/>
+                      <wp:effectExtent l="38100" t="38100" r="0" b="36830"/>
+                      <wp:wrapNone/>
+                      <wp:docPr id="2094682491" name="Ink 8"/>
+                      <wp:cNvGraphicFramePr/>
+                      <a:graphic xmlns:a="http://schemas.openxmlformats.org/drawingml/2006/main">
+                        <a:graphicData uri="http://schemas.microsoft.com/office/word/2010/wordprocessingInk">
+                          <w14:contentPart bwMode="auto" r:id="rId5">
+                            <w14:nvContentPartPr>
+                              <w14:cNvContentPartPr/>
+                            </w14:nvContentPartPr>
+                            <w14:xfrm>
+                              <a:off x="0" y="0"/>
+                              <a:ext cx="1236195" cy="687556"/>
+                            </w14:xfrm>
+                          </w14:contentPart>
+                        </a:graphicData>
+                      </a:graphic>
+                      <wp14:sizeRelH relativeFrom="margin">
+                        <wp14:pctWidth>0</wp14:pctWidth>
+                      </wp14:sizeRelH>
+                      <wp14:sizeRelV relativeFrom="margin">
+                        <wp14:pctHeight>0</wp14:pctHeight>
+                      </wp14:sizeRelV>
+                    </wp:anchor>
+                  </w:drawing>
+                </mc:Choice>
+                <mc:Fallback>
+                  <w:pict>
+                    <v:shapetype w14:anchorId="70455E17" id="_x0000_t75" coordsize="21600,21600" o:spt="75" o:preferrelative="t" path="m@4@5l@4@11@9@11@9@5xe" filled="f" stroked="f">
+                      <v:stroke joinstyle="miter"/>
+                      <v:formulas>
+                        <v:f eqn="if lineDrawn pixelLineWidth 0"/>
+                        <v:f eqn="sum @0 1 0"/>
+                        <v:f eqn="sum 0 0 @1"/>
+                        <v:f eqn="prod @2 1 2"/>
+                        <v:f eqn="prod @3 21600 pixelWidth"/>
+                        <v:f eqn="prod @3 21600 pixelHeight"/>
+                        <v:f eqn="sum @0 0 1"/>
+                        <v:f eqn="prod @6 1 2"/>
+                        <v:f eqn="prod @7 21600 pixelWidth"/>
+                        <v:f eqn="sum @8 21600 0"/>
+                        <v:f eqn="prod @7 21600 pixelHeight"/>
+                        <v:f eqn="sum @10 21600 0"/>
+                      </v:formulas>
+                      <v:path o:extrusionok="f" gradientshapeok="t" o:connecttype="rect"/>
+                      <o:lock v:ext="edit" aspectratio="t"/>
+                    </v:shapetype>
+                    <v:shape id="Ink 8" o:spid="_x0000_s1026" type="#_x0000_t75" style="position:absolute;margin-left:-1.1pt;margin-top:2.15pt;width:99.8pt;height:56.55pt;z-index:251659264;visibility:visible;mso-wrap-style:square;mso-width-percent:0;mso-height-percent:0;mso-wrap-distance-left:9pt;mso-wrap-distance-top:0;mso-wrap-distance-right:9pt;mso-wrap-distance-bottom:0;mso-position-horizontal:absolute;mso-position-horizontal-relative:text;mso-position-vertical:absolute;mso-position-vertical-relative:text;mso-width-percent:0;mso-height-percent:0;mso-width-relative:margin;mso-height-relative:margin" o:gfxdata="UEsDBBQABgAIAAAAIQCbMyc3DAEAAC0CAAATAAAAW0NvbnRlbnRfVHlwZXNdLnhtbISRsU7DMBRF&#13;&#10;dyT+wfKKEqcdEEJJOpAyAkLlAyz7JbHqPFt+JrR/j5O2C1AyeLD97rlHdrk5DJaNEMg4rPgqLzgD&#13;&#10;VE4b7Cr+sXvOHjijKFFL6xAqfgTim/r2ptwdPRBLaaSK9zH6RyFI9TBIyp0HTDetC4OMaRs64aXa&#13;&#10;yw7EuijuhXIYAWMWJwavywZa+Wkj2x7S8ckkgCXOnk6DU1fFpffWKBmTqRhR/2jJzg15Ss4z1BtP&#13;&#10;d0mDiz8bppvrBefca3qaYDSwNxniixyShtCBBKxd41T+P2OSHChzbWsU5E2g7Zy6OF1jG9yLtFYL&#13;&#10;9DQy2CWWdl8YYFxA/RJtUuwdxgtdzJ9dfwMAAP//AwBQSwMEFAAGAAgAAAAhADj9If/WAAAAlAEA&#13;&#10;AAsAAABfcmVscy8ucmVsc6SQwWrDMAyG74O9g9F9cZrDGKNOL6PQa+kewNiKYxpbRjLZ+vYzg8Ey&#13;&#10;ettRv9D3iX9/+EyLWpElUjaw63pQmB35mIOB98vx6QWUVJu9XSijgRsKHMbHh/0ZF1vbkcyxiGqU&#13;&#10;LAbmWsur1uJmTFY6KpjbZiJOtraRgy7WXW1APfT9s+bfDBg3THXyBvjkB1CXW2nmP+wUHZPQVDtH&#13;&#10;SdM0RXePqj195DOujWI5YDXgWb5DxrVrz4G+79390xvYljm6I9uEb+S2fhyoZT96vely/AIAAP//&#13;&#10;AwBQSwMEFAAGAAgAAAAhABZq9Wh7AQAADgMAAA4AAABkcnMvZTJvRG9jLnhtbJxSS07DMBDdI3EH&#13;&#10;y3uaJjQBoqZdUCGx4LOAAxjHbixiTzR2mnJ7JklLWxBCYmPNeOzn9/F8ubU12yj0BlzB48mUM+Uk&#13;&#10;lMatC/76cndxzZkPwpWiBqcK/qE8Xy7Oz+Zdk6sEKqhLhYxAnM+7puBVCE0eRV5Wygo/gUY5GmpA&#13;&#10;KwK1uI5KFB2h2zpKptMs6gDLBkEq72l3NQ75YsDXWsnwpLVXgdXELp1dEb8wVGnKGfZVepNx9tZX&#13;&#10;SZLwaDEX+RpFUxm5oyX+wcoK44jEF9RKBMFaND+grJEIHnSYSLARaG2kGjSRunj6Td29e++VxTPZ&#13;&#10;Yi7BBeXCs8Cw928Y/OcJW5MF3QOUlJBoA/AdIhn0dyAj6RXI1hKfMRVUtQj0JXxlGk9G56YsON6X&#13;&#10;8YG/29weFDzjQdfj6YASiXaSf7uy1Wh7s4kJ2xacMv7o1yFLtQ1M0macXGbxDYUuaZZdX6Vp1h/Y&#13;&#10;Q48Q++7IWzpykuJx318/+saLTwAAAP//AwBQSwMEFAAGAAgAAAAhAFOZrWhNBgAAFhEAABAAAABk&#13;&#10;cnMvaW5rL2luazEueG1stFdNTxxHEL1Hyn9oTQ5cdqC753ORwadYipQoVuxIyXENA6zM7qLdweB/&#13;&#10;n/fqdQ+DjZUcHCH19Ed11atXH728ev24uXWfhv1hvdueFeHYF27YXuwu19vrs+LP92/KvnCHcbW9&#13;&#10;XN3utsNZ8Xk4FK/Pf/zh1Xr7cXN7itFBw/bA2eb2rLgZx7vTk5OHh4fjh+p4t78+id5XJ79sP/72&#13;&#10;a3Gebl0OV+vteoTJQ9662G3H4XGkstP15VlxMT76SR663+3u9xfDdMyd/cWTxLhfXQxvdvvNapw0&#13;&#10;3qy22+HWbVcb4P6rcOPnO0zWsHM97Au3WcPhMh6Huqv7n5fYWD2eFbP1PSAegGRTnLys8+//Qeeb&#13;&#10;r3USVhW7titcgnQ5fCKmE+P89Nu+v93v7ob9uB6eaBYp6eCzu9Da+BFR++Gwu71nbAr3aXV7D8qC&#13;&#10;90iLZDucvEDI1/rAzXfVB16+qW8O7jk1yb05D4m0KaVyaMf1ZkCib+6mHBsPUMztd+PeyiH6WJW+&#13;&#10;L3313i9PY38a47Fvq1koUhZnnR/294ebSd+H/VO+2snEmjx7WF+ONxPp/tj3TRcm3uesv3T7Zlhf&#13;&#10;34z/cj05b/en/HmhGi2lXPLmj+HqrPjJCtLZTW2YOyHWneuW3vU+doujMoSj0B35Z6mZ2fivSo3z&#13;&#10;36+uDsOI3AtdW5w33dL1VZOt1P4otEd+UZSh8IVfLMvK+UXlAkZAcD2+wTv8LWoXp7GyeTSxyvGK&#13;&#10;t7E1ydaUNGmsTUXJz7LsMDY2r20eS1qIJS4ufNlgLKPd45yrpeNmpb3eFiVw8EggoIyqy4bbuE1k&#13;&#10;34+0qutBWgh97SrfZ9Zif1TGmrQF/AG/AYqO3oGUBIQcipYSU4KrDKo3ObhM12sHlsFxQ7bxNWI1&#13;&#10;miuIgl3SIhjLmkdnpFkMglGqfW/yUlEGI07mvUwACQxhgREDQfjMHR3QOW6aG1WSMwN5M9oqqZDz&#13;&#10;3gx5C2pSJ7B5gcQ25TTbpKjTQrSo1zZWpre20zoRAisW38SumWnMjBAqNaJgto7JChaTi9DRMSK0&#13;&#10;DIkA50IZYNN8o1iAMP5Cu5A67FDYxhbZZxyZdFTyUXwKJfTYajoz64kyOwrwg3GCJMsEbpIGBJ9U&#13;&#10;42N4sWvLZloqh1qlNvoChJlKVcMv4SArSq4UcxjBnkog1WYKkckmcjn35pOKS2VXW/HlAASi7Izf&#13;&#10;FIESWwodnSNzpoYG65kR0stzDPhUpjTlkE5APA6CYUkHvZJfbOs8pZi0UGe5rLJSKLYQIpRggXOq&#13;&#10;xMKMQq4lVsNAU4CaMsdWtUvRNPzywkY4QbmMnx6mBMi5hzCZik7BQ8yixQuZGXkQ5G4q9mhSUqdg&#13;&#10;IUglnn7wldJTkbCrxhq9IQL4BLHEh06MNWCyjGASZ6S6o1LkTfptxxQKFWNgacMVK9zyHhI4oTom&#13;&#10;pZoESlx4yJ06CYikoVZRRG+yFFZfV0GnajGylEFTsAlFQNXKBRSFSytEo48QC3jzVFsxEK1hNskA&#13;&#10;4G0ZQ1wgTvZA6MHBykCl0qlVQZU2K8V6CrlaSDVZoW3oZUIIj2iEWQOvfODqC6rCrL+l1qqQyl+f&#13;&#10;6oEwRWRlBGnUgwhfcKrXrzF+VYbzsQydM8hTTRBKtjHjT1uMLc/FpRaIoJGVmE2loAcIwhBHQEwi&#13;&#10;iLKUYUCkGsJvAKslFT8MUFiNM/ccVQ3dyU2cEWmNo6U18aV1G42lfAZk09uldDA6gMW8Sk0ypUoC&#13;&#10;mD5ThK2BAm66oeSdPYapQeoVsX1VQtAbhY9dzS9uBkS+AF9hVUpnetW6czAycLOffn0ADu9Cp3RY&#13;&#10;qqcz/HTAGYg1ulutOrGeNnHLvMJvM4mq4VOnnnM0e+q3xOzUQi3h0XksiZV5qQ+hZBgIPQpoCmY+&#13;&#10;1528gGYagjV+gJafGiO/IiJ/oGq2CV1YaaRiHuk6pljM51mvjOEUT3lMEqnU7JOfZdFNoGjpyAh0&#13;&#10;LKGmamv56vVG9ddbkoJGXmQPpbWOFjJEaUumn1STZEopiFSTi+nZBQlJf4d2NHnPYMtHHvKyGU05&#13;&#10;YUBJBRvw7Djb5wUGJUCnUvc5AqKR9jSacs3Fdur7Cax+Mc9vqCOgNxGoUKOQy9C3i548m3kWMTT0&#13;&#10;zQL1y/SRu60lG01OW/O5TH/xe/vpH8PzfwAAAP//AwBQSwMEFAAGAAgAAAAhAPveybjgAAAADQEA&#13;&#10;AA8AAABkcnMvZG93bnJldi54bWxMT8tOwzAQvCPxD9YicWudpuXRNE5VghBSbw1IcHRjEwfsdWS7&#13;&#10;bfh7tid6Wc1qdudRrkdn2VGH2HsUMJtmwDS2XvXYCXh/e5k8AotJopLWoxbwqyOsq+urUhbKn3Cn&#13;&#10;j03qGIlgLKQAk9JQcB5bo52MUz9oJO7LBycTraHjKsgTiTvL8yy75072SA5GDro2uv1pDk7A7qO+&#13;&#10;276qZSM/n+y2/w7zTW1QiNub8XlFY7MClvSY/j/g3IHyQ0XB9v6AKjIrYJLndClgMQd2ppcPC2B7&#13;&#10;AjMCvCr5ZYvqDwAA//8DAFBLAwQUAAYACAAAACEAeRi8nb8AAAAhAQAAGQAAAGRycy9fcmVscy9l&#13;&#10;Mm9Eb2MueG1sLnJlbHOEz7FqxDAMBuC90Hcw2hslHcpR4mQ5DrKWFG41jpKYxLKxnNJ7+3rswcEN&#13;&#10;GoTQ90tt/+t39UNJXGANTVWDIrZhcrxo+B4vbydQkg1PZg9MGm4k0HevL+0X7SaXJVldFFUUFg1r&#13;&#10;zvETUexK3kgVInGZzCF5k0ubFozGbmYhfK/rD0z/DejuTDVMGtIwNaDGWyzJz+0wz87SOdjDE+cH&#13;&#10;EWgPycFf/V5QkxbKGhxvWKqpyqGAXYt3j3V/AAAA//8DAFBLAQItABQABgAIAAAAIQCbMyc3DAEA&#13;&#10;AC0CAAATAAAAAAAAAAAAAAAAAAAAAABbQ29udGVudF9UeXBlc10ueG1sUEsBAi0AFAAGAAgAAAAh&#13;&#10;ADj9If/WAAAAlAEAAAsAAAAAAAAAAAAAAAAAPQEAAF9yZWxzLy5yZWxzUEsBAi0AFAAGAAgAAAAh&#13;&#10;ABZq9Wh7AQAADgMAAA4AAAAAAAAAAAAAAAAAPAIAAGRycy9lMm9Eb2MueG1sUEsBAi0AFAAGAAgA&#13;&#10;AAAhAFOZrWhNBgAAFhEAABAAAAAAAAAAAAAAAAAA4wMAAGRycy9pbmsvaW5rMS54bWxQSwECLQAU&#13;&#10;AAYACAAAACEA+97JuOAAAAANAQAADwAAAAAAAAAAAAAAAABeCgAAZHJzL2Rvd25yZXYueG1sUEsB&#13;&#10;Ai0AFAAGAAgAAAAhAHkYvJ2/AAAAIQEAABkAAAAAAAAAAAAAAAAAawsAAGRycy9fcmVscy9lMm9E&#13;&#10;b2MueG1sLnJlbHNQSwUGAAAAAAYABgB4AQAAYQwAAAAA&#13;&#10;">
+                      <v:imagedata r:id="rId6" o:title=""/>
+                    </v:shape>
+                  </w:pict>
+                </mc:Fallback>
+              </mc:AlternateContent>
+            </w:r>
+          </w:p>
+        </w:tc>
+        <w:tc>
+          <w:tcPr>
+            <w:tcW w:w="3155" w:type="dxa"/>
+          </w:tcPr>
+          <w:p>
+            <w:pPr>
+              <w:rPr>
+                <w:rFonts w:ascii="Times New Roman" w:hAnsi="Times New Roman" w:cs="Times New Roman"/>
+                <w:noProof/>
+                <w:sz w:val="24"/>
+              </w:rPr>
+            </w:pPr>
+          </w:p>
+          <w:p>
+            <w:pPr>
+              <w:rPr>
+                <w:rFonts w:ascii="Times New Roman" w:hAnsi="Times New Roman" w:cs="Times New Roman"/>
+                <w:sz w:val="24"/>
+              </w:rPr>
+            </w:pPr>
+            <w:r>
+              <w:rPr>
+                <w:rFonts w:ascii="Times New Roman" w:hAnsi="Times New Roman" w:cs="Times New Roman"/>
+                <w:noProof/>
+                <w:sz w:val="24"/>
+              </w:rPr>
+              <w:t xml:space="preserve"> </w:t>
+            </w:r>
+            <w:r>
+              <w:rPr>
+                <w:rFonts w:ascii="Times New Roman" w:hAnsi="Times New Roman" w:cs="Times New Roman"/>
+                <w:noProof/>
+                <w:sz w:val="24"/>
+              </w:rPr>
+              <mc:AlternateContent>
+                <mc:Choice Requires="wps">
+                  <w:drawing>
+                    <wp:inline distT="0" distB="0" distL="0" distR="0" wp14:anchorId="22153EC8" wp14:editId="24164D42">
+                      <wp:extent cx="919163" cy="495300"/>
+                      <wp:effectExtent l="0" t="0" r="14605" b="19050"/>
+                      <wp:docPr id="1870119324" name="Freeform: Shape 3"/>
+                      <wp:cNvGraphicFramePr/>
+                      <a:graphic xmlns:a="http://schemas.openxmlformats.org/drawingml/2006/main">
+                        <a:graphicData uri="http://schemas.microsoft.com/office/word/2010/wordprocessingShape">
+                          <wps:wsp>
+                            <wps:cNvSpPr/>
+                            <wps:spPr>
+                              <a:xfrm>
+                                <a:off x="0" y="0"/>
+                                <a:ext cx="919163" cy="495300"/>
+                              </a:xfrm>
+                              <a:custGeom>
+                                <a:avLst/>
+                                <a:gdLst>
+                                  <a:gd name="connsiteX0" fmla="*/ 509925 w 1319577"/>
+                                  <a:gd name="connsiteY0" fmla="*/ 167545 h 772382"/>
+                                  <a:gd name="connsiteX1" fmla="*/ 514687 w 1319577"/>
+                                  <a:gd name="connsiteY1" fmla="*/ 577120 h 772382"/>
+                                  <a:gd name="connsiteX2" fmla="*/ 528975 w 1319577"/>
+                                  <a:gd name="connsiteY2" fmla="*/ 562832 h 772382"/>
+                                  <a:gd name="connsiteX3" fmla="*/ 533737 w 1319577"/>
+                                  <a:gd name="connsiteY3" fmla="*/ 500920 h 772382"/>
+                                  <a:gd name="connsiteX4" fmla="*/ 538500 w 1319577"/>
+                                  <a:gd name="connsiteY4" fmla="*/ 391382 h 772382"/>
+                                  <a:gd name="connsiteX5" fmla="*/ 619462 w 1319577"/>
+                                  <a:gd name="connsiteY5" fmla="*/ 505682 h 772382"/>
+                                  <a:gd name="connsiteX6" fmla="*/ 714712 w 1319577"/>
+                                  <a:gd name="connsiteY6" fmla="*/ 577120 h 772382"/>
+                                  <a:gd name="connsiteX7" fmla="*/ 690900 w 1319577"/>
+                                  <a:gd name="connsiteY7" fmla="*/ 448532 h 772382"/>
+                                  <a:gd name="connsiteX8" fmla="*/ 628987 w 1319577"/>
+                                  <a:gd name="connsiteY8" fmla="*/ 215170 h 772382"/>
+                                  <a:gd name="connsiteX9" fmla="*/ 609937 w 1319577"/>
+                                  <a:gd name="connsiteY9" fmla="*/ 72295 h 772382"/>
+                                  <a:gd name="connsiteX10" fmla="*/ 619462 w 1319577"/>
+                                  <a:gd name="connsiteY10" fmla="*/ 10382 h 772382"/>
+                                  <a:gd name="connsiteX11" fmla="*/ 628987 w 1319577"/>
+                                  <a:gd name="connsiteY11" fmla="*/ 172307 h 772382"/>
+                                  <a:gd name="connsiteX12" fmla="*/ 519450 w 1319577"/>
+                                  <a:gd name="connsiteY12" fmla="*/ 743807 h 772382"/>
+                                  <a:gd name="connsiteX13" fmla="*/ 505162 w 1319577"/>
+                                  <a:gd name="connsiteY13" fmla="*/ 772382 h 772382"/>
+                                  <a:gd name="connsiteX14" fmla="*/ 224175 w 1319577"/>
+                                  <a:gd name="connsiteY14" fmla="*/ 400907 h 772382"/>
+                                  <a:gd name="connsiteX15" fmla="*/ 19387 w 1319577"/>
+                                  <a:gd name="connsiteY15" fmla="*/ 67532 h 772382"/>
+                                  <a:gd name="connsiteX16" fmla="*/ 9862 w 1319577"/>
+                                  <a:gd name="connsiteY16" fmla="*/ 857 h 772382"/>
+                                  <a:gd name="connsiteX17" fmla="*/ 357525 w 1319577"/>
+                                  <a:gd name="connsiteY17" fmla="*/ 48482 h 772382"/>
+                                  <a:gd name="connsiteX18" fmla="*/ 1081425 w 1319577"/>
+                                  <a:gd name="connsiteY18" fmla="*/ 200882 h 772382"/>
+                                  <a:gd name="connsiteX19" fmla="*/ 1310025 w 1319577"/>
+                                  <a:gd name="connsiteY19" fmla="*/ 277082 h 772382"/>
+                                  <a:gd name="connsiteX20" fmla="*/ 1305262 w 1319577"/>
+                                  <a:gd name="connsiteY20" fmla="*/ 234220 h 772382"/>
+                                </a:gdLst>
+                                <a:ahLst/>
+                                <a:cxnLst>
+                                  <a:cxn ang="0">
+                                    <a:pos x="connsiteX0" y="connsiteY0"/>
+                                  </a:cxn>
+                                  <a:cxn ang="0">
+                                    <a:pos x="connsiteX1" y="connsiteY1"/>
+                                  </a:cxn>
+                                  <a:cxn ang="0">
+                                    <a:pos x="connsiteX2" y="connsiteY2"/>
+                                  </a:cxn>
+                                  <a:cxn ang="0">
+                                    <a:pos x="connsiteX3" y="connsiteY3"/>
+                                  </a:cxn>
+                                  <a:cxn ang="0">
+                                    <a:pos x="connsiteX4" y="connsiteY4"/>
+                                  </a:cxn>
+                                  <a:cxn ang="0">
+                                    <a:pos x="connsiteX5" y="connsiteY5"/>
+                                  </a:cxn>
+                                  <a:cxn ang="0">
+                                    <a:pos x="connsiteX6" y="connsiteY6"/>
+                                  </a:cxn>
+                                  <a:cxn ang="0">
+                                    <a:pos x="connsiteX7" y="connsiteY7"/>
+                                  </a:cxn>
+                                  <a:cxn ang="0">
+                                    <a:pos x="connsiteX8" y="connsiteY8"/>
+                                  </a:cxn>
+                                  <a:cxn ang="0">
+                                    <a:pos x="connsiteX9" y="connsiteY9"/>
+                                  </a:cxn>
+                                  <a:cxn ang="0">
+                                    <a:pos x="connsiteX10" y="connsiteY10"/>
+                                  </a:cxn>
+                                  <a:cxn ang="0">
+                                    <a:pos x="connsiteX11" y="connsiteY11"/>
+                                  </a:cxn>
+                                  <a:cxn ang="0">
+                                    <a:pos x="connsiteX12" y="connsiteY12"/>
+                                  </a:cxn>
+                                  <a:cxn ang="0">
+                                    <a:pos x="connsiteX13" y="connsiteY13"/>
+                                  </a:cxn>
+                                  <a:cxn ang="0">
+                                    <a:pos x="connsiteX14" y="connsiteY14"/>
+                                  </a:cxn>
+                                  <a:cxn ang="0">
+                                    <a:pos x="connsiteX15" y="connsiteY15"/>
+                                  </a:cxn>
+                                  <a:cxn ang="0">
+                                    <a:pos x="connsiteX16" y="connsiteY16"/>
+                                  </a:cxn>
+                                  <a:cxn ang="0">
+                                    <a:pos x="connsiteX17" y="connsiteY17"/>
+                                  </a:cxn>
+                                  <a:cxn ang="0">
+                                    <a:pos x="connsiteX18" y="connsiteY18"/>
+                                  </a:cxn>
+                                  <a:cxn ang="0">
+                                    <a:pos x="connsiteX19" y="connsiteY19"/>
+                                  </a:cxn>
+                                  <a:cxn ang="0">
+                                    <a:pos x="connsiteX20" y="connsiteY20"/>
+                                  </a:cxn>
+                                </a:cxnLst>
+                                <a:rect l="l" t="t" r="r" b="b"/>
+                                <a:pathLst>
+                                  <a:path w="1319577" h="772382">
+                                    <a:moveTo>
+                                      <a:pt x="509925" y="167545"/>
+                                    </a:moveTo>
+                                    <a:cubicBezTo>
+                                      <a:pt x="511512" y="304070"/>
+                                      <a:pt x="508115" y="440744"/>
+                                      <a:pt x="514687" y="577120"/>
+                                    </a:cubicBezTo>
+                                    <a:cubicBezTo>
+                                      <a:pt x="515011" y="583848"/>
+                                      <a:pt x="527341" y="569366"/>
+                                      <a:pt x="528975" y="562832"/>
+                                    </a:cubicBezTo>
+                                    <a:cubicBezTo>
+                                      <a:pt x="533995" y="542752"/>
+                                      <a:pt x="532589" y="521586"/>
+                                      <a:pt x="533737" y="500920"/>
+                                    </a:cubicBezTo>
+                                    <a:cubicBezTo>
+                                      <a:pt x="535764" y="464429"/>
+                                      <a:pt x="536912" y="427895"/>
+                                      <a:pt x="538500" y="391382"/>
+                                    </a:cubicBezTo>
+                                    <a:cubicBezTo>
+                                      <a:pt x="565487" y="429482"/>
+                                      <a:pt x="582110" y="477668"/>
+                                      <a:pt x="619462" y="505682"/>
+                                    </a:cubicBezTo>
+                                    <a:lnTo>
+                                      <a:pt x="714712" y="577120"/>
+                                    </a:lnTo>
+                                    <a:cubicBezTo>
+                                      <a:pt x="706775" y="534257"/>
+                                      <a:pt x="700946" y="490950"/>
+                                      <a:pt x="690900" y="448532"/>
+                                    </a:cubicBezTo>
+                                    <a:cubicBezTo>
+                                      <a:pt x="672352" y="370220"/>
+                                      <a:pt x="645918" y="293847"/>
+                                      <a:pt x="628987" y="215170"/>
+                                    </a:cubicBezTo>
+                                    <a:cubicBezTo>
+                                      <a:pt x="618879" y="168199"/>
+                                      <a:pt x="616287" y="119920"/>
+                                      <a:pt x="609937" y="72295"/>
+                                    </a:cubicBezTo>
+                                    <a:cubicBezTo>
+                                      <a:pt x="613112" y="51657"/>
+                                      <a:pt x="615555" y="-10130"/>
+                                      <a:pt x="619462" y="10382"/>
+                                    </a:cubicBezTo>
+                                    <a:cubicBezTo>
+                                      <a:pt x="629579" y="63495"/>
+                                      <a:pt x="631045" y="118278"/>
+                                      <a:pt x="628987" y="172307"/>
+                                    </a:cubicBezTo>
+                                    <a:cubicBezTo>
+                                      <a:pt x="616176" y="508607"/>
+                                      <a:pt x="620967" y="464637"/>
+                                      <a:pt x="519450" y="743807"/>
+                                    </a:cubicBezTo>
+                                    <a:cubicBezTo>
+                                      <a:pt x="515811" y="753815"/>
+                                      <a:pt x="509925" y="762857"/>
+                                      <a:pt x="505162" y="772382"/>
+                                    </a:cubicBezTo>
+                                    <a:cubicBezTo>
+                                      <a:pt x="411500" y="648557"/>
+                                      <a:pt x="312280" y="528746"/>
+                                      <a:pt x="224175" y="400907"/>
+                                    </a:cubicBezTo>
+                                    <a:cubicBezTo>
+                                      <a:pt x="150167" y="293523"/>
+                                      <a:pt x="80973" y="182492"/>
+                                      <a:pt x="19387" y="67532"/>
+                                    </a:cubicBezTo>
+                                    <a:cubicBezTo>
+                                      <a:pt x="8785" y="47742"/>
+                                      <a:pt x="-12553" y="2120"/>
+                                      <a:pt x="9862" y="857"/>
+                                    </a:cubicBezTo>
+                                    <a:cubicBezTo>
+                                      <a:pt x="126647" y="-5722"/>
+                                      <a:pt x="242541" y="27018"/>
+                                      <a:pt x="357525" y="48482"/>
+                                    </a:cubicBezTo>
+                                    <a:cubicBezTo>
+                                      <a:pt x="599927" y="93730"/>
+                                      <a:pt x="841645" y="143335"/>
+                                      <a:pt x="1081425" y="200882"/>
+                                    </a:cubicBezTo>
+                                    <a:cubicBezTo>
+                                      <a:pt x="1159529" y="219627"/>
+                                      <a:pt x="1310025" y="277082"/>
+                                      <a:pt x="1310025" y="277082"/>
+                                    </a:cubicBezTo>
+                                    <a:cubicBezTo>
+                                      <a:pt x="1323690" y="249753"/>
+                                      <a:pt x="1323203" y="264120"/>
+                                      <a:pt x="1305262" y="234220"/>
+                                    </a:cubicBezTo>
+                                  </a:path>
+                                </a:pathLst>
+                              </a:custGeom>
+                              <a:noFill/>
+                            </wps:spPr>
+                            <wps:style>
+                              <a:lnRef idx="2">
+                                <a:schemeClr val="accent1">
+                                  <a:shade val="15000"/>
+                                </a:schemeClr>
+                              </a:lnRef>
+                              <a:fillRef idx="1">
+                                <a:schemeClr val="accent1"/>
+                              </a:fillRef>
+                              <a:effectRef idx="0">
+                                <a:schemeClr val="accent1"/>
+                              </a:effectRef>
+                              <a:fontRef idx="minor">
+                                <a:schemeClr val="lt1"/>
+                              </a:fontRef>
+                            </wps:style>
+                            <wps:bodyPr rot="0" spcFirstLastPara="0" vertOverflow="overflow" horzOverflow="overflow" vert="horz" wrap="square" lIns="91440" tIns="45720" rIns="91440" bIns="45720" numCol="1" spcCol="0" rtlCol="0" fromWordArt="0" anchor="ctr" anchorCtr="0" forceAA="0" compatLnSpc="1">
+                              <a:prstTxWarp prst="textNoShape">
+                                <a:avLst/>
+                              </a:prstTxWarp>
+                              <a:noAutofit/>
+                            </wps:bodyPr>
+                          </wps:wsp>
+                        </a:graphicData>
+                      </a:graphic>
+                    </wp:inline>
+                  </w:drawing>
+                </mc:Choice>
+                <mc:Fallback>
+                  <w:pict>
+                    <v:shape w14:anchorId="063CA879" id="Freeform: Shape 3" o:spid="_x0000_s1026" style="width:72.4pt;height:39pt;visibility:visible;mso-wrap-style:square;mso-left-percent:-10001;mso-top-percent:-10001;mso-position-horizontal:absolute;mso-position-horizontal-relative:char;mso-position-vertical:absolute;mso-position-vertical-relative:line;mso-left-percent:-10001;mso-top-percent:-10001;v-text-anchor:middle" coordsize="1319577,772382" o:gfxdata="UEsDBBQABgAIAAAAIQC2gziS/gAAAOEBAAATAAAAW0NvbnRlbnRfVHlwZXNdLnhtbJSRQU7DMBBF&#13;&#10;90jcwfIWJU67QAgl6YK0S0CoHGBkTxKLZGx5TGhvj5O2G0SRWNoz/78nu9wcxkFMGNg6quQqL6RA&#13;&#10;0s5Y6ir5vt9lD1JwBDIwOMJKHpHlpr69KfdHjyxSmriSfYz+USnWPY7AufNIadK6MEJMx9ApD/oD&#13;&#10;OlTrorhX2lFEilmcO2RdNtjC5xDF9pCuTyYBB5bi6bQ4syoJ3g9WQ0ymaiLzg5KdCXlKLjvcW893&#13;&#10;SUOqXwnz5DrgnHtJTxOsQfEKIT7DmDSUCaxw7Rqn8787ZsmRM9e2VmPeBN4uqYvTtW7jvijg9N/y&#13;&#10;JsXecLq0q+WD6m8AAAD//wMAUEsDBBQABgAIAAAAIQA4/SH/1gAAAJQBAAALAAAAX3JlbHMvLnJl&#13;&#10;bHOkkMFqwzAMhu+DvYPRfXGawxijTi+j0GvpHsDYimMaW0Yy2fr2M4PBMnrbUb/Q94l/f/hMi1qR&#13;&#10;JVI2sOt6UJgd+ZiDgffL8ekFlFSbvV0oo4EbChzGx4f9GRdb25HMsYhqlCwG5lrLq9biZkxWOiqY&#13;&#10;22YiTra2kYMu1l1tQD30/bPm3wwYN0x18gb45AdQl1tp5j/sFB2T0FQ7R0nTNEV3j6o9feQzro1i&#13;&#10;OWA14Fm+Q8a1a8+Bvu/d/dMb2JY5uiPbhG/ktn4cqGU/er3pcvwCAAD//wMAUEsDBBQABgAIAAAA&#13;&#10;IQBrnOk/XQcAACocAAAOAAAAZHJzL2Uyb0RvYy54bWysWV2P3DQUfUfiP0R5RGrH305W3aJSVIRU&#13;&#10;QUWLgMdsJtMZKZMMSfaj/HqOrzNZe1k0DqIP02Sd42Nf33t9j/3q24djm901w3jou+ucv2R51nR1&#13;&#10;vz10n6/zXz+9e1Hk2ThV3bZq+665zr80Y/7t66+/enV/umpEv+/bbTNk6KQbr+5P1/l+mk5Xm81Y&#13;&#10;75tjNb7sT02Hxl0/HKsJr8PnzXao7tH7sd0Ixszmvh+2p6Gvm3HEX7/3jflr6n+3a+rp591ubKas&#13;&#10;vc4xtol+B/q9cb+b16+qq89Dddof6nkY1X8YxbE6dCBduvq+mqrsdjj8o6vjoR76sd9NL+v+uOl3&#13;&#10;u0Pd0BwwG86ezObjvjo1NBcYZzwtZhr/v27rn+4+nj4MMMP9abwa8ehm8bAbju5/jC97IGN9WYzV&#13;&#10;PExZjT+WvORG5lmNJlVqyciYm0dwfTtOPzQ9dVTdvR8nb+stnshS26yrjnCJuu+68TA1v2N9dscW&#13;&#10;5v9mk2lWlkJn9xmXvNTWzgv1FPNHiOHGaqWzfWatkIX4F8jvPKThyhT2Mk2EsZYLdpFGhDSiKG3C&#13;&#10;bCKMEYUUF2mwAo9Gk9LKhNlEGMbKhNmoiKbQjF02WoiRJceSXJyNDmgML5URl2lCjGbaJNCYgMZy&#13;&#10;hfW8TBNi4JApLmADGlOyMsVoIUapQie4AFLs4gJwmjLFoUOM4Jrbyw5dhjQIzxRPCzFWiDIhOsOI&#13;&#10;TnUBHoI4S/E0HoZ0qtUiEEeWYfaiS/MoqOHTOiF0IpBVskghisNa85Tg4SHI583LMwoDWwjFU1Ib&#13;&#10;D0EKSSdlRmFo81KmODYPMdgQEuKHh6FdFklmCyGFTvCCMK6ltjplc+MhSBUqIbPxMLA5K7hKIgpR&#13;&#10;KKuKFKYwtrFLM5bEFKKEtSyBSUTRLZkWKUsUoYRU4skuh0rl87kWqfbn8qR+6Ob6BE9Z5apYRoXd&#13;&#10;qR9dKRQWKyh8zq+oQ1DdoEugXHFzAYzcE4L5KjDySQimOieZGeEeguUqZoRwCFarwIjLEKxXgRFu&#13;&#10;IdisAiOKQjDVkskGQ2SE4GIVM5w9BJerwG5TC9F4X+VjT51snZe5HShiX+dnbl+J4Os8ze0WEXyd&#13;&#10;r7lNIIKv8za3IUTwdf7m0nYEX+dxLoVH8HU+x584Hd7XuI1LmyE73gO4D5s5Qw5Q105Xt6SrpzyD&#13;&#10;rh7yDLr6xmGqq1M1ucR6fszucUIwy7lsf53PMs01H/u75lNPH04uzXr5RyPxqm4exON39e3Nof6u&#13;&#10;+StCcVSy3m8lU8zS0DGMucsCzdSlQpsij1oaSQdSo6/tz5OOWJ7n1MyVhbCZLiT26HnqnlNYqeZG&#13;&#10;U0pDfrRwkij0SNJ66ZxSlqWfilYCtUTEKYUuvA9oVPZFzEkK0XOS8FvBqa3xUamMUoK8apmKNOVs&#13;&#10;eIynwNj8+nsjSCcXidOrwHROo1XhgwmEKH+ibgvB5xSprDUmMrwXDvM8nSR8lrPtQu/xQtBjSN/N&#13;&#10;mPNXz62+ZcbaeSVQYuj5nMJ7nIWFlU8lCupPR+7o9SCxeZn37Aif4zTQHVhy53HSMpQ1oVWM0uWc&#13;&#10;QAQKZhUNyMscQnrNl87Ji8J6p+Km4GW0+gZKY14mjqYnAyKlSJwkAFdQSj77FKRMbFnDNf5Rpy84&#13;&#10;4zI2AZ0bUCNJwXRG6NN5kkbiSCuyKwpc5Rk5L+DjUSOJbs9IojCdkhtuvYtoVhj2ZLlYaWb3N8rI&#13;&#10;qFGTkvR2JX2YzKmRFOaMBXlUICeGwUrnbr5brGpsdpyuYKl943LE5raEi1lSIfXOOcDgUCPuVnIh&#13;&#10;Cp8gNBwJIRMMyOtL4vSqMXmeYMTeQUiEghZUgZwzVsFK60sUrKYqo8xCSpNwpB+TCQtbeA9BPlJR&#13;&#10;jy+40NrTCRwchfNzepO4ZlsnmZMLYxDaLgW80AirsEOBNDTvOcIy5ILAmF54Eo7kZPLUdIm49oQ4&#13;&#10;94njrVAcWYc65UpKGfnTLEGp1QvLZE64TKmxz7hZCl4a8AdTmRWnbyUdebk1zbZSYDfz7gjPQIjE&#13;&#10;HQsp2LyURj1ZTGQiJ079oEhyPjNbjMIVRiQXlwqJhvZ4Xt717w5ti+luHo/l6Wn60jauTGq7X5pd&#13;&#10;dtiiVhKkT+nGpHnbDtldhZqsquumm7hv2lfbxv/ZRSG5H/gWBI2EOnQ970C89D134G5j/tm3G97y&#13;&#10;vYM2dOGygL1wXmjigXnwgiDmvpsW8PHQ9cNzM2sxq5nZf382kjeNs9JNv/3yYciG3l/3jKf63WEY&#13;&#10;p/fVOH2oBlwwYHVxZzX9jJ9d26MsRflJT3m274e/nvu7+x7XLmjNs3vcF13n45+31dDkWftjhwuZ&#13;&#10;kqOqRCFMLwpBiZchbLkJW7rb49sey4TaEKOjR/f91J4fd0N//A1XW28cK5qqrgY3Dhym4fzydsI7&#13;&#10;mnA5Vjdv3tAzLpXgUu+7j6fade6sesLMPz38Vg2nzD1e5xNucH7qz3dL1dX5bsb55fKtQ3b9m9up&#13;&#10;3x3cxQ35obfr/IILKVr/+fLM3XiF7/TV4xXf678BAAD//wMAUEsDBBQABgAIAAAAIQBxQGbQ3QAA&#13;&#10;AAkBAAAPAAAAZHJzL2Rvd25yZXYueG1sTI9BS8NAEIXvQv/DMoVegt0oQUOaTam1vUnFau/b7JgE&#13;&#10;s7Mhu2niv3fqRS8Phsd78758PdlWXLD3jSMFd8sYBFLpTEOVgo/3/W0KwgdNRreOUME3elgXs5tc&#13;&#10;Z8aN9IaXY6gEl5DPtII6hC6T0pc1Wu2XrkNi79P1Vgc++0qaXo9cblt5H8cP0uqG+EOtO9zWWH4d&#13;&#10;B6vgRAm9lttxv3navUSnwxCleIiUWsyn5xXLZgUi4BT+EnBl4P1Q8LCzG8h40SpgmvCrVy9JmOWs&#13;&#10;4DGNQRa5/E9Q/AAAAP//AwBQSwECLQAUAAYACAAAACEAtoM4kv4AAADhAQAAEwAAAAAAAAAAAAAA&#13;&#10;AAAAAAAAW0NvbnRlbnRfVHlwZXNdLnhtbFBLAQItABQABgAIAAAAIQA4/SH/1gAAAJQBAAALAAAA&#13;&#10;AAAAAAAAAAAAAC8BAABfcmVscy8ucmVsc1BLAQItABQABgAIAAAAIQBrnOk/XQcAACocAAAOAAAA&#13;&#10;AAAAAAAAAAAAAC4CAABkcnMvZTJvRG9jLnhtbFBLAQItABQABgAIAAAAIQBxQGbQ3QAAAAkBAAAP&#13;&#10;AAAAAAAAAAAAAAAAALcJAABkcnMvZG93bnJldi54bWxQSwUGAAAAAAQABADzAAAAwQoAAAAA&#13;&#10;" path="m509925,167545v1587,136525,-1810,273199,4762,409575c515011,583848,527341,569366,528975,562832v5020,-20080,3614,-41246,4762,-61912c535764,464429,536912,427895,538500,391382v26987,38100,43610,86286,80962,114300l714712,577120c706775,534257,700946,490950,690900,448532,672352,370220,645918,293847,628987,215170,618879,168199,616287,119920,609937,72295v3175,-20638,5618,-82425,9525,-61913c629579,63495,631045,118278,628987,172307,616176,508607,620967,464637,519450,743807v-3639,10008,-9525,19050,-14288,28575c411500,648557,312280,528746,224175,400907,150167,293523,80973,182492,19387,67532,8785,47742,-12553,2120,9862,857,126647,-5722,242541,27018,357525,48482v242402,45248,484120,94853,723900,152400c1159529,219627,1310025,277082,1310025,277082v13665,-27329,13178,-12962,-4763,-42862e" filled="f" strokecolor="#0a121c [484]" strokeweight="2pt">
+                      <v:path arrowok="t" o:connecttype="custom" o:connectlocs="355193,107440;358510,370086;368462,360923;371779,321221;375097,250979;431492,324275;497839,370086;481252,287627;438126,137981;424857,46360;431492,6658;438126,110494;361827,476976;351875,495300;156151,257087;13504,43306;6869,550;249037,31090;753276,128818;912509,177682;909192,150197" o:connectangles="0,0,0,0,0,0,0,0,0,0,0,0,0,0,0,0,0,0,0,0,0"/>
+                      <w10:anchorlock/>
+                    </v:shape>
+                  </w:pict>
+                </mc:Fallback>
+              </mc:AlternateContent>
+            </w:r>
+          </w:p>
+        </w:tc>
+        <w:tc>
+          <w:tcPr>
+            <w:tcW w:w="3156" w:type="dxa"/>
+          </w:tcPr>
+          <w:p>
+            <w:pPr>
+              <w:rPr>
+                <w:rFonts w:ascii="Times New Roman" w:hAnsi="Times New Roman" w:cs="Times New Roman"/>
+                <w:sz w:val="24"/>
+              </w:rPr>
+            </w:pPr>
+            <w:r>
+              <w:rPr>
+                <w:rFonts w:ascii="Times New Roman" w:hAnsi="Times New Roman" w:cs="Times New Roman"/>
+                <w:noProof/>
+                <w:sz w:val="24"/>
+              </w:rPr>
+              <w:t xml:space="preserve"> </w:t>
+            </w:r>
+            <w:r>
+              <w:rPr>
+                <w:rFonts w:ascii="Times New Roman" w:hAnsi="Times New Roman" w:cs="Times New Roman"/>
+                <w:noProof/>
+                <w:sz w:val="24"/>
+              </w:rPr>
+              <w:drawing>
+                <wp:inline distT="0" distB="0" distL="0" distR="0" wp14:anchorId="7C060038" wp14:editId="0D435C3C">
+                  <wp:extent cx="1936376" cy="972308"/>
+                  <wp:effectExtent l="0" t="0" r="0" b="5715"/>
+                  <wp:docPr id="1090097727" name="Picture 1" descr="A purple marker on a piece of paper&#10;&#10;Description automatically generated"/>
+                  <wp:cNvGraphicFramePr>
+                    <a:graphicFrameLocks xmlns:a="http://schemas.openxmlformats.org/drawingml/2006/main" noChangeAspect="1"/>
+                  </wp:cNvGraphicFramePr>
+                  <a:graphic xmlns:a="http://schemas.openxmlformats.org/drawingml/2006/main">
+                    <a:graphicData uri="http://schemas.openxmlformats.org/drawingml/2006/picture">
+                      <pic:pic xmlns:pic="http://schemas.openxmlformats.org/drawingml/2006/picture">
+                        <pic:nvPicPr>
+                          <pic:cNvPr id="1090097727" name="Picture 1" descr="A purple marker on a piece of paper&#10;&#10;Description automatically generated"/>
+                          <pic:cNvPicPr/>
+                        </pic:nvPicPr>
+                        <pic:blipFill>
+                          <a:blip r:embed="rId7"/>
+                          <a:stretch>
+                            <a:fillRect/>
+                          </a:stretch>
+                        </pic:blipFill>
+                        <pic:spPr>
+                          <a:xfrm>
+                            <a:off x="0" y="0"/>
+                            <a:ext cx="1939546" cy="973900"/>
+                          </a:xfrm>
+                          <a:prstGeom prst="rect">
+                            <a:avLst/>
+                          </a:prstGeom>
+                        </pic:spPr>
+                      </pic:pic>
+                    </a:graphicData>
+                  </a:graphic>
+                </wp:inline>
+              </w:drawing>
+            </w:r>
+          </w:p>
+        </w:tc>
+      </w:tr>
+    </w:tbl>
     <w:p>
       <w:pPr>
         <w:ind w:left="101"/>
@@ -960,13 +1516,23 @@
           <w:sz w:val="24"/>
         </w:rPr>
       </w:pPr>
-      <w:r>
+    </w:p>
+    <w:p>
+      <w:pPr>
+        <w:ind w:left="101"/>
         <w:rPr>
           <w:rFonts w:ascii="Times New Roman" w:hAnsi="Times New Roman" w:cs="Times New Roman"/>
           <w:sz w:val="24"/>
         </w:rPr>
-        <w:t xml:space="preserve">Cameron Clark. </w:t>
-      </w:r>
+      </w:pPr>
+    </w:p>
+    <w:p>
+      <w:pPr>
+        <w:rPr>
+          <w:rFonts w:ascii="Times New Roman" w:hAnsi="Times New Roman" w:cs="Times New Roman"/>
+          <w:sz w:val="24"/>
+        </w:rPr>
+      </w:pPr>
     </w:p>
     <w:p>
       <w:pPr>
@@ -985,13 +1551,14 @@
           <w:sz w:val="24"/>
         </w:rPr>
       </w:pPr>
-      <w:r>
+    </w:p>
+    <w:p>
+      <w:pPr>
         <w:rPr>
           <w:rFonts w:ascii="Times New Roman" w:hAnsi="Times New Roman" w:cs="Times New Roman"/>
           <w:sz w:val="24"/>
         </w:rPr>
-        <w:t>Kian Frassek.</w:t>
-      </w:r>
+      </w:pPr>
     </w:p>
     <w:p>
       <w:pPr>
@@ -1001,379 +1568,23 @@
           <w:sz w:val="24"/>
         </w:rPr>
       </w:pPr>
-      <w:r>
+    </w:p>
+    <w:p>
+      <w:pPr>
+        <w:ind w:left="101"/>
         <w:rPr>
           <w:rFonts w:ascii="Times New Roman" w:hAnsi="Times New Roman" w:cs="Times New Roman"/>
           <w:sz w:val="24"/>
         </w:rPr>
-        <w:t xml:space="preserve"> </w:t>
-      </w:r>
-      <w:r>
-        <w:rPr>
-          <w:rFonts w:ascii="Times New Roman" w:hAnsi="Times New Roman" w:cs="Times New Roman"/>
-          <w:noProof/>
+      </w:pPr>
+    </w:p>
+    <w:p>
+      <w:pPr>
+        <w:ind w:left="101"/>
+        <w:rPr>
           <w:sz w:val="24"/>
         </w:rPr>
-        <mc:AlternateContent>
-          <mc:Choice Requires="wps">
-            <w:drawing>
-              <wp:inline distT="0" distB="0" distL="0" distR="0" wp14:anchorId="4A6B1DCC" wp14:editId="0A62FA59">
-                <wp:extent cx="919163" cy="495300"/>
-                <wp:effectExtent l="0" t="0" r="14605" b="19050"/>
-                <wp:docPr id="1870119324" name="Freeform: Shape 3"/>
-                <wp:cNvGraphicFramePr/>
-                <a:graphic xmlns:a="http://schemas.openxmlformats.org/drawingml/2006/main">
-                  <a:graphicData uri="http://schemas.microsoft.com/office/word/2010/wordprocessingShape">
-                    <wps:wsp>
-                      <wps:cNvSpPr/>
-                      <wps:spPr>
-                        <a:xfrm>
-                          <a:off x="0" y="0"/>
-                          <a:ext cx="919163" cy="495300"/>
-                        </a:xfrm>
-                        <a:custGeom>
-                          <a:avLst/>
-                          <a:gdLst>
-                            <a:gd name="connsiteX0" fmla="*/ 509925 w 1319577"/>
-                            <a:gd name="connsiteY0" fmla="*/ 167545 h 772382"/>
-                            <a:gd name="connsiteX1" fmla="*/ 514687 w 1319577"/>
-                            <a:gd name="connsiteY1" fmla="*/ 577120 h 772382"/>
-                            <a:gd name="connsiteX2" fmla="*/ 528975 w 1319577"/>
-                            <a:gd name="connsiteY2" fmla="*/ 562832 h 772382"/>
-                            <a:gd name="connsiteX3" fmla="*/ 533737 w 1319577"/>
-                            <a:gd name="connsiteY3" fmla="*/ 500920 h 772382"/>
-                            <a:gd name="connsiteX4" fmla="*/ 538500 w 1319577"/>
-                            <a:gd name="connsiteY4" fmla="*/ 391382 h 772382"/>
-                            <a:gd name="connsiteX5" fmla="*/ 619462 w 1319577"/>
-                            <a:gd name="connsiteY5" fmla="*/ 505682 h 772382"/>
-                            <a:gd name="connsiteX6" fmla="*/ 714712 w 1319577"/>
-                            <a:gd name="connsiteY6" fmla="*/ 577120 h 772382"/>
-                            <a:gd name="connsiteX7" fmla="*/ 690900 w 1319577"/>
-                            <a:gd name="connsiteY7" fmla="*/ 448532 h 772382"/>
-                            <a:gd name="connsiteX8" fmla="*/ 628987 w 1319577"/>
-                            <a:gd name="connsiteY8" fmla="*/ 215170 h 772382"/>
-                            <a:gd name="connsiteX9" fmla="*/ 609937 w 1319577"/>
-                            <a:gd name="connsiteY9" fmla="*/ 72295 h 772382"/>
-                            <a:gd name="connsiteX10" fmla="*/ 619462 w 1319577"/>
-                            <a:gd name="connsiteY10" fmla="*/ 10382 h 772382"/>
-                            <a:gd name="connsiteX11" fmla="*/ 628987 w 1319577"/>
-                            <a:gd name="connsiteY11" fmla="*/ 172307 h 772382"/>
-                            <a:gd name="connsiteX12" fmla="*/ 519450 w 1319577"/>
-                            <a:gd name="connsiteY12" fmla="*/ 743807 h 772382"/>
-                            <a:gd name="connsiteX13" fmla="*/ 505162 w 1319577"/>
-                            <a:gd name="connsiteY13" fmla="*/ 772382 h 772382"/>
-                            <a:gd name="connsiteX14" fmla="*/ 224175 w 1319577"/>
-                            <a:gd name="connsiteY14" fmla="*/ 400907 h 772382"/>
-                            <a:gd name="connsiteX15" fmla="*/ 19387 w 1319577"/>
-                            <a:gd name="connsiteY15" fmla="*/ 67532 h 772382"/>
-                            <a:gd name="connsiteX16" fmla="*/ 9862 w 1319577"/>
-                            <a:gd name="connsiteY16" fmla="*/ 857 h 772382"/>
-                            <a:gd name="connsiteX17" fmla="*/ 357525 w 1319577"/>
-                            <a:gd name="connsiteY17" fmla="*/ 48482 h 772382"/>
-                            <a:gd name="connsiteX18" fmla="*/ 1081425 w 1319577"/>
-                            <a:gd name="connsiteY18" fmla="*/ 200882 h 772382"/>
-                            <a:gd name="connsiteX19" fmla="*/ 1310025 w 1319577"/>
-                            <a:gd name="connsiteY19" fmla="*/ 277082 h 772382"/>
-                            <a:gd name="connsiteX20" fmla="*/ 1305262 w 1319577"/>
-                            <a:gd name="connsiteY20" fmla="*/ 234220 h 772382"/>
-                          </a:gdLst>
-                          <a:ahLst/>
-                          <a:cxnLst>
-                            <a:cxn ang="0">
-                              <a:pos x="connsiteX0" y="connsiteY0"/>
-                            </a:cxn>
-                            <a:cxn ang="0">
-                              <a:pos x="connsiteX1" y="connsiteY1"/>
-                            </a:cxn>
-                            <a:cxn ang="0">
-                              <a:pos x="connsiteX2" y="connsiteY2"/>
-                            </a:cxn>
-                            <a:cxn ang="0">
-                              <a:pos x="connsiteX3" y="connsiteY3"/>
-                            </a:cxn>
-                            <a:cxn ang="0">
-                              <a:pos x="connsiteX4" y="connsiteY4"/>
-                            </a:cxn>
-                            <a:cxn ang="0">
-                              <a:pos x="connsiteX5" y="connsiteY5"/>
-                            </a:cxn>
-                            <a:cxn ang="0">
-                              <a:pos x="connsiteX6" y="connsiteY6"/>
-                            </a:cxn>
-                            <a:cxn ang="0">
-                              <a:pos x="connsiteX7" y="connsiteY7"/>
-                            </a:cxn>
-                            <a:cxn ang="0">
-                              <a:pos x="connsiteX8" y="connsiteY8"/>
-                            </a:cxn>
-                            <a:cxn ang="0">
-                              <a:pos x="connsiteX9" y="connsiteY9"/>
-                            </a:cxn>
-                            <a:cxn ang="0">
-                              <a:pos x="connsiteX10" y="connsiteY10"/>
-                            </a:cxn>
-                            <a:cxn ang="0">
-                              <a:pos x="connsiteX11" y="connsiteY11"/>
-                            </a:cxn>
-                            <a:cxn ang="0">
-                              <a:pos x="connsiteX12" y="connsiteY12"/>
-                            </a:cxn>
-                            <a:cxn ang="0">
-                              <a:pos x="connsiteX13" y="connsiteY13"/>
-                            </a:cxn>
-                            <a:cxn ang="0">
-                              <a:pos x="connsiteX14" y="connsiteY14"/>
-                            </a:cxn>
-                            <a:cxn ang="0">
-                              <a:pos x="connsiteX15" y="connsiteY15"/>
-                            </a:cxn>
-                            <a:cxn ang="0">
-                              <a:pos x="connsiteX16" y="connsiteY16"/>
-                            </a:cxn>
-                            <a:cxn ang="0">
-                              <a:pos x="connsiteX17" y="connsiteY17"/>
-                            </a:cxn>
-                            <a:cxn ang="0">
-                              <a:pos x="connsiteX18" y="connsiteY18"/>
-                            </a:cxn>
-                            <a:cxn ang="0">
-                              <a:pos x="connsiteX19" y="connsiteY19"/>
-                            </a:cxn>
-                            <a:cxn ang="0">
-                              <a:pos x="connsiteX20" y="connsiteY20"/>
-                            </a:cxn>
-                          </a:cxnLst>
-                          <a:rect l="l" t="t" r="r" b="b"/>
-                          <a:pathLst>
-                            <a:path w="1319577" h="772382">
-                              <a:moveTo>
-                                <a:pt x="509925" y="167545"/>
-                              </a:moveTo>
-                              <a:cubicBezTo>
-                                <a:pt x="511512" y="304070"/>
-                                <a:pt x="508115" y="440744"/>
-                                <a:pt x="514687" y="577120"/>
-                              </a:cubicBezTo>
-                              <a:cubicBezTo>
-                                <a:pt x="515011" y="583848"/>
-                                <a:pt x="527341" y="569366"/>
-                                <a:pt x="528975" y="562832"/>
-                              </a:cubicBezTo>
-                              <a:cubicBezTo>
-                                <a:pt x="533995" y="542752"/>
-                                <a:pt x="532589" y="521586"/>
-                                <a:pt x="533737" y="500920"/>
-                              </a:cubicBezTo>
-                              <a:cubicBezTo>
-                                <a:pt x="535764" y="464429"/>
-                                <a:pt x="536912" y="427895"/>
-                                <a:pt x="538500" y="391382"/>
-                              </a:cubicBezTo>
-                              <a:cubicBezTo>
-                                <a:pt x="565487" y="429482"/>
-                                <a:pt x="582110" y="477668"/>
-                                <a:pt x="619462" y="505682"/>
-                              </a:cubicBezTo>
-                              <a:lnTo>
-                                <a:pt x="714712" y="577120"/>
-                              </a:lnTo>
-                              <a:cubicBezTo>
-                                <a:pt x="706775" y="534257"/>
-                                <a:pt x="700946" y="490950"/>
-                                <a:pt x="690900" y="448532"/>
-                              </a:cubicBezTo>
-                              <a:cubicBezTo>
-                                <a:pt x="672352" y="370220"/>
-                                <a:pt x="645918" y="293847"/>
-                                <a:pt x="628987" y="215170"/>
-                              </a:cubicBezTo>
-                              <a:cubicBezTo>
-                                <a:pt x="618879" y="168199"/>
-                                <a:pt x="616287" y="119920"/>
-                                <a:pt x="609937" y="72295"/>
-                              </a:cubicBezTo>
-                              <a:cubicBezTo>
-                                <a:pt x="613112" y="51657"/>
-                                <a:pt x="615555" y="-10130"/>
-                                <a:pt x="619462" y="10382"/>
-                              </a:cubicBezTo>
-                              <a:cubicBezTo>
-                                <a:pt x="629579" y="63495"/>
-                                <a:pt x="631045" y="118278"/>
-                                <a:pt x="628987" y="172307"/>
-                              </a:cubicBezTo>
-                              <a:cubicBezTo>
-                                <a:pt x="616176" y="508607"/>
-                                <a:pt x="620967" y="464637"/>
-                                <a:pt x="519450" y="743807"/>
-                              </a:cubicBezTo>
-                              <a:cubicBezTo>
-                                <a:pt x="515811" y="753815"/>
-                                <a:pt x="509925" y="762857"/>
-                                <a:pt x="505162" y="772382"/>
-                              </a:cubicBezTo>
-                              <a:cubicBezTo>
-                                <a:pt x="411500" y="648557"/>
-                                <a:pt x="312280" y="528746"/>
-                                <a:pt x="224175" y="400907"/>
-                              </a:cubicBezTo>
-                              <a:cubicBezTo>
-                                <a:pt x="150167" y="293523"/>
-                                <a:pt x="80973" y="182492"/>
-                                <a:pt x="19387" y="67532"/>
-                              </a:cubicBezTo>
-                              <a:cubicBezTo>
-                                <a:pt x="8785" y="47742"/>
-                                <a:pt x="-12553" y="2120"/>
-                                <a:pt x="9862" y="857"/>
-                              </a:cubicBezTo>
-                              <a:cubicBezTo>
-                                <a:pt x="126647" y="-5722"/>
-                                <a:pt x="242541" y="27018"/>
-                                <a:pt x="357525" y="48482"/>
-                              </a:cubicBezTo>
-                              <a:cubicBezTo>
-                                <a:pt x="599927" y="93730"/>
-                                <a:pt x="841645" y="143335"/>
-                                <a:pt x="1081425" y="200882"/>
-                              </a:cubicBezTo>
-                              <a:cubicBezTo>
-                                <a:pt x="1159529" y="219627"/>
-                                <a:pt x="1310025" y="277082"/>
-                                <a:pt x="1310025" y="277082"/>
-                              </a:cubicBezTo>
-                              <a:cubicBezTo>
-                                <a:pt x="1323690" y="249753"/>
-                                <a:pt x="1323203" y="264120"/>
-                                <a:pt x="1305262" y="234220"/>
-                              </a:cubicBezTo>
-                            </a:path>
-                          </a:pathLst>
-                        </a:custGeom>
-                        <a:noFill/>
-                      </wps:spPr>
-                      <wps:style>
-                        <a:lnRef idx="2">
-                          <a:schemeClr val="accent1">
-                            <a:shade val="15000"/>
-                          </a:schemeClr>
-                        </a:lnRef>
-                        <a:fillRef idx="1">
-                          <a:schemeClr val="accent1"/>
-                        </a:fillRef>
-                        <a:effectRef idx="0">
-                          <a:schemeClr val="accent1"/>
-                        </a:effectRef>
-                        <a:fontRef idx="minor">
-                          <a:schemeClr val="lt1"/>
-                        </a:fontRef>
-                      </wps:style>
-                      <wps:bodyPr rot="0" spcFirstLastPara="0" vertOverflow="overflow" horzOverflow="overflow" vert="horz" wrap="square" lIns="91440" tIns="45720" rIns="91440" bIns="45720" numCol="1" spcCol="0" rtlCol="0" fromWordArt="0" anchor="ctr" anchorCtr="0" forceAA="0" compatLnSpc="1">
-                        <a:prstTxWarp prst="textNoShape">
-                          <a:avLst/>
-                        </a:prstTxWarp>
-                        <a:noAutofit/>
-                      </wps:bodyPr>
-                    </wps:wsp>
-                  </a:graphicData>
-                </a:graphic>
-              </wp:inline>
-            </w:drawing>
-          </mc:Choice>
-          <mc:Fallback>
-            <w:pict>
-              <v:shape w14:anchorId="2E712B73" id="Freeform: Shape 3" o:spid="_x0000_s1026" style="width:72.4pt;height:39pt;visibility:visible;mso-wrap-style:square;mso-left-percent:-10001;mso-top-percent:-10001;mso-position-horizontal:absolute;mso-position-horizontal-relative:char;mso-position-vertical:absolute;mso-position-vertical-relative:line;mso-left-percent:-10001;mso-top-percent:-10001;v-text-anchor:middle" coordsize="1319577,772382" o:gfxdata="UEsDBBQABgAIAAAAIQC2gziS/gAAAOEBAAATAAAAW0NvbnRlbnRfVHlwZXNdLnhtbJSRQU7DMBBF&#10;90jcwfIWJU67QAgl6YK0S0CoHGBkTxKLZGx5TGhvj5O2G0SRWNoz/78nu9wcxkFMGNg6quQqL6RA&#10;0s5Y6ir5vt9lD1JwBDIwOMJKHpHlpr69KfdHjyxSmriSfYz+USnWPY7AufNIadK6MEJMx9ApD/oD&#10;OlTrorhX2lFEilmcO2RdNtjC5xDF9pCuTyYBB5bi6bQ4syoJ3g9WQ0ymaiLzg5KdCXlKLjvcW893&#10;SUOqXwnz5DrgnHtJTxOsQfEKIT7DmDSUCaxw7Rqn8787ZsmRM9e2VmPeBN4uqYvTtW7jvijg9N/y&#10;JsXecLq0q+WD6m8AAAD//wMAUEsDBBQABgAIAAAAIQA4/SH/1gAAAJQBAAALAAAAX3JlbHMvLnJl&#10;bHOkkMFqwzAMhu+DvYPRfXGawxijTi+j0GvpHsDYimMaW0Yy2fr2M4PBMnrbUb/Q94l/f/hMi1qR&#10;JVI2sOt6UJgd+ZiDgffL8ekFlFSbvV0oo4EbChzGx4f9GRdb25HMsYhqlCwG5lrLq9biZkxWOiqY&#10;22YiTra2kYMu1l1tQD30/bPm3wwYN0x18gb45AdQl1tp5j/sFB2T0FQ7R0nTNEV3j6o9feQzro1i&#10;OWA14Fm+Q8a1a8+Bvu/d/dMb2JY5uiPbhG/ktn4cqGU/er3pcvwCAAD//wMAUEsDBBQABgAIAAAA&#10;IQBrnOk/XQcAACocAAAOAAAAZHJzL2Uyb0RvYy54bWysWV2P3DQUfUfiP0R5RGrH305W3aJSVIRU&#10;QUWLgMdsJtMZKZMMSfaj/HqOrzNZe1k0DqIP02Sd42Nf33t9j/3q24djm901w3jou+ucv2R51nR1&#10;vz10n6/zXz+9e1Hk2ThV3bZq+665zr80Y/7t66+/enV/umpEv+/bbTNk6KQbr+5P1/l+mk5Xm81Y&#10;75tjNb7sT02Hxl0/HKsJr8PnzXao7tH7sd0Ixszmvh+2p6Gvm3HEX7/3jflr6n+3a+rp591ubKas&#10;vc4xtol+B/q9cb+b16+qq89Dddof6nkY1X8YxbE6dCBduvq+mqrsdjj8o6vjoR76sd9NL+v+uOl3&#10;u0Pd0BwwG86ezObjvjo1NBcYZzwtZhr/v27rn+4+nj4MMMP9abwa8ehm8bAbju5/jC97IGN9WYzV&#10;PExZjT+WvORG5lmNJlVqyciYm0dwfTtOPzQ9dVTdvR8nb+stnshS26yrjnCJuu+68TA1v2N9dscW&#10;5v9mk2lWlkJn9xmXvNTWzgv1FPNHiOHGaqWzfWatkIX4F8jvPKThyhT2Mk2EsZYLdpFGhDSiKG3C&#10;bCKMEYUUF2mwAo9Gk9LKhNlEGMbKhNmoiKbQjF02WoiRJceSXJyNDmgML5URl2lCjGbaJNCYgMZy&#10;hfW8TBNi4JApLmADGlOyMsVoIUapQie4AFLs4gJwmjLFoUOM4Jrbyw5dhjQIzxRPCzFWiDIhOsOI&#10;TnUBHoI4S/E0HoZ0qtUiEEeWYfaiS/MoqOHTOiF0IpBVskghisNa85Tg4SHI583LMwoDWwjFU1Ib&#10;D0EKSSdlRmFo81KmODYPMdgQEuKHh6FdFklmCyGFTvCCMK6ltjplc+MhSBUqIbPxMLA5K7hKIgpR&#10;KKuKFKYwtrFLM5bEFKKEtSyBSUTRLZkWKUsUoYRU4skuh0rl87kWqfbn8qR+6Ob6BE9Z5apYRoXd&#10;qR9dKRQWKyh8zq+oQ1DdoEugXHFzAYzcE4L5KjDySQimOieZGeEeguUqZoRwCFarwIjLEKxXgRFu&#10;IdisAiOKQjDVkskGQ2SE4GIVM5w9BJerwG5TC9F4X+VjT51snZe5HShiX+dnbl+J4Os8ze0WEXyd&#10;r7lNIIKv8za3IUTwdf7m0nYEX+dxLoVH8HU+x584Hd7XuI1LmyE73gO4D5s5Qw5Q105Xt6SrpzyD&#10;rh7yDLr6xmGqq1M1ucR6fszucUIwy7lsf53PMs01H/u75lNPH04uzXr5RyPxqm4exON39e3Nof6u&#10;+StCcVSy3m8lU8zS0DGMucsCzdSlQpsij1oaSQdSo6/tz5OOWJ7n1MyVhbCZLiT26HnqnlNYqeZG&#10;U0pDfrRwkij0SNJ66ZxSlqWfilYCtUTEKYUuvA9oVPZFzEkK0XOS8FvBqa3xUamMUoK8apmKNOVs&#10;eIynwNj8+nsjSCcXidOrwHROo1XhgwmEKH+ibgvB5xSprDUmMrwXDvM8nSR8lrPtQu/xQtBjSN/N&#10;mPNXz62+ZcbaeSVQYuj5nMJ7nIWFlU8lCupPR+7o9SCxeZn37Aif4zTQHVhy53HSMpQ1oVWM0uWc&#10;QAQKZhUNyMscQnrNl87Ji8J6p+Km4GW0+gZKY14mjqYnAyKlSJwkAFdQSj77FKRMbFnDNf5Rpy84&#10;4zI2AZ0bUCNJwXRG6NN5kkbiSCuyKwpc5Rk5L+DjUSOJbs9IojCdkhtuvYtoVhj2ZLlYaWb3N8rI&#10;qFGTkvR2JX2YzKmRFOaMBXlUICeGwUrnbr5brGpsdpyuYKl943LE5raEi1lSIfXOOcDgUCPuVnIh&#10;Cp8gNBwJIRMMyOtL4vSqMXmeYMTeQUiEghZUgZwzVsFK60sUrKYqo8xCSpNwpB+TCQtbeA9BPlJR&#10;jy+40NrTCRwchfNzepO4ZlsnmZMLYxDaLgW80AirsEOBNDTvOcIy5ILAmF54Eo7kZPLUdIm49oQ4&#10;94njrVAcWYc65UpKGfnTLEGp1QvLZE64TKmxz7hZCl4a8AdTmRWnbyUdebk1zbZSYDfz7gjPQIjE&#10;HQsp2LyURj1ZTGQiJ079oEhyPjNbjMIVRiQXlwqJhvZ4Xt717w5ti+luHo/l6Wn60jauTGq7X5pd&#10;dtiiVhKkT+nGpHnbDtldhZqsquumm7hv2lfbxv/ZRSG5H/gWBI2EOnQ970C89D134G5j/tm3G97y&#10;vYM2dOGygL1wXmjigXnwgiDmvpsW8PHQ9cNzM2sxq5nZf382kjeNs9JNv/3yYciG3l/3jKf63WEY&#10;p/fVOH2oBlwwYHVxZzX9jJ9d26MsRflJT3m274e/nvu7+x7XLmjNs3vcF13n45+31dDkWftjhwuZ&#10;kqOqRCFMLwpBiZchbLkJW7rb49sey4TaEKOjR/f91J4fd0N//A1XW28cK5qqrgY3Dhym4fzydsI7&#10;mnA5Vjdv3tAzLpXgUu+7j6fade6sesLMPz38Vg2nzD1e5xNucH7qz3dL1dX5bsb55fKtQ3b9m9up&#10;3x3cxQ35obfr/IILKVr/+fLM3XiF7/TV4xXf678BAAD//wMAUEsDBBQABgAIAAAAIQAeLw6a2gAA&#10;AAQBAAAPAAAAZHJzL2Rvd25yZXYueG1sTI9BS8NAEIXvQv/DMoVegt0oQUPMptRib9JitfdpdkyC&#10;2dmQ3TTpv3fbi14eDG9473v5ajKtOFPvGssKHpYxCOLS6oYrBV+f2/sUhPPIGlvLpOBCDlbF7C7H&#10;TNuRP+h88JUIIewyVFB732VSurImg25pO+LgfdveoA9nX0nd4xjCTSsf4/hJGmw4NNTY0aam8ucw&#10;GAVHTnhfbsbt+vXtPTruhiilXaTUYj6tX0B4mvzfM1zxAzoUgelkB9ZOtArCEH/Tq5ckYcZJwXMa&#10;gyxy+R+++AUAAP//AwBQSwECLQAUAAYACAAAACEAtoM4kv4AAADhAQAAEwAAAAAAAAAAAAAAAAAA&#10;AAAAW0NvbnRlbnRfVHlwZXNdLnhtbFBLAQItABQABgAIAAAAIQA4/SH/1gAAAJQBAAALAAAAAAAA&#10;AAAAAAAAAC8BAABfcmVscy8ucmVsc1BLAQItABQABgAIAAAAIQBrnOk/XQcAACocAAAOAAAAAAAA&#10;AAAAAAAAAC4CAABkcnMvZTJvRG9jLnhtbFBLAQItABQABgAIAAAAIQAeLw6a2gAAAAQBAAAPAAAA&#10;AAAAAAAAAAAAALcJAABkcnMvZG93bnJldi54bWxQSwUGAAAAAAQABADzAAAAvgoAAAAA&#10;" path="m509925,167545v1587,136525,-1810,273199,4762,409575c515011,583848,527341,569366,528975,562832v5020,-20080,3614,-41246,4762,-61912c535764,464429,536912,427895,538500,391382v26987,38100,43610,86286,80962,114300l714712,577120c706775,534257,700946,490950,690900,448532,672352,370220,645918,293847,628987,215170,618879,168199,616287,119920,609937,72295v3175,-20638,5618,-82425,9525,-61913c629579,63495,631045,118278,628987,172307,616176,508607,620967,464637,519450,743807v-3639,10008,-9525,19050,-14288,28575c411500,648557,312280,528746,224175,400907,150167,293523,80973,182492,19387,67532,8785,47742,-12553,2120,9862,857,126647,-5722,242541,27018,357525,48482v242402,45248,484120,94853,723900,152400c1159529,219627,1310025,277082,1310025,277082v13665,-27329,13178,-12962,-4763,-42862e" filled="f" strokecolor="#0a121c [484]" strokeweight="2pt">
-                <v:path arrowok="t" o:connecttype="custom" o:connectlocs="355193,107440;358510,370086;368462,360923;371779,321221;375097,250979;431492,324275;497839,370086;481252,287627;438126,137981;424857,46360;431492,6658;438126,110494;361827,476976;351875,495300;156151,257087;13504,43306;6869,550;249037,31090;753276,128818;912509,177682;909192,150197" o:connectangles="0,0,0,0,0,0,0,0,0,0,0,0,0,0,0,0,0,0,0,0,0"/>
-                <w10:anchorlock/>
-              </v:shape>
-            </w:pict>
-          </mc:Fallback>
-        </mc:AlternateContent>
-      </w:r>
-    </w:p>
-    <w:p>
-      <w:pPr>
-        <w:ind w:left="101"/>
-        <w:rPr>
-          <w:rFonts w:ascii="Times New Roman" w:hAnsi="Times New Roman" w:cs="Times New Roman"/>
-          <w:sz w:val="24"/>
-        </w:rPr>
-      </w:pPr>
-    </w:p>
-    <w:p>
-      <w:pPr>
-        <w:ind w:left="101"/>
-        <w:rPr>
-          <w:rFonts w:ascii="Times New Roman" w:hAnsi="Times New Roman" w:cs="Times New Roman"/>
-          <w:sz w:val="24"/>
-        </w:rPr>
-      </w:pPr>
-      <w:proofErr w:type="spellStart"/>
-      <w:r>
-        <w:rPr>
-          <w:rFonts w:ascii="Times New Roman" w:hAnsi="Times New Roman" w:cs="Times New Roman"/>
-          <w:sz w:val="24"/>
-        </w:rPr>
-        <w:t>Thiyashan</w:t>
-      </w:r>
-      <w:proofErr w:type="spellEnd"/>
-      <w:r>
-        <w:rPr>
-          <w:rFonts w:ascii="Times New Roman" w:hAnsi="Times New Roman" w:cs="Times New Roman"/>
-          <w:sz w:val="24"/>
-        </w:rPr>
-        <w:t xml:space="preserve"> Pillay.</w:t>
-      </w:r>
-    </w:p>
-    <w:p>
-      <w:pPr>
-        <w:ind w:left="101"/>
-        <w:rPr>
-          <w:sz w:val="24"/>
-        </w:rPr>
-      </w:pPr>
-      <w:r>
-        <w:rPr>
-          <w:rFonts w:ascii="Times New Roman" w:hAnsi="Times New Roman" w:cs="Times New Roman"/>
-          <w:noProof/>
-          <w:sz w:val="24"/>
-        </w:rPr>
-        <w:drawing>
-          <wp:inline distT="0" distB="0" distL="0" distR="0" wp14:anchorId="7556D343" wp14:editId="1EF3B823">
-            <wp:extent cx="2238687" cy="1124107"/>
-            <wp:effectExtent l="0" t="0" r="0" b="0"/>
-            <wp:docPr id="1090097727" name="Picture 1" descr="A purple marker on a piece of paper&#10;&#10;Description automatically generated"/>
-            <wp:cNvGraphicFramePr>
-              <a:graphicFrameLocks xmlns:a="http://schemas.openxmlformats.org/drawingml/2006/main" noChangeAspect="1"/>
-            </wp:cNvGraphicFramePr>
-            <a:graphic xmlns:a="http://schemas.openxmlformats.org/drawingml/2006/main">
-              <a:graphicData uri="http://schemas.openxmlformats.org/drawingml/2006/picture">
-                <pic:pic xmlns:pic="http://schemas.openxmlformats.org/drawingml/2006/picture">
-                  <pic:nvPicPr>
-                    <pic:cNvPr id="1090097727" name="Picture 1" descr="A purple marker on a piece of paper&#10;&#10;Description automatically generated"/>
-                    <pic:cNvPicPr/>
-                  </pic:nvPicPr>
-                  <pic:blipFill>
-                    <a:blip r:embed="rId5"/>
-                    <a:stretch>
-                      <a:fillRect/>
-                    </a:stretch>
-                  </pic:blipFill>
-                  <pic:spPr>
-                    <a:xfrm>
-                      <a:off x="0" y="0"/>
-                      <a:ext cx="2238687" cy="1124107"/>
-                    </a:xfrm>
-                    <a:prstGeom prst="rect">
-                      <a:avLst/>
-                    </a:prstGeom>
-                  </pic:spPr>
-                </pic:pic>
-              </a:graphicData>
-            </a:graphic>
-          </wp:inline>
-        </w:drawing>
-      </w:r>
+      </w:pPr>
     </w:p>
     <w:sectPr>
       <w:type w:val="continuous"/>
@@ -2113,7 +2324,52 @@
       <w:rFonts w:ascii="Trebuchet MS" w:eastAsia="Trebuchet MS" w:hAnsi="Trebuchet MS" w:cs="Trebuchet MS"/>
     </w:rPr>
   </w:style>
+  <w:style w:type="table" w:styleId="TableGrid">
+    <w:name w:val="Table Grid"/>
+    <w:basedOn w:val="TableNormal"/>
+    <w:uiPriority w:val="39"/>
+    <w:rsid w:val="00E52EF1"/>
+    <w:tblPr>
+      <w:tblBorders>
+        <w:top w:val="single" w:sz="4" w:space="0" w:color="auto"/>
+        <w:left w:val="single" w:sz="4" w:space="0" w:color="auto"/>
+        <w:bottom w:val="single" w:sz="4" w:space="0" w:color="auto"/>
+        <w:right w:val="single" w:sz="4" w:space="0" w:color="auto"/>
+        <w:insideH w:val="single" w:sz="4" w:space="0" w:color="auto"/>
+        <w:insideV w:val="single" w:sz="4" w:space="0" w:color="auto"/>
+      </w:tblBorders>
+    </w:tblPr>
+  </w:style>
 </w:styles>
+</file>
+
+<file path=word/ink/ink1.xml><?xml version="1.0" encoding="utf-8"?>
+<inkml:ink xmlns:inkml="http://www.w3.org/2003/InkML">
+  <inkml:definitions>
+    <inkml:context xml:id="ctx0">
+      <inkml:inkSource xml:id="inkSrc0">
+        <inkml:traceFormat>
+          <inkml:channel name="X" type="integer" min="-2.14748E9" max="2.14748E9" units="cm"/>
+          <inkml:channel name="Y" type="integer" min="-2.14748E9" max="2.14748E9" units="cm"/>
+          <inkml:channel name="F" type="integer" max="32767" units="dev"/>
+        </inkml:traceFormat>
+        <inkml:channelProperties>
+          <inkml:channelProperty channel="X" name="resolution" value="1000" units="1/cm"/>
+          <inkml:channelProperty channel="Y" name="resolution" value="1000" units="1/cm"/>
+          <inkml:channelProperty channel="F" name="resolution" value="0" units="1/dev"/>
+        </inkml:channelProperties>
+      </inkml:inkSource>
+      <inkml:timestamp xml:id="ts0" timeString="2023-08-03T09:28:22.063"/>
+    </inkml:context>
+    <inkml:brush xml:id="br0">
+      <inkml:brushProperty name="width" value="0.08571" units="cm"/>
+      <inkml:brushProperty name="height" value="0.08571" units="cm"/>
+    </inkml:brush>
+  </inkml:definitions>
+  <inkml:trace contextRef="#ctx0" brushRef="#br0">1247 790 8027,'-11'17'0</inkml:trace>
+  <inkml:trace contextRef="#ctx0" brushRef="#br0" timeOffset="1176">579 835 8027,'-40'16'0,"-1"0"0,9-3 0,3 1 0,-11 8 0,10 0 0,4 2 0,4 2 0,3 2 0,2 1 0,3 3 0,0 3 0,6 0 0,6-3 0,5-3 0,5-4 0,10-4 0,9-7 0,5-4 0,4-7 0,2-8 0,2-6 0,0-5 0,-2-3 0,-5 0 0,-9 5 0,3-3 0,-8 5 0,-2 0 0,-3 2 0,-4 4 0,-5-2 0,-2 2 0</inkml:trace>
+  <inkml:trace contextRef="#ctx0" brushRef="#br0" timeOffset="3786">1184 308 8027,'-28'-24'0,"1"1"0,2 0 0,2 7 0,2 12 0,-2 1 0,0 3 0,-1 0 0,-3 4 0,0 7 0,-6 8 0,4 11 0,15-11 0,1 2 0,1 2 0,2 2 0,-1 4 0,2 2 0,1 3 0,2 2 0,2 6 0,0 1 0,1-4 0,2 2 0,0 4 0,1 2 0,-1-3 0,1 0 0,0-11 0,0 0 0,0-1 0,-1 8 0,0-2 0,-2 7 0,0 0 0,-1-2 0,-3-1 0,-1-4 0,-1-2 0,-2-4 0,0-1 0,-2 0 0,0-3 0,0-7 0,0-2 0,-1 3 0,0-2 0,-10 8 0,0 1 0,5-8 0,2-2 0,2-5 0,4-5 0,3-4 0,4-8 0,4-11 0,10-14 0,-2 7 0,2-3 0,5-7 0,1-2 0,3-3 0,2-1 0,-6 10 0,1 0 0,0-1-117,2 1 0,0-1 1,0 1-1,2-2 0,-1 0 1,1 1 116,1-2 0,0 1 0,0 1 0,6-9 0,-1 2 0,-2 5 0,-1 1 0,-3 4 0,-2 1 0,-2 5 0,-1 0 0,1-1 0,-1 1 0,14-16 0,-2 3 0,-5 8 0,-6 7 0,-6 10 0,-5 7 0,-5 10 0,-5 12 0,-6 4 0,-7 7 0,0 3 350,0 2 0,1 4-350,2 2 0,4-1 0,5-2 0,3 2 0,2-4 0,0-2 0,1-5 0,3-2 0,0-9 0,5 0 0,2-6 0,4-6 0,4-5 0,3-13 0,7-7 0,4-11 0,-13 8 0,0 0 0,-2 0 0,0-1 0,4-4 0,0-2 0,-1 1 0,-1 0 0,3-6 0,1-2 0,-1 1 0,1-1 0,1-5 0,1-2 0,-8 11 0,0 1 0,1-1 0,-1-2 0,1 0 0,-1 1-93,-1 0 0,0 0 1,0 0-1,0 0 1,-1 0-1,-1 0 93,6-13 0,-1 1 0,-2 4 0,-2 1 0,-4 9 0,-1 0 0,0 0 0,0 0 0,-4 4 0,1 1 0,-1-2 0,0 1 0,0-14 0,-6 11 0,-7 8 0,-10 27 0,-14 21 0,13-6 0,0 3 0,-2 8 0,1 1 0,0 2 0,2 2-100,4-10 0,1 2 0,0-1 0,1 1 0,0 0 0,1 0 100,0 1 0,1 1 0,0-1 0,-2 12 0,0-1 0,1 1 0,0 0 0,2-4 0,1 0 0,-1-1 0,0-1 130,3-7 0,0-1 1,0-2-1,2-1-130,-2 16 0,1 2 0,3-12 0,0-3 0,1-4 0,6-11 0,6-6 0,15-16 0,-6-3 0,0-2 0,1-2 0,0-2 0,4-6 0,1-2 0,-1 0 0,0-1 0,2-3 0,0 0 0,-3 2 0,-1 1 0,-1 0 0,-1 0 0,-5 5 0,-1 1 211,0-1 1,0 1 0,12-16-212,-4 5 0,-3 3 0,-4 6 0,-5 7 0,-4 7 0,-3 6 0,-3 9 0,-4 9 0,-1 14 0,-3 5 0,-1 10 0,2-19 0,1 1 0,2-4 0,-1 0 0,0 4 0,1-1 0,-2 16 0,1 2 0,1-7 0,0-2 0,1-3 0,1-10 0,0-1 0,0-4 0,0-5 0,1-4 0,3-2 0,3-2 0,5-3 0,6-2 0,4-7 0,5-6 0,2-6 0,2-6 0,2-6 0,-17 14 0,1-1 0,-1-1 0,0-1 0,0-1 0,-1 0 0,0-1 0,-2-1 0,0 0 0,-2-1 0,6-15 0,-5 5 0,-2 4 0,-3 4 0,1 0 0,-3 5 0,-1 6 0,-2 12 0,-6 13 0,-3 13 0,-3 8 0,-1 5 0,2-2 0,2 2 0,4-4 0,1 2 0,2-5 0,4-6 0,6-7 0,9-8 0,9-9 0,9-9 0,-4-7 0,0-13 0,-7 2 0,-1-2 0,-3 1 0,-2 3 0,-3 2 0,-3 5 0,-3 5 0,-4 7 0,-3 8 0,-2 11 0,-2 12 0,0 6 0,0 1 0,0 2 0,1-8 0,4 6 0,3-7 0,10-3 0,10-11 0,5-11 0,10-13 0,-15 0 0,1-3 0,4-6 0,0-1 0,-2 3 0,-1-1 0,-1 2 0,-1-1 0,-4 4 0,-2 1 0,15-10 0,1-2 0,-4 4 0,-4 3 0,-6 5 0,-6 3 0,-7 6 0,-6 5 0,-10 8 0,-9 8 0,-6 7 0,0 1 0,0 4 0,4-3 0,1 4 0,7-5 0,1 7 0,13-9 0,10-4 0,13-6 0,12-6 0,4-1 0,-1-3 0,-1 1 0,-11-1 0,1 0 0,-8 0 0,-2 0 0,-40 0 0,-5 0 0,-5 0 0,-6 0 0,-5 0 0,-3 0 0,3 0 0,-3 0 0,-2 0 0,0 0 0,2 0 0,0 0 0,-2 0 0,-1 0 0,0 0-142,2 0 0,-1 0 0,-1 0 1,0 1-1,0-1 0,1 1 1,-3 1-1,1 1 0,0 0 1,0 0-1,-1 1 0,1 0 1,0 0-1,-1 1 0,0 0 1,-1 1-1,0 1 142,7-1 0,-2 0 0,1 1 0,-1 0 0,1 1 0,0 0 0,0 1 0,2 1 0,0 0 0,0 0 0,1 1 0,-1 0 0,0 1 0,-1 1-172,-3 0 0,-2 2 0,1 0 0,-1 1 0,0-1 0,2 1 0,1 0 1,-2 0-1,2 1 0,0-1 0,1 1 0,0 1 0,1-1 172,0 2 0,0 0 0,0 0 0,1 0 0,1 0 0,1 0 0,1-1 0,1 0 0,2 0 0,-1-1 0,1 1 0,-9 5 0,1 0 0,1 0 0,2-1 0,-4 2 0,3 0 0,2-2-186,8-3 1,1-1 0,2-1 185,-7 6 0,0 1 0,6-5 0,-1 0 0,0 1 0,1 0 0,0 1 0,-1-1 0</inkml:trace>
+</inkml:ink>
 </file>
 
 <file path=word/theme/theme1.xml><?xml version="1.0" encoding="utf-8"?>

</xml_diff>

<commit_message>
Made the weekly report 1 page instead of 2
The week 2 report had 2 pages instead of 1
</commit_message>
<xml_diff>
--- a/EEE3099S_Group_10_Week_2_review.docx
+++ b/EEE3099S_Group_10_Week_2_review.docx
@@ -376,23 +376,13 @@
                 <w:szCs w:val="28"/>
               </w:rPr>
             </w:pPr>
-            <w:proofErr w:type="spellStart"/>
             <w:r>
               <w:rPr>
                 <w:rFonts w:ascii="Times New Roman" w:hAnsi="Times New Roman" w:cs="Times New Roman"/>
                 <w:sz w:val="24"/>
                 <w:szCs w:val="28"/>
               </w:rPr>
-              <w:t>Thiyashan</w:t>
-            </w:r>
-            <w:proofErr w:type="spellEnd"/>
-            <w:r>
-              <w:rPr>
-                <w:rFonts w:ascii="Times New Roman" w:hAnsi="Times New Roman" w:cs="Times New Roman"/>
-                <w:sz w:val="24"/>
-                <w:szCs w:val="28"/>
-              </w:rPr>
-              <w:t xml:space="preserve"> Pillay</w:t>
+              <w:t>Thiyashan Pillay</w:t>
             </w:r>
           </w:p>
         </w:tc>
@@ -1026,21 +1016,12 @@
                 <w:sz w:val="24"/>
               </w:rPr>
             </w:pPr>
-            <w:proofErr w:type="spellStart"/>
             <w:r>
               <w:rPr>
                 <w:rFonts w:ascii="Times New Roman" w:hAnsi="Times New Roman" w:cs="Times New Roman"/>
                 <w:sz w:val="24"/>
               </w:rPr>
-              <w:t>Thiyashan</w:t>
-            </w:r>
-            <w:proofErr w:type="spellEnd"/>
-            <w:r>
-              <w:rPr>
-                <w:rFonts w:ascii="Times New Roman" w:hAnsi="Times New Roman" w:cs="Times New Roman"/>
-                <w:sz w:val="24"/>
-              </w:rPr>
-              <w:t xml:space="preserve"> Pillay</w:t>
+              <w:t>Thiyashan Pillay</w:t>
             </w:r>
           </w:p>
         </w:tc>
@@ -1103,7 +1084,7 @@
                 </mc:Choice>
                 <mc:Fallback>
                   <w:pict>
-                    <v:shapetype w14:anchorId="70455E17" id="_x0000_t75" coordsize="21600,21600" o:spt="75" o:preferrelative="t" path="m@4@5l@4@11@9@11@9@5xe" filled="f" stroked="f">
+                    <v:shapetype w14:anchorId="43D76C88" id="_x0000_t75" coordsize="21600,21600" o:spt="75" o:preferrelative="t" path="m@4@5l@4@11@9@11@9@5xe" filled="f" stroked="f">
                       <v:stroke joinstyle="miter"/>
                       <v:formulas>
                         <v:f eqn="if lineDrawn pixelLineWidth 0"/>
@@ -1122,7 +1103,7 @@
                       <v:path o:extrusionok="f" gradientshapeok="t" o:connecttype="rect"/>
                       <o:lock v:ext="edit" aspectratio="t"/>
                     </v:shapetype>
-                    <v:shape id="Ink 8" o:spid="_x0000_s1026" type="#_x0000_t75" style="position:absolute;margin-left:-1.1pt;margin-top:2.15pt;width:99.8pt;height:56.55pt;z-index:251659264;visibility:visible;mso-wrap-style:square;mso-width-percent:0;mso-height-percent:0;mso-wrap-distance-left:9pt;mso-wrap-distance-top:0;mso-wrap-distance-right:9pt;mso-wrap-distance-bottom:0;mso-position-horizontal:absolute;mso-position-horizontal-relative:text;mso-position-vertical:absolute;mso-position-vertical-relative:text;mso-width-percent:0;mso-height-percent:0;mso-width-relative:margin;mso-height-relative:margin" o:gfxdata="UEsDBBQABgAIAAAAIQCbMyc3DAEAAC0CAAATAAAAW0NvbnRlbnRfVHlwZXNdLnhtbISRsU7DMBRF&#13;&#10;dyT+wfKKEqcdEEJJOpAyAkLlAyz7JbHqPFt+JrR/j5O2C1AyeLD97rlHdrk5DJaNEMg4rPgqLzgD&#13;&#10;VE4b7Cr+sXvOHjijKFFL6xAqfgTim/r2ptwdPRBLaaSK9zH6RyFI9TBIyp0HTDetC4OMaRs64aXa&#13;&#10;yw7EuijuhXIYAWMWJwavywZa+Wkj2x7S8ckkgCXOnk6DU1fFpffWKBmTqRhR/2jJzg15Ss4z1BtP&#13;&#10;d0mDiz8bppvrBefca3qaYDSwNxniixyShtCBBKxd41T+P2OSHChzbWsU5E2g7Zy6OF1jG9yLtFYL&#13;&#10;9DQy2CWWdl8YYFxA/RJtUuwdxgtdzJ9dfwMAAP//AwBQSwMEFAAGAAgAAAAhADj9If/WAAAAlAEA&#13;&#10;AAsAAABfcmVscy8ucmVsc6SQwWrDMAyG74O9g9F9cZrDGKNOL6PQa+kewNiKYxpbRjLZ+vYzg8Ey&#13;&#10;ettRv9D3iX9/+EyLWpElUjaw63pQmB35mIOB98vx6QWUVJu9XSijgRsKHMbHh/0ZF1vbkcyxiGqU&#13;&#10;LAbmWsur1uJmTFY6KpjbZiJOtraRgy7WXW1APfT9s+bfDBg3THXyBvjkB1CXW2nmP+wUHZPQVDtH&#13;&#10;SdM0RXePqj195DOujWI5YDXgWb5DxrVrz4G+79390xvYljm6I9uEb+S2fhyoZT96vely/AIAAP//&#13;&#10;AwBQSwMEFAAGAAgAAAAhABZq9Wh7AQAADgMAAA4AAABkcnMvZTJvRG9jLnhtbJxSS07DMBDdI3EH&#13;&#10;y3uaJjQBoqZdUCGx4LOAAxjHbixiTzR2mnJ7JklLWxBCYmPNeOzn9/F8ubU12yj0BlzB48mUM+Uk&#13;&#10;lMatC/76cndxzZkPwpWiBqcK/qE8Xy7Oz+Zdk6sEKqhLhYxAnM+7puBVCE0eRV5Wygo/gUY5GmpA&#13;&#10;KwK1uI5KFB2h2zpKptMs6gDLBkEq72l3NQ75YsDXWsnwpLVXgdXELp1dEb8wVGnKGfZVepNx9tZX&#13;&#10;SZLwaDEX+RpFUxm5oyX+wcoK44jEF9RKBMFaND+grJEIHnSYSLARaG2kGjSRunj6Td29e++VxTPZ&#13;&#10;Yi7BBeXCs8Cw928Y/OcJW5MF3QOUlJBoA/AdIhn0dyAj6RXI1hKfMRVUtQj0JXxlGk9G56YsON6X&#13;&#10;8YG/29weFDzjQdfj6YASiXaSf7uy1Wh7s4kJ2xacMv7o1yFLtQ1M0macXGbxDYUuaZZdX6Vp1h/Y&#13;&#10;Q48Q++7IWzpykuJx318/+saLTwAAAP//AwBQSwMEFAAGAAgAAAAhAFOZrWhNBgAAFhEAABAAAABk&#13;&#10;cnMvaW5rL2luazEueG1stFdNTxxHEL1Hyn9oTQ5cdqC753ORwadYipQoVuxIyXENA6zM7qLdweB/&#13;&#10;n/fqdQ+DjZUcHCH19Ed11atXH728ev24uXWfhv1hvdueFeHYF27YXuwu19vrs+LP92/KvnCHcbW9&#13;&#10;XN3utsNZ8Xk4FK/Pf/zh1Xr7cXN7itFBw/bA2eb2rLgZx7vTk5OHh4fjh+p4t78+id5XJ79sP/72&#13;&#10;a3Gebl0OV+vteoTJQ9662G3H4XGkstP15VlxMT76SR663+3u9xfDdMyd/cWTxLhfXQxvdvvNapw0&#13;&#10;3qy22+HWbVcb4P6rcOPnO0zWsHM97Au3WcPhMh6Huqv7n5fYWD2eFbP1PSAegGRTnLys8+//Qeeb&#13;&#10;r3USVhW7titcgnQ5fCKmE+P89Nu+v93v7ob9uB6eaBYp6eCzu9Da+BFR++Gwu71nbAr3aXV7D8qC&#13;&#10;90iLZDucvEDI1/rAzXfVB16+qW8O7jk1yb05D4m0KaVyaMf1ZkCib+6mHBsPUMztd+PeyiH6WJW+&#13;&#10;L3313i9PY38a47Fvq1koUhZnnR/294ebSd+H/VO+2snEmjx7WF+ONxPp/tj3TRcm3uesv3T7Zlhf&#13;&#10;34z/cj05b/en/HmhGi2lXPLmj+HqrPjJCtLZTW2YOyHWneuW3vU+doujMoSj0B35Z6mZ2fivSo3z&#13;&#10;36+uDsOI3AtdW5w33dL1VZOt1P4otEd+UZSh8IVfLMvK+UXlAkZAcD2+wTv8LWoXp7GyeTSxyvGK&#13;&#10;t7E1ydaUNGmsTUXJz7LsMDY2r20eS1qIJS4ufNlgLKPd45yrpeNmpb3eFiVw8EggoIyqy4bbuE1k&#13;&#10;34+0qutBWgh97SrfZ9Zif1TGmrQF/AG/AYqO3oGUBIQcipYSU4KrDKo3ObhM12sHlsFxQ7bxNWI1&#13;&#10;miuIgl3SIhjLmkdnpFkMglGqfW/yUlEGI07mvUwACQxhgREDQfjMHR3QOW6aG1WSMwN5M9oqqZDz&#13;&#10;3gx5C2pSJ7B5gcQ25TTbpKjTQrSo1zZWpre20zoRAisW38SumWnMjBAqNaJgto7JChaTi9DRMSK0&#13;&#10;DIkA50IZYNN8o1iAMP5Cu5A67FDYxhbZZxyZdFTyUXwKJfTYajoz64kyOwrwg3GCJMsEbpIGBJ9U&#13;&#10;42N4sWvLZloqh1qlNvoChJlKVcMv4SArSq4UcxjBnkog1WYKkckmcjn35pOKS2VXW/HlAASi7Izf&#13;&#10;FIESWwodnSNzpoYG65kR0stzDPhUpjTlkE5APA6CYUkHvZJfbOs8pZi0UGe5rLJSKLYQIpRggXOq&#13;&#10;xMKMQq4lVsNAU4CaMsdWtUvRNPzywkY4QbmMnx6mBMi5hzCZik7BQ8yixQuZGXkQ5G4q9mhSUqdg&#13;&#10;IUglnn7wldJTkbCrxhq9IQL4BLHEh06MNWCyjGASZ6S6o1LkTfptxxQKFWNgacMVK9zyHhI4oTom&#13;&#10;pZoESlx4yJ06CYikoVZRRG+yFFZfV0GnajGylEFTsAlFQNXKBRSFSytEo48QC3jzVFsxEK1hNskA&#13;&#10;4G0ZQ1wgTvZA6MHBykCl0qlVQZU2K8V6CrlaSDVZoW3oZUIIj2iEWQOvfODqC6rCrL+l1qqQyl+f&#13;&#10;6oEwRWRlBGnUgwhfcKrXrzF+VYbzsQydM8hTTRBKtjHjT1uMLc/FpRaIoJGVmE2loAcIwhBHQEwi&#13;&#10;iLKUYUCkGsJvAKslFT8MUFiNM/ccVQ3dyU2cEWmNo6U18aV1G42lfAZk09uldDA6gMW8Sk0ypUoC&#13;&#10;mD5ThK2BAm66oeSdPYapQeoVsX1VQtAbhY9dzS9uBkS+AF9hVUpnetW6czAycLOffn0ADu9Cp3RY&#13;&#10;qqcz/HTAGYg1ulutOrGeNnHLvMJvM4mq4VOnnnM0e+q3xOzUQi3h0XksiZV5qQ+hZBgIPQpoCmY+&#13;&#10;1528gGYagjV+gJafGiO/IiJ/oGq2CV1YaaRiHuk6pljM51mvjOEUT3lMEqnU7JOfZdFNoGjpyAh0&#13;&#10;LKGmamv56vVG9ddbkoJGXmQPpbWOFjJEaUumn1STZEopiFSTi+nZBQlJf4d2NHnPYMtHHvKyGU05&#13;&#10;YUBJBRvw7Djb5wUGJUCnUvc5AqKR9jSacs3Fdur7Cax+Mc9vqCOgNxGoUKOQy9C3i548m3kWMTT0&#13;&#10;zQL1y/SRu60lG01OW/O5TH/xe/vpH8PzfwAAAP//AwBQSwMEFAAGAAgAAAAhAPveybjgAAAADQEA&#13;&#10;AA8AAABkcnMvZG93bnJldi54bWxMT8tOwzAQvCPxD9YicWudpuXRNE5VghBSbw1IcHRjEwfsdWS7&#13;&#10;bfh7tid6Wc1qdudRrkdn2VGH2HsUMJtmwDS2XvXYCXh/e5k8AotJopLWoxbwqyOsq+urUhbKn3Cn&#13;&#10;j03qGIlgLKQAk9JQcB5bo52MUz9oJO7LBycTraHjKsgTiTvL8yy75072SA5GDro2uv1pDk7A7qO+&#13;&#10;276qZSM/n+y2/w7zTW1QiNub8XlFY7MClvSY/j/g3IHyQ0XB9v6AKjIrYJLndClgMQd2ppcPC2B7&#13;&#10;AjMCvCr5ZYvqDwAA//8DAFBLAwQUAAYACAAAACEAeRi8nb8AAAAhAQAAGQAAAGRycy9fcmVscy9l&#13;&#10;Mm9Eb2MueG1sLnJlbHOEz7FqxDAMBuC90Hcw2hslHcpR4mQ5DrKWFG41jpKYxLKxnNJ7+3rswcEN&#13;&#10;GoTQ90tt/+t39UNJXGANTVWDIrZhcrxo+B4vbydQkg1PZg9MGm4k0HevL+0X7SaXJVldFFUUFg1r&#13;&#10;zvETUexK3kgVInGZzCF5k0ubFozGbmYhfK/rD0z/DejuTDVMGtIwNaDGWyzJz+0wz87SOdjDE+cH&#13;&#10;EWgPycFf/V5QkxbKGhxvWKqpyqGAXYt3j3V/AAAA//8DAFBLAQItABQABgAIAAAAIQCbMyc3DAEA&#13;&#10;AC0CAAATAAAAAAAAAAAAAAAAAAAAAABbQ29udGVudF9UeXBlc10ueG1sUEsBAi0AFAAGAAgAAAAh&#13;&#10;ADj9If/WAAAAlAEAAAsAAAAAAAAAAAAAAAAAPQEAAF9yZWxzLy5yZWxzUEsBAi0AFAAGAAgAAAAh&#13;&#10;ABZq9Wh7AQAADgMAAA4AAAAAAAAAAAAAAAAAPAIAAGRycy9lMm9Eb2MueG1sUEsBAi0AFAAGAAgA&#13;&#10;AAAhAFOZrWhNBgAAFhEAABAAAAAAAAAAAAAAAAAA4wMAAGRycy9pbmsvaW5rMS54bWxQSwECLQAU&#13;&#10;AAYACAAAACEA+97JuOAAAAANAQAADwAAAAAAAAAAAAAAAABeCgAAZHJzL2Rvd25yZXYueG1sUEsB&#13;&#10;Ai0AFAAGAAgAAAAhAHkYvJ2/AAAAIQEAABkAAAAAAAAAAAAAAAAAawsAAGRycy9fcmVscy9lMm9E&#13;&#10;b2MueG1sLnJlbHNQSwUGAAAAAAYABgB4AQAAYQwAAAAA&#13;&#10;">
+                    <v:shape id="Ink 8" o:spid="_x0000_s1026" type="#_x0000_t75" style="position:absolute;margin-left:-1.1pt;margin-top:2.15pt;width:99.8pt;height:56.6pt;z-index:251659264;visibility:visible;mso-wrap-style:square;mso-width-percent:0;mso-height-percent:0;mso-wrap-distance-left:9pt;mso-wrap-distance-top:0;mso-wrap-distance-right:9pt;mso-wrap-distance-bottom:0;mso-position-horizontal:absolute;mso-position-horizontal-relative:text;mso-position-vertical:absolute;mso-position-vertical-relative:text;mso-width-percent:0;mso-height-percent:0;mso-width-relative:margin;mso-height-relative:margin" o:gfxdata="UEsDBBQABgAIAAAAIQCbMyc3DAEAAC0CAAATAAAAW0NvbnRlbnRfVHlwZXNdLnhtbISRsU7DMBRF&#10;dyT+wfKKEqcdEEJJOpAyAkLlAyz7JbHqPFt+JrR/j5O2C1AyeLD97rlHdrk5DJaNEMg4rPgqLzgD&#10;VE4b7Cr+sXvOHjijKFFL6xAqfgTim/r2ptwdPRBLaaSK9zH6RyFI9TBIyp0HTDetC4OMaRs64aXa&#10;yw7EuijuhXIYAWMWJwavywZa+Wkj2x7S8ckkgCXOnk6DU1fFpffWKBmTqRhR/2jJzg15Ss4z1BtP&#10;d0mDiz8bppvrBefca3qaYDSwNxniixyShtCBBKxd41T+P2OSHChzbWsU5E2g7Zy6OF1jG9yLtFYL&#10;9DQy2CWWdl8YYFxA/RJtUuwdxgtdzJ9dfwMAAP//AwBQSwMEFAAGAAgAAAAhADj9If/WAAAAlAEA&#10;AAsAAABfcmVscy8ucmVsc6SQwWrDMAyG74O9g9F9cZrDGKNOL6PQa+kewNiKYxpbRjLZ+vYzg8Ey&#10;ettRv9D3iX9/+EyLWpElUjaw63pQmB35mIOB98vx6QWUVJu9XSijgRsKHMbHh/0ZF1vbkcyxiGqU&#10;LAbmWsur1uJmTFY6KpjbZiJOtraRgy7WXW1APfT9s+bfDBg3THXyBvjkB1CXW2nmP+wUHZPQVDtH&#10;SdM0RXePqj195DOujWI5YDXgWb5DxrVrz4G+79390xvYljm6I9uEb+S2fhyoZT96vely/AIAAP//&#10;AwBQSwMEFAAGAAgAAAAhAFlKxit6AQAADgMAAA4AAABkcnMvZTJvRG9jLnhtbJxS3U7CMBS+N/Ed&#10;mt7LGLIJC4MLiQkXKhf6ALVrWePas5wWBm/v2QABjTHhpjmnp/36/XQy29qKbRR6Ay7nca/PmXIS&#10;CuNWOX9/e7obceaDcIWowKmc75Tns+ntzaSpMzWAEqpCISMQ57OmznkZQp1FkZelssL3oFaOhhrQ&#10;ikAtrqICRUPotooG/X4aNYBFjSCV97Q73w/5tMPXWsnwqrVXgVXELhk+EL/QVUnCGbZVMk45++iq&#10;Ucyj6URkKxR1aeSBlriClRXGEYlvqLkIgq3R/IKyRiJ40KEnwUagtZGq00Tq4v4PdQv32SqLh3KN&#10;mQQXlAtLgeHoXze45glbkQXNMxSUkFgH4AdEMuj/QPak5yDXlvjsU0FViUBfwpem9mR0Zoqc46KI&#10;T/zd5vGkYIknXS+XA0okOkj+68pWo23NJiZsm3PKeNeuXZZqG5ikzXhwn8ZjCl3SLB09JEnaHjhC&#10;7yGO3Zm3dOQixfO+vX72jadfAAAA//8DAFBLAwQUAAYACAAAACEAU5mtaE0GAAAWEQAAEAAAAGRy&#10;cy9pbmsvaW5rMS54bWy0V01PHEcQvUfKf2hNDlx2oLvnc5HBp1iKlChW7EjJcQ0DrMzuot3B4H+f&#10;9+p1D4ONlRwcIfX0R3XVq1cfvbx6/bi5dZ+G/WG9254V4dgXbthe7C7X2+uz4s/3b8q+cIdxtb1c&#10;3e62w1nxeTgUr89//OHVevtxc3uK0UHD9sDZ5vasuBnHu9OTk4eHh+OH6ni3vz6J3lcnv2w//vZr&#10;cZ5uXQ5X6+16hMlD3rrYbcfhcaSy0/XlWXExPvpJHrrf7e73F8N0zJ39xZPEuF9dDG92+81qnDTe&#10;rLbb4dZtVxvg/qtw4+c7TNawcz3sC7dZw+EyHoe6q/ufl9hYPZ4Vs/U9IB6AZFOcvKzz7/9B55uv&#10;dRJWFbu2K1yCdDl8IqYT4/z0276/3e/uhv24Hp5oFinp4LO70Nr4EVH74bC7vWdsCvdpdXsPyoL3&#10;SItkO5y8QMjX+sDNd9UHXr6pbw7uOTXJvTkPibQppXJox/VmQKJv7qYcGw9QzO13497KIfpYlb4v&#10;ffXeL09jfxrjsW+rWShSFmedH/b3h5tJ34f9U77aycSaPHtYX443E+n+2PdNFybe56y/dPtmWF/f&#10;jP9yPTlv96f8eaEaLaVc8uaP4eqs+MkK0tlNbZg7Idad65be9T52i6MyhKPQHflnqZnZ+K9KjfPf&#10;r64Ow4jcC11bnDfd0vVVk63U/ii0R35RlKHwhV8sy8r5ReUCRkBwPb7BO/wtahensbJ5NLHK8Yq3&#10;sTXJ1pQ0aaxNRcnPsuwwNjavbR5LWoglLi582WAso93jnKul42alvd4WJXDwSCCgjKrLhtu4TWTf&#10;j7Sq60FaCH3tKt9n1mJ/VMaatAX8Ab8Bio7egZQEhByKlhJTgqsMqjc5uEzXaweWwXFDtvE1YjWa&#10;K4iCXdIiGMuaR2ekWQyCUap9b/JSUQYjTua9TAAJDGGBEQNB+MwdHdA5bpobVZIzA3kz2iqpkPPe&#10;DHkLalInsHmBxDblNNukqNNCtKjXNlamt7bTOhECKxbfxK6ZacyMECo1omC2jskKFpOL0NExIrQM&#10;iQDnQhlg03yjWIAw/kK7kDrsUNjGFtlnHJl0VPJRfAol9NhqOjPriTI7CvCDcYIkywRukgYEn1Tj&#10;Y3ixa8tmWiqHWqU2+gKEmUpVwy/hICtKrhRzGMGeSiDVZgqRySZyOffmk4pLZVdb8eUABKLsjN8U&#10;gRJbCh2dI3OmhgbrmRHSy3MM+FSmNOWQTkA8DoJhSQe9kl9s6zylmLRQZ7msslIothAilGCBc6rE&#10;woxCriVWw0BTgJoyx1a1S9E0/PLCRjhBuYyfHqYEyLmHMJmKTsFDzKLFC5kZeRDkbir2aFJSp2Ah&#10;SCWefvCV0lORsKvGGr0hAvgEscSHTow1YLKMYBJnpLqjUuRN+m3HFAoVY2BpwxUr3PIeEjihOial&#10;mgRKXHjInToJiKShVlFEb7IUVl9XQadqMbKUQVOwCUVA1coFFIVLK0SjjxALePNUWzEQrWE2yQDg&#10;bRlDXCBO9kDowcHKQKXSqVVBlTYrxXoKuVpINVmhbehlQgiPaIRZA6984OoLqsKsv6XWqpDKX5/q&#10;gTBFZGUEadSDCF9wqtevMX5VhvOxDJ0zyFNNEEq2MeNPW4wtz8WlFoigkZWYTaWgBwjCEEdATCKI&#10;spRhQKQawm8AqyUVPwxQWI0z9xxVDd3JTZwRaY2jpTXxpXUbjaV8BmTT26V0MDqAxbxKTTKlSgKY&#10;PlOErYECbrqh5J09hqlB6hWxfVVC0BuFj13NL24GRL4AX2FVSmd61bpzMDJws59+fQAO70KndFiq&#10;pzP8dMAZiDW6W606sZ42ccu8wm8ziarhU6eeczR76rfE7NRCLeHReSyJlXmpD6FkGAg9CmgKZj7X&#10;nbyAZhqCNX6Alp8aI78iIn+garYJXVhppGIe6TqmWMznWa+M4RRPeUwSqdTsk59l0U2gaOnICHQs&#10;oaZqa/nq9Ub111uSgkZeZA+ltY4WMkRpS6afVJNkSimIVJOL6dkFCUl/h3Y0ec9gy0ce8rIZTTlh&#10;QEkFG/DsONvnBQYlQKdS9zkCopH2NJpyzcV26vsJrH4xz2+oI6A3EahQo5DL0LeLnjybeRYxNPTN&#10;AvXL9JG7rSUbTU5b87lMf/F7++kfw/N/AAAA//8DAFBLAwQUAAYACAAAACEAjNFWseIAAAAIAQAA&#10;DwAAAGRycy9kb3ducmV2LnhtbEyPzU7DMBCE70i8g7VIXFDrNJS2hGwqBEJUpZf+CImbGy9Jmngd&#10;xW4b3h73BLdZzWjm23Tem0acqHOVZYTRMAJBnFtdcYGw274NZiCcV6xVY5kQfsjBPLu+SlWi7ZnX&#10;dNr4QoQSdolCKL1vEyldXpJRbmhb4uB9284oH86ukLpT51BuGhlH0UQaVXFYKFVLLyXl9eZoEOro&#10;8H73MdtOvg4rv9Svn/Vyke8Qb2/65ycQnnr/F4YLfkCHLDDt7ZG1Ew3CII5DEmF8D+JiP07HIPZB&#10;jKYPILNU/n8g+wUAAP//AwBQSwMEFAAGAAgAAAAhAHkYvJ2/AAAAIQEAABkAAABkcnMvX3JlbHMv&#10;ZTJvRG9jLnhtbC5yZWxzhM+xasQwDAbgvdB3MNobJR3KUeJkOQ6ylhRuNY6SmMSysZzSe/t67MHB&#10;DRqE0PdLbf/rd/VDSVxgDU1VgyK2YXK8aPgeL28nUJINT2YPTBpuJNB3ry/tF+0mlyVZXRRVFBYN&#10;a87xE1HsSt5IFSJxmcwheZNLmxaMxm5mIXyv6w9M/w3o7kw1TBrSMDWgxlssyc/tMM/O0jnYwxPn&#10;BxFoD8nBX/1eUJMWyhocb1iqqcqhgF2Ld491fwAAAP//AwBQSwECLQAUAAYACAAAACEAmzMnNwwB&#10;AAAtAgAAEwAAAAAAAAAAAAAAAAAAAAAAW0NvbnRlbnRfVHlwZXNdLnhtbFBLAQItABQABgAIAAAA&#10;IQA4/SH/1gAAAJQBAAALAAAAAAAAAAAAAAAAAD0BAABfcmVscy8ucmVsc1BLAQItABQABgAIAAAA&#10;IQBZSsYregEAAA4DAAAOAAAAAAAAAAAAAAAAADwCAABkcnMvZTJvRG9jLnhtbFBLAQItABQABgAI&#10;AAAAIQBTma1oTQYAABYRAAAQAAAAAAAAAAAAAAAAAOIDAABkcnMvaW5rL2luazEueG1sUEsBAi0A&#10;FAAGAAgAAAAhAIzRVrHiAAAACAEAAA8AAAAAAAAAAAAAAAAAXQoAAGRycy9kb3ducmV2LnhtbFBL&#10;AQItABQABgAIAAAAIQB5GLydvwAAACEBAAAZAAAAAAAAAAAAAAAAAGwLAABkcnMvX3JlbHMvZTJv&#10;RG9jLnhtbC5yZWxzUEsFBgAAAAAGAAYAeAEAAGIMAAAAAA==&#10;">
                       <v:imagedata r:id="rId6" o:title=""/>
                     </v:shape>
                   </w:pict>
@@ -1433,7 +1414,7 @@
                 </mc:Choice>
                 <mc:Fallback>
                   <w:pict>
-                    <v:shape w14:anchorId="063CA879" id="Freeform: Shape 3" o:spid="_x0000_s1026" style="width:72.4pt;height:39pt;visibility:visible;mso-wrap-style:square;mso-left-percent:-10001;mso-top-percent:-10001;mso-position-horizontal:absolute;mso-position-horizontal-relative:char;mso-position-vertical:absolute;mso-position-vertical-relative:line;mso-left-percent:-10001;mso-top-percent:-10001;v-text-anchor:middle" coordsize="1319577,772382" o:gfxdata="UEsDBBQABgAIAAAAIQC2gziS/gAAAOEBAAATAAAAW0NvbnRlbnRfVHlwZXNdLnhtbJSRQU7DMBBF&#13;&#10;90jcwfIWJU67QAgl6YK0S0CoHGBkTxKLZGx5TGhvj5O2G0SRWNoz/78nu9wcxkFMGNg6quQqL6RA&#13;&#10;0s5Y6ir5vt9lD1JwBDIwOMJKHpHlpr69KfdHjyxSmriSfYz+USnWPY7AufNIadK6MEJMx9ApD/oD&#13;&#10;OlTrorhX2lFEilmcO2RdNtjC5xDF9pCuTyYBB5bi6bQ4syoJ3g9WQ0ymaiLzg5KdCXlKLjvcW893&#13;&#10;SUOqXwnz5DrgnHtJTxOsQfEKIT7DmDSUCaxw7Rqn8787ZsmRM9e2VmPeBN4uqYvTtW7jvijg9N/y&#13;&#10;JsXecLq0q+WD6m8AAAD//wMAUEsDBBQABgAIAAAAIQA4/SH/1gAAAJQBAAALAAAAX3JlbHMvLnJl&#13;&#10;bHOkkMFqwzAMhu+DvYPRfXGawxijTi+j0GvpHsDYimMaW0Yy2fr2M4PBMnrbUb/Q94l/f/hMi1qR&#13;&#10;JVI2sOt6UJgd+ZiDgffL8ekFlFSbvV0oo4EbChzGx4f9GRdb25HMsYhqlCwG5lrLq9biZkxWOiqY&#13;&#10;22YiTra2kYMu1l1tQD30/bPm3wwYN0x18gb45AdQl1tp5j/sFB2T0FQ7R0nTNEV3j6o9feQzro1i&#13;&#10;OWA14Fm+Q8a1a8+Bvu/d/dMb2JY5uiPbhG/ktn4cqGU/er3pcvwCAAD//wMAUEsDBBQABgAIAAAA&#13;&#10;IQBrnOk/XQcAACocAAAOAAAAZHJzL2Uyb0RvYy54bWysWV2P3DQUfUfiP0R5RGrH305W3aJSVIRU&#13;&#10;QUWLgMdsJtMZKZMMSfaj/HqOrzNZe1k0DqIP02Sd42Nf33t9j/3q24djm901w3jou+ucv2R51nR1&#13;&#10;vz10n6/zXz+9e1Hk2ThV3bZq+665zr80Y/7t66+/enV/umpEv+/bbTNk6KQbr+5P1/l+mk5Xm81Y&#13;&#10;75tjNb7sT02Hxl0/HKsJr8PnzXao7tH7sd0Ixszmvh+2p6Gvm3HEX7/3jflr6n+3a+rp591ubKas&#13;&#10;vc4xtol+B/q9cb+b16+qq89Dddof6nkY1X8YxbE6dCBduvq+mqrsdjj8o6vjoR76sd9NL+v+uOl3&#13;&#10;u0Pd0BwwG86ezObjvjo1NBcYZzwtZhr/v27rn+4+nj4MMMP9abwa8ehm8bAbju5/jC97IGN9WYzV&#13;&#10;PExZjT+WvORG5lmNJlVqyciYm0dwfTtOPzQ9dVTdvR8nb+stnshS26yrjnCJuu+68TA1v2N9dscW&#13;&#10;5v9mk2lWlkJn9xmXvNTWzgv1FPNHiOHGaqWzfWatkIX4F8jvPKThyhT2Mk2EsZYLdpFGhDSiKG3C&#13;&#10;bCKMEYUUF2mwAo9Gk9LKhNlEGMbKhNmoiKbQjF02WoiRJceSXJyNDmgML5URl2lCjGbaJNCYgMZy&#13;&#10;hfW8TBNi4JApLmADGlOyMsVoIUapQie4AFLs4gJwmjLFoUOM4Jrbyw5dhjQIzxRPCzFWiDIhOsOI&#13;&#10;TnUBHoI4S/E0HoZ0qtUiEEeWYfaiS/MoqOHTOiF0IpBVskghisNa85Tg4SHI583LMwoDWwjFU1Ib&#13;&#10;D0EKSSdlRmFo81KmODYPMdgQEuKHh6FdFklmCyGFTvCCMK6ltjplc+MhSBUqIbPxMLA5K7hKIgpR&#13;&#10;KKuKFKYwtrFLM5bEFKKEtSyBSUTRLZkWKUsUoYRU4skuh0rl87kWqfbn8qR+6Ob6BE9Z5apYRoXd&#13;&#10;qR9dKRQWKyh8zq+oQ1DdoEugXHFzAYzcE4L5KjDySQimOieZGeEeguUqZoRwCFarwIjLEKxXgRFu&#13;&#10;IdisAiOKQjDVkskGQ2SE4GIVM5w9BJerwG5TC9F4X+VjT51snZe5HShiX+dnbl+J4Os8ze0WEXyd&#13;&#10;r7lNIIKv8za3IUTwdf7m0nYEX+dxLoVH8HU+x584Hd7XuI1LmyE73gO4D5s5Qw5Q105Xt6SrpzyD&#13;&#10;rh7yDLr6xmGqq1M1ucR6fszucUIwy7lsf53PMs01H/u75lNPH04uzXr5RyPxqm4exON39e3Nof6u&#13;&#10;+StCcVSy3m8lU8zS0DGMucsCzdSlQpsij1oaSQdSo6/tz5OOWJ7n1MyVhbCZLiT26HnqnlNYqeZG&#13;&#10;U0pDfrRwkij0SNJ66ZxSlqWfilYCtUTEKYUuvA9oVPZFzEkK0XOS8FvBqa3xUamMUoK8apmKNOVs&#13;&#10;eIynwNj8+nsjSCcXidOrwHROo1XhgwmEKH+ibgvB5xSprDUmMrwXDvM8nSR8lrPtQu/xQtBjSN/N&#13;&#10;mPNXz62+ZcbaeSVQYuj5nMJ7nIWFlU8lCupPR+7o9SCxeZn37Aif4zTQHVhy53HSMpQ1oVWM0uWc&#13;&#10;QAQKZhUNyMscQnrNl87Ji8J6p+Km4GW0+gZKY14mjqYnAyKlSJwkAFdQSj77FKRMbFnDNf5Rpy84&#13;&#10;4zI2AZ0bUCNJwXRG6NN5kkbiSCuyKwpc5Rk5L+DjUSOJbs9IojCdkhtuvYtoVhj2ZLlYaWb3N8rI&#13;&#10;qFGTkvR2JX2YzKmRFOaMBXlUICeGwUrnbr5brGpsdpyuYKl943LE5raEi1lSIfXOOcDgUCPuVnIh&#13;&#10;Cp8gNBwJIRMMyOtL4vSqMXmeYMTeQUiEghZUgZwzVsFK60sUrKYqo8xCSpNwpB+TCQtbeA9BPlJR&#13;&#10;jy+40NrTCRwchfNzepO4ZlsnmZMLYxDaLgW80AirsEOBNDTvOcIy5ILAmF54Eo7kZPLUdIm49oQ4&#13;&#10;94njrVAcWYc65UpKGfnTLEGp1QvLZE64TKmxz7hZCl4a8AdTmRWnbyUdebk1zbZSYDfz7gjPQIjE&#13;&#10;HQsp2LyURj1ZTGQiJ079oEhyPjNbjMIVRiQXlwqJhvZ4Xt717w5ti+luHo/l6Wn60jauTGq7X5pd&#13;&#10;dtiiVhKkT+nGpHnbDtldhZqsquumm7hv2lfbxv/ZRSG5H/gWBI2EOnQ970C89D134G5j/tm3G97y&#13;&#10;vYM2dOGygL1wXmjigXnwgiDmvpsW8PHQ9cNzM2sxq5nZf382kjeNs9JNv/3yYciG3l/3jKf63WEY&#13;&#10;p/fVOH2oBlwwYHVxZzX9jJ9d26MsRflJT3m274e/nvu7+x7XLmjNs3vcF13n45+31dDkWftjhwuZ&#13;&#10;kqOqRCFMLwpBiZchbLkJW7rb49sey4TaEKOjR/f91J4fd0N//A1XW28cK5qqrgY3Dhym4fzydsI7&#13;&#10;mnA5Vjdv3tAzLpXgUu+7j6fade6sesLMPz38Vg2nzD1e5xNucH7qz3dL1dX5bsb55fKtQ3b9m9up&#13;&#10;3x3cxQ35obfr/IILKVr/+fLM3XiF7/TV4xXf678BAAD//wMAUEsDBBQABgAIAAAAIQBxQGbQ3QAA&#13;&#10;AAkBAAAPAAAAZHJzL2Rvd25yZXYueG1sTI9BS8NAEIXvQv/DMoVegt0oQUOaTam1vUnFau/b7JgE&#13;&#10;s7Mhu2niv3fqRS8Phsd78758PdlWXLD3jSMFd8sYBFLpTEOVgo/3/W0KwgdNRreOUME3elgXs5tc&#13;&#10;Z8aN9IaXY6gEl5DPtII6hC6T0pc1Wu2XrkNi79P1Vgc++0qaXo9cblt5H8cP0uqG+EOtO9zWWH4d&#13;&#10;B6vgRAm9lttxv3navUSnwxCleIiUWsyn5xXLZgUi4BT+EnBl4P1Q8LCzG8h40SpgmvCrVy9JmOWs&#13;&#10;4DGNQRa5/E9Q/AAAAP//AwBQSwECLQAUAAYACAAAACEAtoM4kv4AAADhAQAAEwAAAAAAAAAAAAAA&#13;&#10;AAAAAAAAW0NvbnRlbnRfVHlwZXNdLnhtbFBLAQItABQABgAIAAAAIQA4/SH/1gAAAJQBAAALAAAA&#13;&#10;AAAAAAAAAAAAAC8BAABfcmVscy8ucmVsc1BLAQItABQABgAIAAAAIQBrnOk/XQcAACocAAAOAAAA&#13;&#10;AAAAAAAAAAAAAC4CAABkcnMvZTJvRG9jLnhtbFBLAQItABQABgAIAAAAIQBxQGbQ3QAAAAkBAAAP&#13;&#10;AAAAAAAAAAAAAAAAALcJAABkcnMvZG93bnJldi54bWxQSwUGAAAAAAQABADzAAAAwQoAAAAA&#13;&#10;" path="m509925,167545v1587,136525,-1810,273199,4762,409575c515011,583848,527341,569366,528975,562832v5020,-20080,3614,-41246,4762,-61912c535764,464429,536912,427895,538500,391382v26987,38100,43610,86286,80962,114300l714712,577120c706775,534257,700946,490950,690900,448532,672352,370220,645918,293847,628987,215170,618879,168199,616287,119920,609937,72295v3175,-20638,5618,-82425,9525,-61913c629579,63495,631045,118278,628987,172307,616176,508607,620967,464637,519450,743807v-3639,10008,-9525,19050,-14288,28575c411500,648557,312280,528746,224175,400907,150167,293523,80973,182492,19387,67532,8785,47742,-12553,2120,9862,857,126647,-5722,242541,27018,357525,48482v242402,45248,484120,94853,723900,152400c1159529,219627,1310025,277082,1310025,277082v13665,-27329,13178,-12962,-4763,-42862e" filled="f" strokecolor="#0a121c [484]" strokeweight="2pt">
+                    <v:shape w14:anchorId="4E38D714" id="Freeform: Shape 3" o:spid="_x0000_s1026" style="width:72.4pt;height:39pt;visibility:visible;mso-wrap-style:square;mso-left-percent:-10001;mso-top-percent:-10001;mso-position-horizontal:absolute;mso-position-horizontal-relative:char;mso-position-vertical:absolute;mso-position-vertical-relative:line;mso-left-percent:-10001;mso-top-percent:-10001;v-text-anchor:middle" coordsize="1319577,772382" o:gfxdata="UEsDBBQABgAIAAAAIQC2gziS/gAAAOEBAAATAAAAW0NvbnRlbnRfVHlwZXNdLnhtbJSRQU7DMBBF&#10;90jcwfIWJU67QAgl6YK0S0CoHGBkTxKLZGx5TGhvj5O2G0SRWNoz/78nu9wcxkFMGNg6quQqL6RA&#10;0s5Y6ir5vt9lD1JwBDIwOMJKHpHlpr69KfdHjyxSmriSfYz+USnWPY7AufNIadK6MEJMx9ApD/oD&#10;OlTrorhX2lFEilmcO2RdNtjC5xDF9pCuTyYBB5bi6bQ4syoJ3g9WQ0ymaiLzg5KdCXlKLjvcW893&#10;SUOqXwnz5DrgnHtJTxOsQfEKIT7DmDSUCaxw7Rqn8787ZsmRM9e2VmPeBN4uqYvTtW7jvijg9N/y&#10;JsXecLq0q+WD6m8AAAD//wMAUEsDBBQABgAIAAAAIQA4/SH/1gAAAJQBAAALAAAAX3JlbHMvLnJl&#10;bHOkkMFqwzAMhu+DvYPRfXGawxijTi+j0GvpHsDYimMaW0Yy2fr2M4PBMnrbUb/Q94l/f/hMi1qR&#10;JVI2sOt6UJgd+ZiDgffL8ekFlFSbvV0oo4EbChzGx4f9GRdb25HMsYhqlCwG5lrLq9biZkxWOiqY&#10;22YiTra2kYMu1l1tQD30/bPm3wwYN0x18gb45AdQl1tp5j/sFB2T0FQ7R0nTNEV3j6o9feQzro1i&#10;OWA14Fm+Q8a1a8+Bvu/d/dMb2JY5uiPbhG/ktn4cqGU/er3pcvwCAAD//wMAUEsDBBQABgAIAAAA&#10;IQBrnOk/XQcAACocAAAOAAAAZHJzL2Uyb0RvYy54bWysWV2P3DQUfUfiP0R5RGrH305W3aJSVIRU&#10;QUWLgMdsJtMZKZMMSfaj/HqOrzNZe1k0DqIP02Sd42Nf33t9j/3q24djm901w3jou+ucv2R51nR1&#10;vz10n6/zXz+9e1Hk2ThV3bZq+665zr80Y/7t66+/enV/umpEv+/bbTNk6KQbr+5P1/l+mk5Xm81Y&#10;75tjNb7sT02Hxl0/HKsJr8PnzXao7tH7sd0Ixszmvh+2p6Gvm3HEX7/3jflr6n+3a+rp591ubKas&#10;vc4xtol+B/q9cb+b16+qq89Dddof6nkY1X8YxbE6dCBduvq+mqrsdjj8o6vjoR76sd9NL+v+uOl3&#10;u0Pd0BwwG86ezObjvjo1NBcYZzwtZhr/v27rn+4+nj4MMMP9abwa8ehm8bAbju5/jC97IGN9WYzV&#10;PExZjT+WvORG5lmNJlVqyciYm0dwfTtOPzQ9dVTdvR8nb+stnshS26yrjnCJuu+68TA1v2N9dscW&#10;5v9mk2lWlkJn9xmXvNTWzgv1FPNHiOHGaqWzfWatkIX4F8jvPKThyhT2Mk2EsZYLdpFGhDSiKG3C&#10;bCKMEYUUF2mwAo9Gk9LKhNlEGMbKhNmoiKbQjF02WoiRJceSXJyNDmgML5URl2lCjGbaJNCYgMZy&#10;hfW8TBNi4JApLmADGlOyMsVoIUapQie4AFLs4gJwmjLFoUOM4Jrbyw5dhjQIzxRPCzFWiDIhOsOI&#10;TnUBHoI4S/E0HoZ0qtUiEEeWYfaiS/MoqOHTOiF0IpBVskghisNa85Tg4SHI583LMwoDWwjFU1Ib&#10;D0EKSSdlRmFo81KmODYPMdgQEuKHh6FdFklmCyGFTvCCMK6ltjplc+MhSBUqIbPxMLA5K7hKIgpR&#10;KKuKFKYwtrFLM5bEFKKEtSyBSUTRLZkWKUsUoYRU4skuh0rl87kWqfbn8qR+6Ob6BE9Z5apYRoXd&#10;qR9dKRQWKyh8zq+oQ1DdoEugXHFzAYzcE4L5KjDySQimOieZGeEeguUqZoRwCFarwIjLEKxXgRFu&#10;IdisAiOKQjDVkskGQ2SE4GIVM5w9BJerwG5TC9F4X+VjT51snZe5HShiX+dnbl+J4Os8ze0WEXyd&#10;r7lNIIKv8za3IUTwdf7m0nYEX+dxLoVH8HU+x584Hd7XuI1LmyE73gO4D5s5Qw5Q105Xt6SrpzyD&#10;rh7yDLr6xmGqq1M1ucR6fszucUIwy7lsf53PMs01H/u75lNPH04uzXr5RyPxqm4exON39e3Nof6u&#10;+StCcVSy3m8lU8zS0DGMucsCzdSlQpsij1oaSQdSo6/tz5OOWJ7n1MyVhbCZLiT26HnqnlNYqeZG&#10;U0pDfrRwkij0SNJ66ZxSlqWfilYCtUTEKYUuvA9oVPZFzEkK0XOS8FvBqa3xUamMUoK8apmKNOVs&#10;eIynwNj8+nsjSCcXidOrwHROo1XhgwmEKH+ibgvB5xSprDUmMrwXDvM8nSR8lrPtQu/xQtBjSN/N&#10;mPNXz62+ZcbaeSVQYuj5nMJ7nIWFlU8lCupPR+7o9SCxeZn37Aif4zTQHVhy53HSMpQ1oVWM0uWc&#10;QAQKZhUNyMscQnrNl87Ji8J6p+Km4GW0+gZKY14mjqYnAyKlSJwkAFdQSj77FKRMbFnDNf5Rpy84&#10;4zI2AZ0bUCNJwXRG6NN5kkbiSCuyKwpc5Rk5L+DjUSOJbs9IojCdkhtuvYtoVhj2ZLlYaWb3N8rI&#10;qFGTkvR2JX2YzKmRFOaMBXlUICeGwUrnbr5brGpsdpyuYKl943LE5raEi1lSIfXOOcDgUCPuVnIh&#10;Cp8gNBwJIRMMyOtL4vSqMXmeYMTeQUiEghZUgZwzVsFK60sUrKYqo8xCSpNwpB+TCQtbeA9BPlJR&#10;jy+40NrTCRwchfNzepO4ZlsnmZMLYxDaLgW80AirsEOBNDTvOcIy5ILAmF54Eo7kZPLUdIm49oQ4&#10;94njrVAcWYc65UpKGfnTLEGp1QvLZE64TKmxz7hZCl4a8AdTmRWnbyUdebk1zbZSYDfz7gjPQIjE&#10;HQsp2LyURj1ZTGQiJ079oEhyPjNbjMIVRiQXlwqJhvZ4Xt717w5ti+luHo/l6Wn60jauTGq7X5pd&#10;dtiiVhKkT+nGpHnbDtldhZqsquumm7hv2lfbxv/ZRSG5H/gWBI2EOnQ970C89D134G5j/tm3G97y&#10;vYM2dOGygL1wXmjigXnwgiDmvpsW8PHQ9cNzM2sxq5nZf382kjeNs9JNv/3yYciG3l/3jKf63WEY&#10;p/fVOH2oBlwwYHVxZzX9jJ9d26MsRflJT3m274e/nvu7+x7XLmjNs3vcF13n45+31dDkWftjhwuZ&#10;kqOqRCFMLwpBiZchbLkJW7rb49sey4TaEKOjR/f91J4fd0N//A1XW28cK5qqrgY3Dhym4fzydsI7&#10;mnA5Vjdv3tAzLpXgUu+7j6fade6sesLMPz38Vg2nzD1e5xNucH7qz3dL1dX5bsb55fKtQ3b9m9up&#10;3x3cxQ35obfr/IILKVr/+fLM3XiF7/TV4xXf678BAAD//wMAUEsDBBQABgAIAAAAIQAeLw6a2gAA&#10;AAQBAAAPAAAAZHJzL2Rvd25yZXYueG1sTI9BS8NAEIXvQv/DMoVegt0oQUPMptRib9JitfdpdkyC&#10;2dmQ3TTpv3fbi14eDG9473v5ajKtOFPvGssKHpYxCOLS6oYrBV+f2/sUhPPIGlvLpOBCDlbF7C7H&#10;TNuRP+h88JUIIewyVFB732VSurImg25pO+LgfdveoA9nX0nd4xjCTSsf4/hJGmw4NNTY0aam8ucw&#10;GAVHTnhfbsbt+vXtPTruhiilXaTUYj6tX0B4mvzfM1zxAzoUgelkB9ZOtArCEH/Tq5ckYcZJwXMa&#10;gyxy+R+++AUAAP//AwBQSwECLQAUAAYACAAAACEAtoM4kv4AAADhAQAAEwAAAAAAAAAAAAAAAAAA&#10;AAAAW0NvbnRlbnRfVHlwZXNdLnhtbFBLAQItABQABgAIAAAAIQA4/SH/1gAAAJQBAAALAAAAAAAA&#10;AAAAAAAAAC8BAABfcmVscy8ucmVsc1BLAQItABQABgAIAAAAIQBrnOk/XQcAACocAAAOAAAAAAAA&#10;AAAAAAAAAC4CAABkcnMvZTJvRG9jLnhtbFBLAQItABQABgAIAAAAIQAeLw6a2gAAAAQBAAAPAAAA&#10;AAAAAAAAAAAAALcJAABkcnMvZG93bnJldi54bWxQSwUGAAAAAAQABADzAAAAvgoAAAAA&#10;" path="m509925,167545v1587,136525,-1810,273199,4762,409575c515011,583848,527341,569366,528975,562832v5020,-20080,3614,-41246,4762,-61912c535764,464429,536912,427895,538500,391382v26987,38100,43610,86286,80962,114300l714712,577120c706775,534257,700946,490950,690900,448532,672352,370220,645918,293847,628987,215170,618879,168199,616287,119920,609937,72295v3175,-20638,5618,-82425,9525,-61913c629579,63495,631045,118278,628987,172307,616176,508607,620967,464637,519450,743807v-3639,10008,-9525,19050,-14288,28575c411500,648557,312280,528746,224175,400907,150167,293523,80973,182492,19387,67532,8785,47742,-12553,2120,9862,857,126647,-5722,242541,27018,357525,48482v242402,45248,484120,94853,723900,152400c1159529,219627,1310025,277082,1310025,277082v13665,-27329,13178,-12962,-4763,-42862e" filled="f" strokecolor="#0a121c [484]" strokeweight="2pt">
                       <v:path arrowok="t" o:connecttype="custom" o:connectlocs="355193,107440;358510,370086;368462,360923;371779,321221;375097,250979;431492,324275;497839,370086;481252,287627;438126,137981;424857,46360;431492,6658;438126,110494;361827,476976;351875,495300;156151,257087;13504,43306;6869,550;249037,31090;753276,128818;912509,177682;909192,150197" o:connectangles="0,0,0,0,0,0,0,0,0,0,0,0,0,0,0,0,0,0,0,0,0"/>
                       <w10:anchorlock/>
                     </v:shape>
@@ -1571,16 +1552,6 @@
     </w:p>
     <w:p>
       <w:pPr>
-        <w:ind w:left="101"/>
-        <w:rPr>
-          <w:rFonts w:ascii="Times New Roman" w:hAnsi="Times New Roman" w:cs="Times New Roman"/>
-          <w:sz w:val="24"/>
-        </w:rPr>
-      </w:pPr>
-    </w:p>
-    <w:p>
-      <w:pPr>
-        <w:ind w:left="101"/>
         <w:rPr>
           <w:sz w:val="24"/>
         </w:rPr>

</xml_diff>

<commit_message>
add two first week brake down.
add to week brake down on the 2023/08/03.
block diagram and kicad
</commit_message>
<xml_diff>
--- a/EEE3099S_Group_10_Week_2_review.docx
+++ b/EEE3099S_Group_10_Week_2_review.docx
@@ -549,6 +549,56 @@
     <w:p>
       <w:pPr>
         <w:pStyle w:val="BodyText"/>
+        <w:numPr>
+          <w:ilvl w:val="0"/>
+          <w:numId w:val="1"/>
+        </w:numPr>
+        <w:rPr>
+          <w:rFonts w:ascii="Times New Roman" w:hAnsi="Times New Roman" w:cs="Times New Roman"/>
+        </w:rPr>
+      </w:pPr>
+      <w:r>
+        <w:rPr>
+          <w:rFonts w:ascii="Times New Roman" w:hAnsi="Times New Roman" w:cs="Times New Roman"/>
+        </w:rPr>
+        <w:t xml:space="preserve">Create an image of the circuit design on </w:t>
+      </w:r>
+      <w:proofErr w:type="spellStart"/>
+      <w:r>
+        <w:rPr>
+          <w:rFonts w:ascii="Times New Roman" w:hAnsi="Times New Roman" w:cs="Times New Roman"/>
+        </w:rPr>
+        <w:t>KiCAD</w:t>
+      </w:r>
+      <w:proofErr w:type="spellEnd"/>
+      <w:r>
+        <w:rPr>
+          <w:rFonts w:ascii="Times New Roman" w:hAnsi="Times New Roman" w:cs="Times New Roman"/>
+        </w:rPr>
+        <w:t xml:space="preserve">. </w:t>
+      </w:r>
+    </w:p>
+    <w:p>
+      <w:pPr>
+        <w:pStyle w:val="BodyText"/>
+        <w:numPr>
+          <w:ilvl w:val="0"/>
+          <w:numId w:val="1"/>
+        </w:numPr>
+        <w:rPr>
+          <w:rFonts w:ascii="Times New Roman" w:hAnsi="Times New Roman" w:cs="Times New Roman"/>
+        </w:rPr>
+      </w:pPr>
+      <w:r>
+        <w:rPr>
+          <w:rFonts w:ascii="Times New Roman" w:hAnsi="Times New Roman" w:cs="Times New Roman"/>
+        </w:rPr>
+        <w:t>Made block diagram.</w:t>
+      </w:r>
+    </w:p>
+    <w:p>
+      <w:pPr>
+        <w:pStyle w:val="BodyText"/>
         <w:spacing w:before="1"/>
         <w:rPr>
           <w:rFonts w:ascii="Times New Roman" w:hAnsi="Times New Roman" w:cs="Times New Roman"/>
@@ -810,21 +860,13 @@
         <w:rPr>
           <w:rFonts w:ascii="Times New Roman" w:hAnsi="Times New Roman" w:cs="Times New Roman"/>
         </w:rPr>
-        <w:t xml:space="preserve">Create an image of the circuit design on </w:t>
-      </w:r>
-      <w:proofErr w:type="spellStart"/>
-      <w:r>
-        <w:rPr>
-          <w:rFonts w:ascii="Times New Roman" w:hAnsi="Times New Roman" w:cs="Times New Roman"/>
-        </w:rPr>
-        <w:t>KiCAD</w:t>
-      </w:r>
-      <w:proofErr w:type="spellEnd"/>
-      <w:r>
-        <w:rPr>
-          <w:rFonts w:ascii="Times New Roman" w:hAnsi="Times New Roman" w:cs="Times New Roman"/>
-        </w:rPr>
-        <w:t xml:space="preserve">. </w:t>
+        <w:t>Finalize</w:t>
+      </w:r>
+      <w:r>
+        <w:rPr>
+          <w:rFonts w:ascii="Times New Roman" w:hAnsi="Times New Roman" w:cs="Times New Roman"/>
+        </w:rPr>
+        <w:t xml:space="preserve"> the report details. </w:t>
       </w:r>
     </w:p>
     <w:p>
@@ -838,19 +880,11 @@
           <w:rFonts w:ascii="Times New Roman" w:hAnsi="Times New Roman" w:cs="Times New Roman"/>
         </w:rPr>
       </w:pPr>
-      <w:proofErr w:type="spellStart"/>
-      <w:r>
-        <w:rPr>
-          <w:rFonts w:ascii="Times New Roman" w:hAnsi="Times New Roman" w:cs="Times New Roman"/>
-        </w:rPr>
-        <w:t>Finalise</w:t>
-      </w:r>
-      <w:proofErr w:type="spellEnd"/>
-      <w:r>
-        <w:rPr>
-          <w:rFonts w:ascii="Times New Roman" w:hAnsi="Times New Roman" w:cs="Times New Roman"/>
-        </w:rPr>
-        <w:t xml:space="preserve"> the report details. </w:t>
+      <w:r>
+        <w:rPr>
+          <w:rFonts w:ascii="Times New Roman" w:hAnsi="Times New Roman" w:cs="Times New Roman"/>
+        </w:rPr>
+        <w:t>Fill in the work brake down.</w:t>
       </w:r>
     </w:p>
     <w:p>
@@ -1084,7 +1118,7 @@
                 </mc:Choice>
                 <mc:Fallback>
                   <w:pict>
-                    <v:shapetype w14:anchorId="43D76C88" id="_x0000_t75" coordsize="21600,21600" o:spt="75" o:preferrelative="t" path="m@4@5l@4@11@9@11@9@5xe" filled="f" stroked="f">
+                    <v:shapetype w14:anchorId="40A0F5F9" id="_x0000_t75" coordsize="21600,21600" o:spt="75" o:preferrelative="t" path="m@4@5l@4@11@9@11@9@5xe" filled="f" stroked="f">
                       <v:stroke joinstyle="miter"/>
                       <v:formulas>
                         <v:f eqn="if lineDrawn pixelLineWidth 0"/>
@@ -1414,7 +1448,7 @@
                 </mc:Choice>
                 <mc:Fallback>
                   <w:pict>
-                    <v:shape w14:anchorId="4E38D714" id="Freeform: Shape 3" o:spid="_x0000_s1026" style="width:72.4pt;height:39pt;visibility:visible;mso-wrap-style:square;mso-left-percent:-10001;mso-top-percent:-10001;mso-position-horizontal:absolute;mso-position-horizontal-relative:char;mso-position-vertical:absolute;mso-position-vertical-relative:line;mso-left-percent:-10001;mso-top-percent:-10001;v-text-anchor:middle" coordsize="1319577,772382" o:gfxdata="UEsDBBQABgAIAAAAIQC2gziS/gAAAOEBAAATAAAAW0NvbnRlbnRfVHlwZXNdLnhtbJSRQU7DMBBF&#10;90jcwfIWJU67QAgl6YK0S0CoHGBkTxKLZGx5TGhvj5O2G0SRWNoz/78nu9wcxkFMGNg6quQqL6RA&#10;0s5Y6ir5vt9lD1JwBDIwOMJKHpHlpr69KfdHjyxSmriSfYz+USnWPY7AufNIadK6MEJMx9ApD/oD&#10;OlTrorhX2lFEilmcO2RdNtjC5xDF9pCuTyYBB5bi6bQ4syoJ3g9WQ0ymaiLzg5KdCXlKLjvcW893&#10;SUOqXwnz5DrgnHtJTxOsQfEKIT7DmDSUCaxw7Rqn8787ZsmRM9e2VmPeBN4uqYvTtW7jvijg9N/y&#10;JsXecLq0q+WD6m8AAAD//wMAUEsDBBQABgAIAAAAIQA4/SH/1gAAAJQBAAALAAAAX3JlbHMvLnJl&#10;bHOkkMFqwzAMhu+DvYPRfXGawxijTi+j0GvpHsDYimMaW0Yy2fr2M4PBMnrbUb/Q94l/f/hMi1qR&#10;JVI2sOt6UJgd+ZiDgffL8ekFlFSbvV0oo4EbChzGx4f9GRdb25HMsYhqlCwG5lrLq9biZkxWOiqY&#10;22YiTra2kYMu1l1tQD30/bPm3wwYN0x18gb45AdQl1tp5j/sFB2T0FQ7R0nTNEV3j6o9feQzro1i&#10;OWA14Fm+Q8a1a8+Bvu/d/dMb2JY5uiPbhG/ktn4cqGU/er3pcvwCAAD//wMAUEsDBBQABgAIAAAA&#10;IQBrnOk/XQcAACocAAAOAAAAZHJzL2Uyb0RvYy54bWysWV2P3DQUfUfiP0R5RGrH305W3aJSVIRU&#10;QUWLgMdsJtMZKZMMSfaj/HqOrzNZe1k0DqIP02Sd42Nf33t9j/3q24djm901w3jou+ucv2R51nR1&#10;vz10n6/zXz+9e1Hk2ThV3bZq+665zr80Y/7t66+/enV/umpEv+/bbTNk6KQbr+5P1/l+mk5Xm81Y&#10;75tjNb7sT02Hxl0/HKsJr8PnzXao7tH7sd0Ixszmvh+2p6Gvm3HEX7/3jflr6n+3a+rp591ubKas&#10;vc4xtol+B/q9cb+b16+qq89Dddof6nkY1X8YxbE6dCBduvq+mqrsdjj8o6vjoR76sd9NL+v+uOl3&#10;u0Pd0BwwG86ezObjvjo1NBcYZzwtZhr/v27rn+4+nj4MMMP9abwa8ehm8bAbju5/jC97IGN9WYzV&#10;PExZjT+WvORG5lmNJlVqyciYm0dwfTtOPzQ9dVTdvR8nb+stnshS26yrjnCJuu+68TA1v2N9dscW&#10;5v9mk2lWlkJn9xmXvNTWzgv1FPNHiOHGaqWzfWatkIX4F8jvPKThyhT2Mk2EsZYLdpFGhDSiKG3C&#10;bCKMEYUUF2mwAo9Gk9LKhNlEGMbKhNmoiKbQjF02WoiRJceSXJyNDmgML5URl2lCjGbaJNCYgMZy&#10;hfW8TBNi4JApLmADGlOyMsVoIUapQie4AFLs4gJwmjLFoUOM4Jrbyw5dhjQIzxRPCzFWiDIhOsOI&#10;TnUBHoI4S/E0HoZ0qtUiEEeWYfaiS/MoqOHTOiF0IpBVskghisNa85Tg4SHI583LMwoDWwjFU1Ib&#10;D0EKSSdlRmFo81KmODYPMdgQEuKHh6FdFklmCyGFTvCCMK6ltjplc+MhSBUqIbPxMLA5K7hKIgpR&#10;KKuKFKYwtrFLM5bEFKKEtSyBSUTRLZkWKUsUoYRU4skuh0rl87kWqfbn8qR+6Ob6BE9Z5apYRoXd&#10;qR9dKRQWKyh8zq+oQ1DdoEugXHFzAYzcE4L5KjDySQimOieZGeEeguUqZoRwCFarwIjLEKxXgRFu&#10;IdisAiOKQjDVkskGQ2SE4GIVM5w9BJerwG5TC9F4X+VjT51snZe5HShiX+dnbl+J4Os8ze0WEXyd&#10;r7lNIIKv8za3IUTwdf7m0nYEX+dxLoVH8HU+x584Hd7XuI1LmyE73gO4D5s5Qw5Q105Xt6SrpzyD&#10;rh7yDLr6xmGqq1M1ucR6fszucUIwy7lsf53PMs01H/u75lNPH04uzXr5RyPxqm4exON39e3Nof6u&#10;+StCcVSy3m8lU8zS0DGMucsCzdSlQpsij1oaSQdSo6/tz5OOWJ7n1MyVhbCZLiT26HnqnlNYqeZG&#10;U0pDfrRwkij0SNJ66ZxSlqWfilYCtUTEKYUuvA9oVPZFzEkK0XOS8FvBqa3xUamMUoK8apmKNOVs&#10;eIynwNj8+nsjSCcXidOrwHROo1XhgwmEKH+ibgvB5xSprDUmMrwXDvM8nSR8lrPtQu/xQtBjSN/N&#10;mPNXz62+ZcbaeSVQYuj5nMJ7nIWFlU8lCupPR+7o9SCxeZn37Aif4zTQHVhy53HSMpQ1oVWM0uWc&#10;QAQKZhUNyMscQnrNl87Ji8J6p+Km4GW0+gZKY14mjqYnAyKlSJwkAFdQSj77FKRMbFnDNf5Rpy84&#10;4zI2AZ0bUCNJwXRG6NN5kkbiSCuyKwpc5Rk5L+DjUSOJbs9IojCdkhtuvYtoVhj2ZLlYaWb3N8rI&#10;qFGTkvR2JX2YzKmRFOaMBXlUICeGwUrnbr5brGpsdpyuYKl943LE5raEi1lSIfXOOcDgUCPuVnIh&#10;Cp8gNBwJIRMMyOtL4vSqMXmeYMTeQUiEghZUgZwzVsFK60sUrKYqo8xCSpNwpB+TCQtbeA9BPlJR&#10;jy+40NrTCRwchfNzepO4ZlsnmZMLYxDaLgW80AirsEOBNDTvOcIy5ILAmF54Eo7kZPLUdIm49oQ4&#10;94njrVAcWYc65UpKGfnTLEGp1QvLZE64TKmxz7hZCl4a8AdTmRWnbyUdebk1zbZSYDfz7gjPQIjE&#10;HQsp2LyURj1ZTGQiJ079oEhyPjNbjMIVRiQXlwqJhvZ4Xt717w5ti+luHo/l6Wn60jauTGq7X5pd&#10;dtiiVhKkT+nGpHnbDtldhZqsquumm7hv2lfbxv/ZRSG5H/gWBI2EOnQ970C89D134G5j/tm3G97y&#10;vYM2dOGygL1wXmjigXnwgiDmvpsW8PHQ9cNzM2sxq5nZf382kjeNs9JNv/3yYciG3l/3jKf63WEY&#10;p/fVOH2oBlwwYHVxZzX9jJ9d26MsRflJT3m274e/nvu7+x7XLmjNs3vcF13n45+31dDkWftjhwuZ&#10;kqOqRCFMLwpBiZchbLkJW7rb49sey4TaEKOjR/f91J4fd0N//A1XW28cK5qqrgY3Dhym4fzydsI7&#10;mnA5Vjdv3tAzLpXgUu+7j6fade6sesLMPz38Vg2nzD1e5xNucH7qz3dL1dX5bsb55fKtQ3b9m9up&#10;3x3cxQ35obfr/IILKVr/+fLM3XiF7/TV4xXf678BAAD//wMAUEsDBBQABgAIAAAAIQAeLw6a2gAA&#10;AAQBAAAPAAAAZHJzL2Rvd25yZXYueG1sTI9BS8NAEIXvQv/DMoVegt0oQUPMptRib9JitfdpdkyC&#10;2dmQ3TTpv3fbi14eDG9473v5ajKtOFPvGssKHpYxCOLS6oYrBV+f2/sUhPPIGlvLpOBCDlbF7C7H&#10;TNuRP+h88JUIIewyVFB732VSurImg25pO+LgfdveoA9nX0nd4xjCTSsf4/hJGmw4NNTY0aam8ucw&#10;GAVHTnhfbsbt+vXtPTruhiilXaTUYj6tX0B4mvzfM1zxAzoUgelkB9ZOtArCEH/Tq5ckYcZJwXMa&#10;gyxy+R+++AUAAP//AwBQSwECLQAUAAYACAAAACEAtoM4kv4AAADhAQAAEwAAAAAAAAAAAAAAAAAA&#10;AAAAW0NvbnRlbnRfVHlwZXNdLnhtbFBLAQItABQABgAIAAAAIQA4/SH/1gAAAJQBAAALAAAAAAAA&#10;AAAAAAAAAC8BAABfcmVscy8ucmVsc1BLAQItABQABgAIAAAAIQBrnOk/XQcAACocAAAOAAAAAAAA&#10;AAAAAAAAAC4CAABkcnMvZTJvRG9jLnhtbFBLAQItABQABgAIAAAAIQAeLw6a2gAAAAQBAAAPAAAA&#10;AAAAAAAAAAAAALcJAABkcnMvZG93bnJldi54bWxQSwUGAAAAAAQABADzAAAAvgoAAAAA&#10;" path="m509925,167545v1587,136525,-1810,273199,4762,409575c515011,583848,527341,569366,528975,562832v5020,-20080,3614,-41246,4762,-61912c535764,464429,536912,427895,538500,391382v26987,38100,43610,86286,80962,114300l714712,577120c706775,534257,700946,490950,690900,448532,672352,370220,645918,293847,628987,215170,618879,168199,616287,119920,609937,72295v3175,-20638,5618,-82425,9525,-61913c629579,63495,631045,118278,628987,172307,616176,508607,620967,464637,519450,743807v-3639,10008,-9525,19050,-14288,28575c411500,648557,312280,528746,224175,400907,150167,293523,80973,182492,19387,67532,8785,47742,-12553,2120,9862,857,126647,-5722,242541,27018,357525,48482v242402,45248,484120,94853,723900,152400c1159529,219627,1310025,277082,1310025,277082v13665,-27329,13178,-12962,-4763,-42862e" filled="f" strokecolor="#0a121c [484]" strokeweight="2pt">
+                    <v:shape w14:anchorId="00D67C33" id="Freeform: Shape 3" o:spid="_x0000_s1026" style="width:72.4pt;height:39pt;visibility:visible;mso-wrap-style:square;mso-left-percent:-10001;mso-top-percent:-10001;mso-position-horizontal:absolute;mso-position-horizontal-relative:char;mso-position-vertical:absolute;mso-position-vertical-relative:line;mso-left-percent:-10001;mso-top-percent:-10001;v-text-anchor:middle" coordsize="1319577,772382" o:gfxdata="UEsDBBQABgAIAAAAIQC2gziS/gAAAOEBAAATAAAAW0NvbnRlbnRfVHlwZXNdLnhtbJSRQU7DMBBF&#10;90jcwfIWJU67QAgl6YK0S0CoHGBkTxKLZGx5TGhvj5O2G0SRWNoz/78nu9wcxkFMGNg6quQqL6RA&#10;0s5Y6ir5vt9lD1JwBDIwOMJKHpHlpr69KfdHjyxSmriSfYz+USnWPY7AufNIadK6MEJMx9ApD/oD&#10;OlTrorhX2lFEilmcO2RdNtjC5xDF9pCuTyYBB5bi6bQ4syoJ3g9WQ0ymaiLzg5KdCXlKLjvcW893&#10;SUOqXwnz5DrgnHtJTxOsQfEKIT7DmDSUCaxw7Rqn8787ZsmRM9e2VmPeBN4uqYvTtW7jvijg9N/y&#10;JsXecLq0q+WD6m8AAAD//wMAUEsDBBQABgAIAAAAIQA4/SH/1gAAAJQBAAALAAAAX3JlbHMvLnJl&#10;bHOkkMFqwzAMhu+DvYPRfXGawxijTi+j0GvpHsDYimMaW0Yy2fr2M4PBMnrbUb/Q94l/f/hMi1qR&#10;JVI2sOt6UJgd+ZiDgffL8ekFlFSbvV0oo4EbChzGx4f9GRdb25HMsYhqlCwG5lrLq9biZkxWOiqY&#10;22YiTra2kYMu1l1tQD30/bPm3wwYN0x18gb45AdQl1tp5j/sFB2T0FQ7R0nTNEV3j6o9feQzro1i&#10;OWA14Fm+Q8a1a8+Bvu/d/dMb2JY5uiPbhG/ktn4cqGU/er3pcvwCAAD//wMAUEsDBBQABgAIAAAA&#10;IQBrnOk/XQcAACocAAAOAAAAZHJzL2Uyb0RvYy54bWysWV2P3DQUfUfiP0R5RGrH305W3aJSVIRU&#10;QUWLgMdsJtMZKZMMSfaj/HqOrzNZe1k0DqIP02Sd42Nf33t9j/3q24djm901w3jou+ucv2R51nR1&#10;vz10n6/zXz+9e1Hk2ThV3bZq+665zr80Y/7t66+/enV/umpEv+/bbTNk6KQbr+5P1/l+mk5Xm81Y&#10;75tjNb7sT02Hxl0/HKsJr8PnzXao7tH7sd0Ixszmvh+2p6Gvm3HEX7/3jflr6n+3a+rp591ubKas&#10;vc4xtol+B/q9cb+b16+qq89Dddof6nkY1X8YxbE6dCBduvq+mqrsdjj8o6vjoR76sd9NL+v+uOl3&#10;u0Pd0BwwG86ezObjvjo1NBcYZzwtZhr/v27rn+4+nj4MMMP9abwa8ehm8bAbju5/jC97IGN9WYzV&#10;PExZjT+WvORG5lmNJlVqyciYm0dwfTtOPzQ9dVTdvR8nb+stnshS26yrjnCJuu+68TA1v2N9dscW&#10;5v9mk2lWlkJn9xmXvNTWzgv1FPNHiOHGaqWzfWatkIX4F8jvPKThyhT2Mk2EsZYLdpFGhDSiKG3C&#10;bCKMEYUUF2mwAo9Gk9LKhNlEGMbKhNmoiKbQjF02WoiRJceSXJyNDmgML5URl2lCjGbaJNCYgMZy&#10;hfW8TBNi4JApLmADGlOyMsVoIUapQie4AFLs4gJwmjLFoUOM4Jrbyw5dhjQIzxRPCzFWiDIhOsOI&#10;TnUBHoI4S/E0HoZ0qtUiEEeWYfaiS/MoqOHTOiF0IpBVskghisNa85Tg4SHI583LMwoDWwjFU1Ib&#10;D0EKSSdlRmFo81KmODYPMdgQEuKHh6FdFklmCyGFTvCCMK6ltjplc+MhSBUqIbPxMLA5K7hKIgpR&#10;KKuKFKYwtrFLM5bEFKKEtSyBSUTRLZkWKUsUoYRU4skuh0rl87kWqfbn8qR+6Ob6BE9Z5apYRoXd&#10;qR9dKRQWKyh8zq+oQ1DdoEugXHFzAYzcE4L5KjDySQimOieZGeEeguUqZoRwCFarwIjLEKxXgRFu&#10;IdisAiOKQjDVkskGQ2SE4GIVM5w9BJerwG5TC9F4X+VjT51snZe5HShiX+dnbl+J4Os8ze0WEXyd&#10;r7lNIIKv8za3IUTwdf7m0nYEX+dxLoVH8HU+x584Hd7XuI1LmyE73gO4D5s5Qw5Q105Xt6SrpzyD&#10;rh7yDLr6xmGqq1M1ucR6fszucUIwy7lsf53PMs01H/u75lNPH04uzXr5RyPxqm4exON39e3Nof6u&#10;+StCcVSy3m8lU8zS0DGMucsCzdSlQpsij1oaSQdSo6/tz5OOWJ7n1MyVhbCZLiT26HnqnlNYqeZG&#10;U0pDfrRwkij0SNJ66ZxSlqWfilYCtUTEKYUuvA9oVPZFzEkK0XOS8FvBqa3xUamMUoK8apmKNOVs&#10;eIynwNj8+nsjSCcXidOrwHROo1XhgwmEKH+ibgvB5xSprDUmMrwXDvM8nSR8lrPtQu/xQtBjSN/N&#10;mPNXz62+ZcbaeSVQYuj5nMJ7nIWFlU8lCupPR+7o9SCxeZn37Aif4zTQHVhy53HSMpQ1oVWM0uWc&#10;QAQKZhUNyMscQnrNl87Ji8J6p+Km4GW0+gZKY14mjqYnAyKlSJwkAFdQSj77FKRMbFnDNf5Rpy84&#10;4zI2AZ0bUCNJwXRG6NN5kkbiSCuyKwpc5Rk5L+DjUSOJbs9IojCdkhtuvYtoVhj2ZLlYaWb3N8rI&#10;qFGTkvR2JX2YzKmRFOaMBXlUICeGwUrnbr5brGpsdpyuYKl943LE5raEi1lSIfXOOcDgUCPuVnIh&#10;Cp8gNBwJIRMMyOtL4vSqMXmeYMTeQUiEghZUgZwzVsFK60sUrKYqo8xCSpNwpB+TCQtbeA9BPlJR&#10;jy+40NrTCRwchfNzepO4ZlsnmZMLYxDaLgW80AirsEOBNDTvOcIy5ILAmF54Eo7kZPLUdIm49oQ4&#10;94njrVAcWYc65UpKGfnTLEGp1QvLZE64TKmxz7hZCl4a8AdTmRWnbyUdebk1zbZSYDfz7gjPQIjE&#10;HQsp2LyURj1ZTGQiJ079oEhyPjNbjMIVRiQXlwqJhvZ4Xt717w5ti+luHo/l6Wn60jauTGq7X5pd&#10;dtiiVhKkT+nGpHnbDtldhZqsquumm7hv2lfbxv/ZRSG5H/gWBI2EOnQ970C89D134G5j/tm3G97y&#10;vYM2dOGygL1wXmjigXnwgiDmvpsW8PHQ9cNzM2sxq5nZf382kjeNs9JNv/3yYciG3l/3jKf63WEY&#10;p/fVOH2oBlwwYHVxZzX9jJ9d26MsRflJT3m274e/nvu7+x7XLmjNs3vcF13n45+31dDkWftjhwuZ&#10;kqOqRCFMLwpBiZchbLkJW7rb49sey4TaEKOjR/f91J4fd0N//A1XW28cK5qqrgY3Dhym4fzydsI7&#10;mnA5Vjdv3tAzLpXgUu+7j6fade6sesLMPz38Vg2nzD1e5xNucH7qz3dL1dX5bsb55fKtQ3b9m9up&#10;3x3cxQ35obfr/IILKVr/+fLM3XiF7/TV4xXf678BAAD//wMAUEsDBBQABgAIAAAAIQAeLw6a2gAA&#10;AAQBAAAPAAAAZHJzL2Rvd25yZXYueG1sTI9BS8NAEIXvQv/DMoVegt0oQUPMptRib9JitfdpdkyC&#10;2dmQ3TTpv3fbi14eDG9473v5ajKtOFPvGssKHpYxCOLS6oYrBV+f2/sUhPPIGlvLpOBCDlbF7C7H&#10;TNuRP+h88JUIIewyVFB732VSurImg25pO+LgfdveoA9nX0nd4xjCTSsf4/hJGmw4NNTY0aam8ucw&#10;GAVHTnhfbsbt+vXtPTruhiilXaTUYj6tX0B4mvzfM1zxAzoUgelkB9ZOtArCEH/Tq5ckYcZJwXMa&#10;gyxy+R+++AUAAP//AwBQSwECLQAUAAYACAAAACEAtoM4kv4AAADhAQAAEwAAAAAAAAAAAAAAAAAA&#10;AAAAW0NvbnRlbnRfVHlwZXNdLnhtbFBLAQItABQABgAIAAAAIQA4/SH/1gAAAJQBAAALAAAAAAAA&#10;AAAAAAAAAC8BAABfcmVscy8ucmVsc1BLAQItABQABgAIAAAAIQBrnOk/XQcAACocAAAOAAAAAAAA&#10;AAAAAAAAAC4CAABkcnMvZTJvRG9jLnhtbFBLAQItABQABgAIAAAAIQAeLw6a2gAAAAQBAAAPAAAA&#10;AAAAAAAAAAAAALcJAABkcnMvZG93bnJldi54bWxQSwUGAAAAAAQABADzAAAAvgoAAAAA&#10;" path="m509925,167545v1587,136525,-1810,273199,4762,409575c515011,583848,527341,569366,528975,562832v5020,-20080,3614,-41246,4762,-61912c535764,464429,536912,427895,538500,391382v26987,38100,43610,86286,80962,114300l714712,577120c706775,534257,700946,490950,690900,448532,672352,370220,645918,293847,628987,215170,618879,168199,616287,119920,609937,72295v3175,-20638,5618,-82425,9525,-61913c629579,63495,631045,118278,628987,172307,616176,508607,620967,464637,519450,743807v-3639,10008,-9525,19050,-14288,28575c411500,648557,312280,528746,224175,400907,150167,293523,80973,182492,19387,67532,8785,47742,-12553,2120,9862,857,126647,-5722,242541,27018,357525,48482v242402,45248,484120,94853,723900,152400c1159529,219627,1310025,277082,1310025,277082v13665,-27329,13178,-12962,-4763,-42862e" filled="f" strokecolor="#0a121c [484]" strokeweight="2pt">
                       <v:path arrowok="t" o:connecttype="custom" o:connectlocs="355193,107440;358510,370086;368462,360923;371779,321221;375097,250979;431492,324275;497839,370086;481252,287627;438126,137981;424857,46360;431492,6658;438126,110494;361827,476976;351875,495300;156151,257087;13504,43306;6869,550;249037,31090;753276,128818;912509,177682;909192,150197" o:connectangles="0,0,0,0,0,0,0,0,0,0,0,0,0,0,0,0,0,0,0,0,0"/>
                       <w10:anchorlock/>
                     </v:shape>

</xml_diff>

<commit_message>
Made the Block Diagram
Block diagram finished. Just needs final touches
</commit_message>
<xml_diff>
--- a/EEE3099S_Group_10_Week_2_review.docx
+++ b/EEE3099S_Group_10_Week_2_review.docx
@@ -1118,7 +1118,7 @@
                 </mc:Choice>
                 <mc:Fallback>
                   <w:pict>
-                    <v:shapetype w14:anchorId="40A0F5F9" id="_x0000_t75" coordsize="21600,21600" o:spt="75" o:preferrelative="t" path="m@4@5l@4@11@9@11@9@5xe" filled="f" stroked="f">
+                    <v:shapetype w14:anchorId="65D41624" id="_x0000_t75" coordsize="21600,21600" o:spt="75" o:preferrelative="t" path="m@4@5l@4@11@9@11@9@5xe" filled="f" stroked="f">
                       <v:stroke joinstyle="miter"/>
                       <v:formulas>
                         <v:f eqn="if lineDrawn pixelLineWidth 0"/>
@@ -1448,7 +1448,7 @@
                 </mc:Choice>
                 <mc:Fallback>
                   <w:pict>
-                    <v:shape w14:anchorId="00D67C33" id="Freeform: Shape 3" o:spid="_x0000_s1026" style="width:72.4pt;height:39pt;visibility:visible;mso-wrap-style:square;mso-left-percent:-10001;mso-top-percent:-10001;mso-position-horizontal:absolute;mso-position-horizontal-relative:char;mso-position-vertical:absolute;mso-position-vertical-relative:line;mso-left-percent:-10001;mso-top-percent:-10001;v-text-anchor:middle" coordsize="1319577,772382" o:gfxdata="UEsDBBQABgAIAAAAIQC2gziS/gAAAOEBAAATAAAAW0NvbnRlbnRfVHlwZXNdLnhtbJSRQU7DMBBF&#10;90jcwfIWJU67QAgl6YK0S0CoHGBkTxKLZGx5TGhvj5O2G0SRWNoz/78nu9wcxkFMGNg6quQqL6RA&#10;0s5Y6ir5vt9lD1JwBDIwOMJKHpHlpr69KfdHjyxSmriSfYz+USnWPY7AufNIadK6MEJMx9ApD/oD&#10;OlTrorhX2lFEilmcO2RdNtjC5xDF9pCuTyYBB5bi6bQ4syoJ3g9WQ0ymaiLzg5KdCXlKLjvcW893&#10;SUOqXwnz5DrgnHtJTxOsQfEKIT7DmDSUCaxw7Rqn8787ZsmRM9e2VmPeBN4uqYvTtW7jvijg9N/y&#10;JsXecLq0q+WD6m8AAAD//wMAUEsDBBQABgAIAAAAIQA4/SH/1gAAAJQBAAALAAAAX3JlbHMvLnJl&#10;bHOkkMFqwzAMhu+DvYPRfXGawxijTi+j0GvpHsDYimMaW0Yy2fr2M4PBMnrbUb/Q94l/f/hMi1qR&#10;JVI2sOt6UJgd+ZiDgffL8ekFlFSbvV0oo4EbChzGx4f9GRdb25HMsYhqlCwG5lrLq9biZkxWOiqY&#10;22YiTra2kYMu1l1tQD30/bPm3wwYN0x18gb45AdQl1tp5j/sFB2T0FQ7R0nTNEV3j6o9feQzro1i&#10;OWA14Fm+Q8a1a8+Bvu/d/dMb2JY5uiPbhG/ktn4cqGU/er3pcvwCAAD//wMAUEsDBBQABgAIAAAA&#10;IQBrnOk/XQcAACocAAAOAAAAZHJzL2Uyb0RvYy54bWysWV2P3DQUfUfiP0R5RGrH305W3aJSVIRU&#10;QUWLgMdsJtMZKZMMSfaj/HqOrzNZe1k0DqIP02Sd42Nf33t9j/3q24djm901w3jou+ucv2R51nR1&#10;vz10n6/zXz+9e1Hk2ThV3bZq+665zr80Y/7t66+/enV/umpEv+/bbTNk6KQbr+5P1/l+mk5Xm81Y&#10;75tjNb7sT02Hxl0/HKsJr8PnzXao7tH7sd0Ixszmvh+2p6Gvm3HEX7/3jflr6n+3a+rp591ubKas&#10;vc4xtol+B/q9cb+b16+qq89Dddof6nkY1X8YxbE6dCBduvq+mqrsdjj8o6vjoR76sd9NL+v+uOl3&#10;u0Pd0BwwG86ezObjvjo1NBcYZzwtZhr/v27rn+4+nj4MMMP9abwa8ehm8bAbju5/jC97IGN9WYzV&#10;PExZjT+WvORG5lmNJlVqyciYm0dwfTtOPzQ9dVTdvR8nb+stnshS26yrjnCJuu+68TA1v2N9dscW&#10;5v9mk2lWlkJn9xmXvNTWzgv1FPNHiOHGaqWzfWatkIX4F8jvPKThyhT2Mk2EsZYLdpFGhDSiKG3C&#10;bCKMEYUUF2mwAo9Gk9LKhNlEGMbKhNmoiKbQjF02WoiRJceSXJyNDmgML5URl2lCjGbaJNCYgMZy&#10;hfW8TBNi4JApLmADGlOyMsVoIUapQie4AFLs4gJwmjLFoUOM4Jrbyw5dhjQIzxRPCzFWiDIhOsOI&#10;TnUBHoI4S/E0HoZ0qtUiEEeWYfaiS/MoqOHTOiF0IpBVskghisNa85Tg4SHI583LMwoDWwjFU1Ib&#10;D0EKSSdlRmFo81KmODYPMdgQEuKHh6FdFklmCyGFTvCCMK6ltjplc+MhSBUqIbPxMLA5K7hKIgpR&#10;KKuKFKYwtrFLM5bEFKKEtSyBSUTRLZkWKUsUoYRU4skuh0rl87kWqfbn8qR+6Ob6BE9Z5apYRoXd&#10;qR9dKRQWKyh8zq+oQ1DdoEugXHFzAYzcE4L5KjDySQimOieZGeEeguUqZoRwCFarwIjLEKxXgRFu&#10;IdisAiOKQjDVkskGQ2SE4GIVM5w9BJerwG5TC9F4X+VjT51snZe5HShiX+dnbl+J4Os8ze0WEXyd&#10;r7lNIIKv8za3IUTwdf7m0nYEX+dxLoVH8HU+x584Hd7XuI1LmyE73gO4D5s5Qw5Q105Xt6SrpzyD&#10;rh7yDLr6xmGqq1M1ucR6fszucUIwy7lsf53PMs01H/u75lNPH04uzXr5RyPxqm4exON39e3Nof6u&#10;+StCcVSy3m8lU8zS0DGMucsCzdSlQpsij1oaSQdSo6/tz5OOWJ7n1MyVhbCZLiT26HnqnlNYqeZG&#10;U0pDfrRwkij0SNJ66ZxSlqWfilYCtUTEKYUuvA9oVPZFzEkK0XOS8FvBqa3xUamMUoK8apmKNOVs&#10;eIynwNj8+nsjSCcXidOrwHROo1XhgwmEKH+ibgvB5xSprDUmMrwXDvM8nSR8lrPtQu/xQtBjSN/N&#10;mPNXz62+ZcbaeSVQYuj5nMJ7nIWFlU8lCupPR+7o9SCxeZn37Aif4zTQHVhy53HSMpQ1oVWM0uWc&#10;QAQKZhUNyMscQnrNl87Ji8J6p+Km4GW0+gZKY14mjqYnAyKlSJwkAFdQSj77FKRMbFnDNf5Rpy84&#10;4zI2AZ0bUCNJwXRG6NN5kkbiSCuyKwpc5Rk5L+DjUSOJbs9IojCdkhtuvYtoVhj2ZLlYaWb3N8rI&#10;qFGTkvR2JX2YzKmRFOaMBXlUICeGwUrnbr5brGpsdpyuYKl943LE5raEi1lSIfXOOcDgUCPuVnIh&#10;Cp8gNBwJIRMMyOtL4vSqMXmeYMTeQUiEghZUgZwzVsFK60sUrKYqo8xCSpNwpB+TCQtbeA9BPlJR&#10;jy+40NrTCRwchfNzepO4ZlsnmZMLYxDaLgW80AirsEOBNDTvOcIy5ILAmF54Eo7kZPLUdIm49oQ4&#10;94njrVAcWYc65UpKGfnTLEGp1QvLZE64TKmxz7hZCl4a8AdTmRWnbyUdebk1zbZSYDfz7gjPQIjE&#10;HQsp2LyURj1ZTGQiJ079oEhyPjNbjMIVRiQXlwqJhvZ4Xt717w5ti+luHo/l6Wn60jauTGq7X5pd&#10;dtiiVhKkT+nGpHnbDtldhZqsquumm7hv2lfbxv/ZRSG5H/gWBI2EOnQ970C89D134G5j/tm3G97y&#10;vYM2dOGygL1wXmjigXnwgiDmvpsW8PHQ9cNzM2sxq5nZf382kjeNs9JNv/3yYciG3l/3jKf63WEY&#10;p/fVOH2oBlwwYHVxZzX9jJ9d26MsRflJT3m274e/nvu7+x7XLmjNs3vcF13n45+31dDkWftjhwuZ&#10;kqOqRCFMLwpBiZchbLkJW7rb49sey4TaEKOjR/f91J4fd0N//A1XW28cK5qqrgY3Dhym4fzydsI7&#10;mnA5Vjdv3tAzLpXgUu+7j6fade6sesLMPz38Vg2nzD1e5xNucH7qz3dL1dX5bsb55fKtQ3b9m9up&#10;3x3cxQ35obfr/IILKVr/+fLM3XiF7/TV4xXf678BAAD//wMAUEsDBBQABgAIAAAAIQAeLw6a2gAA&#10;AAQBAAAPAAAAZHJzL2Rvd25yZXYueG1sTI9BS8NAEIXvQv/DMoVegt0oQUPMptRib9JitfdpdkyC&#10;2dmQ3TTpv3fbi14eDG9473v5ajKtOFPvGssKHpYxCOLS6oYrBV+f2/sUhPPIGlvLpOBCDlbF7C7H&#10;TNuRP+h88JUIIewyVFB732VSurImg25pO+LgfdveoA9nX0nd4xjCTSsf4/hJGmw4NNTY0aam8ucw&#10;GAVHTnhfbsbt+vXtPTruhiilXaTUYj6tX0B4mvzfM1zxAzoUgelkB9ZOtArCEH/Tq5ckYcZJwXMa&#10;gyxy+R+++AUAAP//AwBQSwECLQAUAAYACAAAACEAtoM4kv4AAADhAQAAEwAAAAAAAAAAAAAAAAAA&#10;AAAAW0NvbnRlbnRfVHlwZXNdLnhtbFBLAQItABQABgAIAAAAIQA4/SH/1gAAAJQBAAALAAAAAAAA&#10;AAAAAAAAAC8BAABfcmVscy8ucmVsc1BLAQItABQABgAIAAAAIQBrnOk/XQcAACocAAAOAAAAAAAA&#10;AAAAAAAAAC4CAABkcnMvZTJvRG9jLnhtbFBLAQItABQABgAIAAAAIQAeLw6a2gAAAAQBAAAPAAAA&#10;AAAAAAAAAAAAALcJAABkcnMvZG93bnJldi54bWxQSwUGAAAAAAQABADzAAAAvgoAAAAA&#10;" path="m509925,167545v1587,136525,-1810,273199,4762,409575c515011,583848,527341,569366,528975,562832v5020,-20080,3614,-41246,4762,-61912c535764,464429,536912,427895,538500,391382v26987,38100,43610,86286,80962,114300l714712,577120c706775,534257,700946,490950,690900,448532,672352,370220,645918,293847,628987,215170,618879,168199,616287,119920,609937,72295v3175,-20638,5618,-82425,9525,-61913c629579,63495,631045,118278,628987,172307,616176,508607,620967,464637,519450,743807v-3639,10008,-9525,19050,-14288,28575c411500,648557,312280,528746,224175,400907,150167,293523,80973,182492,19387,67532,8785,47742,-12553,2120,9862,857,126647,-5722,242541,27018,357525,48482v242402,45248,484120,94853,723900,152400c1159529,219627,1310025,277082,1310025,277082v13665,-27329,13178,-12962,-4763,-42862e" filled="f" strokecolor="#0a121c [484]" strokeweight="2pt">
+                    <v:shape w14:anchorId="6DD56B61" id="Freeform: Shape 3" o:spid="_x0000_s1026" style="width:72.4pt;height:39pt;visibility:visible;mso-wrap-style:square;mso-left-percent:-10001;mso-top-percent:-10001;mso-position-horizontal:absolute;mso-position-horizontal-relative:char;mso-position-vertical:absolute;mso-position-vertical-relative:line;mso-left-percent:-10001;mso-top-percent:-10001;v-text-anchor:middle" coordsize="1319577,772382" o:gfxdata="UEsDBBQABgAIAAAAIQC2gziS/gAAAOEBAAATAAAAW0NvbnRlbnRfVHlwZXNdLnhtbJSRQU7DMBBF&#10;90jcwfIWJU67QAgl6YK0S0CoHGBkTxKLZGx5TGhvj5O2G0SRWNoz/78nu9wcxkFMGNg6quQqL6RA&#10;0s5Y6ir5vt9lD1JwBDIwOMJKHpHlpr69KfdHjyxSmriSfYz+USnWPY7AufNIadK6MEJMx9ApD/oD&#10;OlTrorhX2lFEilmcO2RdNtjC5xDF9pCuTyYBB5bi6bQ4syoJ3g9WQ0ymaiLzg5KdCXlKLjvcW893&#10;SUOqXwnz5DrgnHtJTxOsQfEKIT7DmDSUCaxw7Rqn8787ZsmRM9e2VmPeBN4uqYvTtW7jvijg9N/y&#10;JsXecLq0q+WD6m8AAAD//wMAUEsDBBQABgAIAAAAIQA4/SH/1gAAAJQBAAALAAAAX3JlbHMvLnJl&#10;bHOkkMFqwzAMhu+DvYPRfXGawxijTi+j0GvpHsDYimMaW0Yy2fr2M4PBMnrbUb/Q94l/f/hMi1qR&#10;JVI2sOt6UJgd+ZiDgffL8ekFlFSbvV0oo4EbChzGx4f9GRdb25HMsYhqlCwG5lrLq9biZkxWOiqY&#10;22YiTra2kYMu1l1tQD30/bPm3wwYN0x18gb45AdQl1tp5j/sFB2T0FQ7R0nTNEV3j6o9feQzro1i&#10;OWA14Fm+Q8a1a8+Bvu/d/dMb2JY5uiPbhG/ktn4cqGU/er3pcvwCAAD//wMAUEsDBBQABgAIAAAA&#10;IQBrnOk/XQcAACocAAAOAAAAZHJzL2Uyb0RvYy54bWysWV2P3DQUfUfiP0R5RGrH305W3aJSVIRU&#10;QUWLgMdsJtMZKZMMSfaj/HqOrzNZe1k0DqIP02Sd42Nf33t9j/3q24djm901w3jou+ucv2R51nR1&#10;vz10n6/zXz+9e1Hk2ThV3bZq+665zr80Y/7t66+/enV/umpEv+/bbTNk6KQbr+5P1/l+mk5Xm81Y&#10;75tjNb7sT02Hxl0/HKsJr8PnzXao7tH7sd0Ixszmvh+2p6Gvm3HEX7/3jflr6n+3a+rp591ubKas&#10;vc4xtol+B/q9cb+b16+qq89Dddof6nkY1X8YxbE6dCBduvq+mqrsdjj8o6vjoR76sd9NL+v+uOl3&#10;u0Pd0BwwG86ezObjvjo1NBcYZzwtZhr/v27rn+4+nj4MMMP9abwa8ehm8bAbju5/jC97IGN9WYzV&#10;PExZjT+WvORG5lmNJlVqyciYm0dwfTtOPzQ9dVTdvR8nb+stnshS26yrjnCJuu+68TA1v2N9dscW&#10;5v9mk2lWlkJn9xmXvNTWzgv1FPNHiOHGaqWzfWatkIX4F8jvPKThyhT2Mk2EsZYLdpFGhDSiKG3C&#10;bCKMEYUUF2mwAo9Gk9LKhNlEGMbKhNmoiKbQjF02WoiRJceSXJyNDmgML5URl2lCjGbaJNCYgMZy&#10;hfW8TBNi4JApLmADGlOyMsVoIUapQie4AFLs4gJwmjLFoUOM4Jrbyw5dhjQIzxRPCzFWiDIhOsOI&#10;TnUBHoI4S/E0HoZ0qtUiEEeWYfaiS/MoqOHTOiF0IpBVskghisNa85Tg4SHI583LMwoDWwjFU1Ib&#10;D0EKSSdlRmFo81KmODYPMdgQEuKHh6FdFklmCyGFTvCCMK6ltjplc+MhSBUqIbPxMLA5K7hKIgpR&#10;KKuKFKYwtrFLM5bEFKKEtSyBSUTRLZkWKUsUoYRU4skuh0rl87kWqfbn8qR+6Ob6BE9Z5apYRoXd&#10;qR9dKRQWKyh8zq+oQ1DdoEugXHFzAYzcE4L5KjDySQimOieZGeEeguUqZoRwCFarwIjLEKxXgRFu&#10;IdisAiOKQjDVkskGQ2SE4GIVM5w9BJerwG5TC9F4X+VjT51snZe5HShiX+dnbl+J4Os8ze0WEXyd&#10;r7lNIIKv8za3IUTwdf7m0nYEX+dxLoVH8HU+x584Hd7XuI1LmyE73gO4D5s5Qw5Q105Xt6SrpzyD&#10;rh7yDLr6xmGqq1M1ucR6fszucUIwy7lsf53PMs01H/u75lNPH04uzXr5RyPxqm4exON39e3Nof6u&#10;+StCcVSy3m8lU8zS0DGMucsCzdSlQpsij1oaSQdSo6/tz5OOWJ7n1MyVhbCZLiT26HnqnlNYqeZG&#10;U0pDfrRwkij0SNJ66ZxSlqWfilYCtUTEKYUuvA9oVPZFzEkK0XOS8FvBqa3xUamMUoK8apmKNOVs&#10;eIynwNj8+nsjSCcXidOrwHROo1XhgwmEKH+ibgvB5xSprDUmMrwXDvM8nSR8lrPtQu/xQtBjSN/N&#10;mPNXz62+ZcbaeSVQYuj5nMJ7nIWFlU8lCupPR+7o9SCxeZn37Aif4zTQHVhy53HSMpQ1oVWM0uWc&#10;QAQKZhUNyMscQnrNl87Ji8J6p+Km4GW0+gZKY14mjqYnAyKlSJwkAFdQSj77FKRMbFnDNf5Rpy84&#10;4zI2AZ0bUCNJwXRG6NN5kkbiSCuyKwpc5Rk5L+DjUSOJbs9IojCdkhtuvYtoVhj2ZLlYaWb3N8rI&#10;qFGTkvR2JX2YzKmRFOaMBXlUICeGwUrnbr5brGpsdpyuYKl943LE5raEi1lSIfXOOcDgUCPuVnIh&#10;Cp8gNBwJIRMMyOtL4vSqMXmeYMTeQUiEghZUgZwzVsFK60sUrKYqo8xCSpNwpB+TCQtbeA9BPlJR&#10;jy+40NrTCRwchfNzepO4ZlsnmZMLYxDaLgW80AirsEOBNDTvOcIy5ILAmF54Eo7kZPLUdIm49oQ4&#10;94njrVAcWYc65UpKGfnTLEGp1QvLZE64TKmxz7hZCl4a8AdTmRWnbyUdebk1zbZSYDfz7gjPQIjE&#10;HQsp2LyURj1ZTGQiJ079oEhyPjNbjMIVRiQXlwqJhvZ4Xt717w5ti+luHo/l6Wn60jauTGq7X5pd&#10;dtiiVhKkT+nGpHnbDtldhZqsquumm7hv2lfbxv/ZRSG5H/gWBI2EOnQ970C89D134G5j/tm3G97y&#10;vYM2dOGygL1wXmjigXnwgiDmvpsW8PHQ9cNzM2sxq5nZf382kjeNs9JNv/3yYciG3l/3jKf63WEY&#10;p/fVOH2oBlwwYHVxZzX9jJ9d26MsRflJT3m274e/nvu7+x7XLmjNs3vcF13n45+31dDkWftjhwuZ&#10;kqOqRCFMLwpBiZchbLkJW7rb49sey4TaEKOjR/f91J4fd0N//A1XW28cK5qqrgY3Dhym4fzydsI7&#10;mnA5Vjdv3tAzLpXgUu+7j6fade6sesLMPz38Vg2nzD1e5xNucH7qz3dL1dX5bsb55fKtQ3b9m9up&#10;3x3cxQ35obfr/IILKVr/+fLM3XiF7/TV4xXf678BAAD//wMAUEsDBBQABgAIAAAAIQAeLw6a2gAA&#10;AAQBAAAPAAAAZHJzL2Rvd25yZXYueG1sTI9BS8NAEIXvQv/DMoVegt0oQUPMptRib9JitfdpdkyC&#10;2dmQ3TTpv3fbi14eDG9473v5ajKtOFPvGssKHpYxCOLS6oYrBV+f2/sUhPPIGlvLpOBCDlbF7C7H&#10;TNuRP+h88JUIIewyVFB732VSurImg25pO+LgfdveoA9nX0nd4xjCTSsf4/hJGmw4NNTY0aam8ucw&#10;GAVHTnhfbsbt+vXtPTruhiilXaTUYj6tX0B4mvzfM1zxAzoUgelkB9ZOtArCEH/Tq5ckYcZJwXMa&#10;gyxy+R+++AUAAP//AwBQSwECLQAUAAYACAAAACEAtoM4kv4AAADhAQAAEwAAAAAAAAAAAAAAAAAA&#10;AAAAW0NvbnRlbnRfVHlwZXNdLnhtbFBLAQItABQABgAIAAAAIQA4/SH/1gAAAJQBAAALAAAAAAAA&#10;AAAAAAAAAC8BAABfcmVscy8ucmVsc1BLAQItABQABgAIAAAAIQBrnOk/XQcAACocAAAOAAAAAAAA&#10;AAAAAAAAAC4CAABkcnMvZTJvRG9jLnhtbFBLAQItABQABgAIAAAAIQAeLw6a2gAAAAQBAAAPAAAA&#10;AAAAAAAAAAAAALcJAABkcnMvZG93bnJldi54bWxQSwUGAAAAAAQABADzAAAAvgoAAAAA&#10;" path="m509925,167545v1587,136525,-1810,273199,4762,409575c515011,583848,527341,569366,528975,562832v5020,-20080,3614,-41246,4762,-61912c535764,464429,536912,427895,538500,391382v26987,38100,43610,86286,80962,114300l714712,577120c706775,534257,700946,490950,690900,448532,672352,370220,645918,293847,628987,215170,618879,168199,616287,119920,609937,72295v3175,-20638,5618,-82425,9525,-61913c629579,63495,631045,118278,628987,172307,616176,508607,620967,464637,519450,743807v-3639,10008,-9525,19050,-14288,28575c411500,648557,312280,528746,224175,400907,150167,293523,80973,182492,19387,67532,8785,47742,-12553,2120,9862,857,126647,-5722,242541,27018,357525,48482v242402,45248,484120,94853,723900,152400c1159529,219627,1310025,277082,1310025,277082v13665,-27329,13178,-12962,-4763,-42862e" filled="f" strokecolor="#0a121c [484]" strokeweight="2pt">
                       <v:path arrowok="t" o:connecttype="custom" o:connectlocs="355193,107440;358510,370086;368462,360923;371779,321221;375097,250979;431492,324275;497839,370086;481252,287627;438126,137981;424857,46360;431492,6658;438126,110494;361827,476976;351875,495300;156151,257087;13504,43306;6869,550;249037,31090;753276,128818;912509,177682;909192,150197" o:connectangles="0,0,0,0,0,0,0,0,0,0,0,0,0,0,0,0,0,0,0,0,0"/>
                       <w10:anchorlock/>
                     </v:shape>
@@ -1523,32 +1523,6 @@
         </w:tc>
       </w:tr>
     </w:tbl>
-    <w:p>
-      <w:pPr>
-        <w:ind w:left="101"/>
-        <w:rPr>
-          <w:rFonts w:ascii="Times New Roman" w:hAnsi="Times New Roman" w:cs="Times New Roman"/>
-          <w:sz w:val="24"/>
-        </w:rPr>
-      </w:pPr>
-    </w:p>
-    <w:p>
-      <w:pPr>
-        <w:ind w:left="101"/>
-        <w:rPr>
-          <w:rFonts w:ascii="Times New Roman" w:hAnsi="Times New Roman" w:cs="Times New Roman"/>
-          <w:sz w:val="24"/>
-        </w:rPr>
-      </w:pPr>
-    </w:p>
-    <w:p>
-      <w:pPr>
-        <w:rPr>
-          <w:rFonts w:ascii="Times New Roman" w:hAnsi="Times New Roman" w:cs="Times New Roman"/>
-          <w:sz w:val="24"/>
-        </w:rPr>
-      </w:pPr>
-    </w:p>
     <w:p>
       <w:pPr>
         <w:ind w:left="101"/>

</xml_diff>

<commit_message>
Updated the weekly review
Fixed weekly review 2
</commit_message>
<xml_diff>
--- a/EEE3099S_Group_10_Week_2_review.docx
+++ b/EEE3099S_Group_10_Week_2_review.docx
@@ -85,7 +85,13 @@
         <w:rPr>
           <w:rFonts w:ascii="Times New Roman" w:hAnsi="Times New Roman" w:cs="Times New Roman"/>
         </w:rPr>
-        <w:t>11 August 2023</w:t>
+        <w:t>04</w:t>
+      </w:r>
+      <w:r>
+        <w:rPr>
+          <w:rFonts w:ascii="Times New Roman" w:hAnsi="Times New Roman" w:cs="Times New Roman"/>
+        </w:rPr>
+        <w:t xml:space="preserve"> August 2023</w:t>
       </w:r>
     </w:p>
     <w:p>
@@ -599,6 +605,32 @@
     <w:p>
       <w:pPr>
         <w:pStyle w:val="BodyText"/>
+        <w:numPr>
+          <w:ilvl w:val="0"/>
+          <w:numId w:val="1"/>
+        </w:numPr>
+        <w:rPr>
+          <w:rFonts w:ascii="Times New Roman" w:hAnsi="Times New Roman" w:cs="Times New Roman"/>
+        </w:rPr>
+      </w:pPr>
+      <w:r>
+        <w:rPr>
+          <w:rFonts w:ascii="Times New Roman" w:hAnsi="Times New Roman" w:cs="Times New Roman"/>
+        </w:rPr>
+        <w:t xml:space="preserve">Finished the microcontroller </w:t>
+      </w:r>
+      <w:proofErr w:type="gramStart"/>
+      <w:r>
+        <w:rPr>
+          <w:rFonts w:ascii="Times New Roman" w:hAnsi="Times New Roman" w:cs="Times New Roman"/>
+        </w:rPr>
+        <w:t>diagram</w:t>
+      </w:r>
+      <w:proofErr w:type="gramEnd"/>
+    </w:p>
+    <w:p>
+      <w:pPr>
+        <w:pStyle w:val="BodyText"/>
         <w:spacing w:before="1"/>
         <w:rPr>
           <w:rFonts w:ascii="Times New Roman" w:hAnsi="Times New Roman" w:cs="Times New Roman"/>
@@ -884,7 +916,37 @@
         <w:rPr>
           <w:rFonts w:ascii="Times New Roman" w:hAnsi="Times New Roman" w:cs="Times New Roman"/>
         </w:rPr>
-        <w:t>Fill in the work brake down.</w:t>
+        <w:t>Fill in the work br</w:t>
+      </w:r>
+      <w:r>
+        <w:rPr>
+          <w:rFonts w:ascii="Times New Roman" w:hAnsi="Times New Roman" w:cs="Times New Roman"/>
+        </w:rPr>
+        <w:t>eak</w:t>
+      </w:r>
+      <w:r>
+        <w:rPr>
+          <w:rFonts w:ascii="Times New Roman" w:hAnsi="Times New Roman" w:cs="Times New Roman"/>
+        </w:rPr>
+        <w:t>down.</w:t>
+      </w:r>
+    </w:p>
+    <w:p>
+      <w:pPr>
+        <w:pStyle w:val="BodyText"/>
+        <w:numPr>
+          <w:ilvl w:val="0"/>
+          <w:numId w:val="2"/>
+        </w:numPr>
+        <w:rPr>
+          <w:rFonts w:ascii="Times New Roman" w:hAnsi="Times New Roman" w:cs="Times New Roman"/>
+        </w:rPr>
+      </w:pPr>
+      <w:r>
+        <w:rPr>
+          <w:rFonts w:ascii="Times New Roman" w:hAnsi="Times New Roman" w:cs="Times New Roman"/>
+        </w:rPr>
+        <w:t xml:space="preserve">Power circuit diagram. </w:t>
       </w:r>
     </w:p>
     <w:p>
@@ -1118,7 +1180,7 @@
                 </mc:Choice>
                 <mc:Fallback>
                   <w:pict>
-                    <v:shapetype w14:anchorId="65D41624" id="_x0000_t75" coordsize="21600,21600" o:spt="75" o:preferrelative="t" path="m@4@5l@4@11@9@11@9@5xe" filled="f" stroked="f">
+                    <v:shapetype w14:anchorId="591E22FD" id="_x0000_t75" coordsize="21600,21600" o:spt="75" o:preferrelative="t" path="m@4@5l@4@11@9@11@9@5xe" filled="f" stroked="f">
                       <v:stroke joinstyle="miter"/>
                       <v:formulas>
                         <v:f eqn="if lineDrawn pixelLineWidth 0"/>
@@ -1448,7 +1510,7 @@
                 </mc:Choice>
                 <mc:Fallback>
                   <w:pict>
-                    <v:shape w14:anchorId="6DD56B61" id="Freeform: Shape 3" o:spid="_x0000_s1026" style="width:72.4pt;height:39pt;visibility:visible;mso-wrap-style:square;mso-left-percent:-10001;mso-top-percent:-10001;mso-position-horizontal:absolute;mso-position-horizontal-relative:char;mso-position-vertical:absolute;mso-position-vertical-relative:line;mso-left-percent:-10001;mso-top-percent:-10001;v-text-anchor:middle" coordsize="1319577,772382" o:gfxdata="UEsDBBQABgAIAAAAIQC2gziS/gAAAOEBAAATAAAAW0NvbnRlbnRfVHlwZXNdLnhtbJSRQU7DMBBF&#10;90jcwfIWJU67QAgl6YK0S0CoHGBkTxKLZGx5TGhvj5O2G0SRWNoz/78nu9wcxkFMGNg6quQqL6RA&#10;0s5Y6ir5vt9lD1JwBDIwOMJKHpHlpr69KfdHjyxSmriSfYz+USnWPY7AufNIadK6MEJMx9ApD/oD&#10;OlTrorhX2lFEilmcO2RdNtjC5xDF9pCuTyYBB5bi6bQ4syoJ3g9WQ0ymaiLzg5KdCXlKLjvcW893&#10;SUOqXwnz5DrgnHtJTxOsQfEKIT7DmDSUCaxw7Rqn8787ZsmRM9e2VmPeBN4uqYvTtW7jvijg9N/y&#10;JsXecLq0q+WD6m8AAAD//wMAUEsDBBQABgAIAAAAIQA4/SH/1gAAAJQBAAALAAAAX3JlbHMvLnJl&#10;bHOkkMFqwzAMhu+DvYPRfXGawxijTi+j0GvpHsDYimMaW0Yy2fr2M4PBMnrbUb/Q94l/f/hMi1qR&#10;JVI2sOt6UJgd+ZiDgffL8ekFlFSbvV0oo4EbChzGx4f9GRdb25HMsYhqlCwG5lrLq9biZkxWOiqY&#10;22YiTra2kYMu1l1tQD30/bPm3wwYN0x18gb45AdQl1tp5j/sFB2T0FQ7R0nTNEV3j6o9feQzro1i&#10;OWA14Fm+Q8a1a8+Bvu/d/dMb2JY5uiPbhG/ktn4cqGU/er3pcvwCAAD//wMAUEsDBBQABgAIAAAA&#10;IQBrnOk/XQcAACocAAAOAAAAZHJzL2Uyb0RvYy54bWysWV2P3DQUfUfiP0R5RGrH305W3aJSVIRU&#10;QUWLgMdsJtMZKZMMSfaj/HqOrzNZe1k0DqIP02Sd42Nf33t9j/3q24djm901w3jou+ucv2R51nR1&#10;vz10n6/zXz+9e1Hk2ThV3bZq+665zr80Y/7t66+/enV/umpEv+/bbTNk6KQbr+5P1/l+mk5Xm81Y&#10;75tjNb7sT02Hxl0/HKsJr8PnzXao7tH7sd0Ixszmvh+2p6Gvm3HEX7/3jflr6n+3a+rp591ubKas&#10;vc4xtol+B/q9cb+b16+qq89Dddof6nkY1X8YxbE6dCBduvq+mqrsdjj8o6vjoR76sd9NL+v+uOl3&#10;u0Pd0BwwG86ezObjvjo1NBcYZzwtZhr/v27rn+4+nj4MMMP9abwa8ehm8bAbju5/jC97IGN9WYzV&#10;PExZjT+WvORG5lmNJlVqyciYm0dwfTtOPzQ9dVTdvR8nb+stnshS26yrjnCJuu+68TA1v2N9dscW&#10;5v9mk2lWlkJn9xmXvNTWzgv1FPNHiOHGaqWzfWatkIX4F8jvPKThyhT2Mk2EsZYLdpFGhDSiKG3C&#10;bCKMEYUUF2mwAo9Gk9LKhNlEGMbKhNmoiKbQjF02WoiRJceSXJyNDmgML5URl2lCjGbaJNCYgMZy&#10;hfW8TBNi4JApLmADGlOyMsVoIUapQie4AFLs4gJwmjLFoUOM4Jrbyw5dhjQIzxRPCzFWiDIhOsOI&#10;TnUBHoI4S/E0HoZ0qtUiEEeWYfaiS/MoqOHTOiF0IpBVskghisNa85Tg4SHI583LMwoDWwjFU1Ib&#10;D0EKSSdlRmFo81KmODYPMdgQEuKHh6FdFklmCyGFTvCCMK6ltjplc+MhSBUqIbPxMLA5K7hKIgpR&#10;KKuKFKYwtrFLM5bEFKKEtSyBSUTRLZkWKUsUoYRU4skuh0rl87kWqfbn8qR+6Ob6BE9Z5apYRoXd&#10;qR9dKRQWKyh8zq+oQ1DdoEugXHFzAYzcE4L5KjDySQimOieZGeEeguUqZoRwCFarwIjLEKxXgRFu&#10;IdisAiOKQjDVkskGQ2SE4GIVM5w9BJerwG5TC9F4X+VjT51snZe5HShiX+dnbl+J4Os8ze0WEXyd&#10;r7lNIIKv8za3IUTwdf7m0nYEX+dxLoVH8HU+x584Hd7XuI1LmyE73gO4D5s5Qw5Q105Xt6SrpzyD&#10;rh7yDLr6xmGqq1M1ucR6fszucUIwy7lsf53PMs01H/u75lNPH04uzXr5RyPxqm4exON39e3Nof6u&#10;+StCcVSy3m8lU8zS0DGMucsCzdSlQpsij1oaSQdSo6/tz5OOWJ7n1MyVhbCZLiT26HnqnlNYqeZG&#10;U0pDfrRwkij0SNJ66ZxSlqWfilYCtUTEKYUuvA9oVPZFzEkK0XOS8FvBqa3xUamMUoK8apmKNOVs&#10;eIynwNj8+nsjSCcXidOrwHROo1XhgwmEKH+ibgvB5xSprDUmMrwXDvM8nSR8lrPtQu/xQtBjSN/N&#10;mPNXz62+ZcbaeSVQYuj5nMJ7nIWFlU8lCupPR+7o9SCxeZn37Aif4zTQHVhy53HSMpQ1oVWM0uWc&#10;QAQKZhUNyMscQnrNl87Ji8J6p+Km4GW0+gZKY14mjqYnAyKlSJwkAFdQSj77FKRMbFnDNf5Rpy84&#10;4zI2AZ0bUCNJwXRG6NN5kkbiSCuyKwpc5Rk5L+DjUSOJbs9IojCdkhtuvYtoVhj2ZLlYaWb3N8rI&#10;qFGTkvR2JX2YzKmRFOaMBXlUICeGwUrnbr5brGpsdpyuYKl943LE5raEi1lSIfXOOcDgUCPuVnIh&#10;Cp8gNBwJIRMMyOtL4vSqMXmeYMTeQUiEghZUgZwzVsFK60sUrKYqo8xCSpNwpB+TCQtbeA9BPlJR&#10;jy+40NrTCRwchfNzepO4ZlsnmZMLYxDaLgW80AirsEOBNDTvOcIy5ILAmF54Eo7kZPLUdIm49oQ4&#10;94njrVAcWYc65UpKGfnTLEGp1QvLZE64TKmxz7hZCl4a8AdTmRWnbyUdebk1zbZSYDfz7gjPQIjE&#10;HQsp2LyURj1ZTGQiJ079oEhyPjNbjMIVRiQXlwqJhvZ4Xt717w5ti+luHo/l6Wn60jauTGq7X5pd&#10;dtiiVhKkT+nGpHnbDtldhZqsquumm7hv2lfbxv/ZRSG5H/gWBI2EOnQ970C89D134G5j/tm3G97y&#10;vYM2dOGygL1wXmjigXnwgiDmvpsW8PHQ9cNzM2sxq5nZf382kjeNs9JNv/3yYciG3l/3jKf63WEY&#10;p/fVOH2oBlwwYHVxZzX9jJ9d26MsRflJT3m274e/nvu7+x7XLmjNs3vcF13n45+31dDkWftjhwuZ&#10;kqOqRCFMLwpBiZchbLkJW7rb49sey4TaEKOjR/f91J4fd0N//A1XW28cK5qqrgY3Dhym4fzydsI7&#10;mnA5Vjdv3tAzLpXgUu+7j6fade6sesLMPz38Vg2nzD1e5xNucH7qz3dL1dX5bsb55fKtQ3b9m9up&#10;3x3cxQ35obfr/IILKVr/+fLM3XiF7/TV4xXf678BAAD//wMAUEsDBBQABgAIAAAAIQAeLw6a2gAA&#10;AAQBAAAPAAAAZHJzL2Rvd25yZXYueG1sTI9BS8NAEIXvQv/DMoVegt0oQUPMptRib9JitfdpdkyC&#10;2dmQ3TTpv3fbi14eDG9473v5ajKtOFPvGssKHpYxCOLS6oYrBV+f2/sUhPPIGlvLpOBCDlbF7C7H&#10;TNuRP+h88JUIIewyVFB732VSurImg25pO+LgfdveoA9nX0nd4xjCTSsf4/hJGmw4NNTY0aam8ucw&#10;GAVHTnhfbsbt+vXtPTruhiilXaTUYj6tX0B4mvzfM1zxAzoUgelkB9ZOtArCEH/Tq5ckYcZJwXMa&#10;gyxy+R+++AUAAP//AwBQSwECLQAUAAYACAAAACEAtoM4kv4AAADhAQAAEwAAAAAAAAAAAAAAAAAA&#10;AAAAW0NvbnRlbnRfVHlwZXNdLnhtbFBLAQItABQABgAIAAAAIQA4/SH/1gAAAJQBAAALAAAAAAAA&#10;AAAAAAAAAC8BAABfcmVscy8ucmVsc1BLAQItABQABgAIAAAAIQBrnOk/XQcAACocAAAOAAAAAAAA&#10;AAAAAAAAAC4CAABkcnMvZTJvRG9jLnhtbFBLAQItABQABgAIAAAAIQAeLw6a2gAAAAQBAAAPAAAA&#10;AAAAAAAAAAAAALcJAABkcnMvZG93bnJldi54bWxQSwUGAAAAAAQABADzAAAAvgoAAAAA&#10;" path="m509925,167545v1587,136525,-1810,273199,4762,409575c515011,583848,527341,569366,528975,562832v5020,-20080,3614,-41246,4762,-61912c535764,464429,536912,427895,538500,391382v26987,38100,43610,86286,80962,114300l714712,577120c706775,534257,700946,490950,690900,448532,672352,370220,645918,293847,628987,215170,618879,168199,616287,119920,609937,72295v3175,-20638,5618,-82425,9525,-61913c629579,63495,631045,118278,628987,172307,616176,508607,620967,464637,519450,743807v-3639,10008,-9525,19050,-14288,28575c411500,648557,312280,528746,224175,400907,150167,293523,80973,182492,19387,67532,8785,47742,-12553,2120,9862,857,126647,-5722,242541,27018,357525,48482v242402,45248,484120,94853,723900,152400c1159529,219627,1310025,277082,1310025,277082v13665,-27329,13178,-12962,-4763,-42862e" filled="f" strokecolor="#0a121c [484]" strokeweight="2pt">
+                    <v:shape w14:anchorId="4D9A3872" id="Freeform: Shape 3" o:spid="_x0000_s1026" style="width:72.4pt;height:39pt;visibility:visible;mso-wrap-style:square;mso-left-percent:-10001;mso-top-percent:-10001;mso-position-horizontal:absolute;mso-position-horizontal-relative:char;mso-position-vertical:absolute;mso-position-vertical-relative:line;mso-left-percent:-10001;mso-top-percent:-10001;v-text-anchor:middle" coordsize="1319577,772382" o:gfxdata="UEsDBBQABgAIAAAAIQC2gziS/gAAAOEBAAATAAAAW0NvbnRlbnRfVHlwZXNdLnhtbJSRQU7DMBBF&#10;90jcwfIWJU67QAgl6YK0S0CoHGBkTxKLZGx5TGhvj5O2G0SRWNoz/78nu9wcxkFMGNg6quQqL6RA&#10;0s5Y6ir5vt9lD1JwBDIwOMJKHpHlpr69KfdHjyxSmriSfYz+USnWPY7AufNIadK6MEJMx9ApD/oD&#10;OlTrorhX2lFEilmcO2RdNtjC5xDF9pCuTyYBB5bi6bQ4syoJ3g9WQ0ymaiLzg5KdCXlKLjvcW893&#10;SUOqXwnz5DrgnHtJTxOsQfEKIT7DmDSUCaxw7Rqn8787ZsmRM9e2VmPeBN4uqYvTtW7jvijg9N/y&#10;JsXecLq0q+WD6m8AAAD//wMAUEsDBBQABgAIAAAAIQA4/SH/1gAAAJQBAAALAAAAX3JlbHMvLnJl&#10;bHOkkMFqwzAMhu+DvYPRfXGawxijTi+j0GvpHsDYimMaW0Yy2fr2M4PBMnrbUb/Q94l/f/hMi1qR&#10;JVI2sOt6UJgd+ZiDgffL8ekFlFSbvV0oo4EbChzGx4f9GRdb25HMsYhqlCwG5lrLq9biZkxWOiqY&#10;22YiTra2kYMu1l1tQD30/bPm3wwYN0x18gb45AdQl1tp5j/sFB2T0FQ7R0nTNEV3j6o9feQzro1i&#10;OWA14Fm+Q8a1a8+Bvu/d/dMb2JY5uiPbhG/ktn4cqGU/er3pcvwCAAD//wMAUEsDBBQABgAIAAAA&#10;IQBrnOk/XQcAACocAAAOAAAAZHJzL2Uyb0RvYy54bWysWV2P3DQUfUfiP0R5RGrH305W3aJSVIRU&#10;QUWLgMdsJtMZKZMMSfaj/HqOrzNZe1k0DqIP02Sd42Nf33t9j/3q24djm901w3jou+ucv2R51nR1&#10;vz10n6/zXz+9e1Hk2ThV3bZq+665zr80Y/7t66+/enV/umpEv+/bbTNk6KQbr+5P1/l+mk5Xm81Y&#10;75tjNb7sT02Hxl0/HKsJr8PnzXao7tH7sd0Ixszmvh+2p6Gvm3HEX7/3jflr6n+3a+rp591ubKas&#10;vc4xtol+B/q9cb+b16+qq89Dddof6nkY1X8YxbE6dCBduvq+mqrsdjj8o6vjoR76sd9NL+v+uOl3&#10;u0Pd0BwwG86ezObjvjo1NBcYZzwtZhr/v27rn+4+nj4MMMP9abwa8ehm8bAbju5/jC97IGN9WYzV&#10;PExZjT+WvORG5lmNJlVqyciYm0dwfTtOPzQ9dVTdvR8nb+stnshS26yrjnCJuu+68TA1v2N9dscW&#10;5v9mk2lWlkJn9xmXvNTWzgv1FPNHiOHGaqWzfWatkIX4F8jvPKThyhT2Mk2EsZYLdpFGhDSiKG3C&#10;bCKMEYUUF2mwAo9Gk9LKhNlEGMbKhNmoiKbQjF02WoiRJceSXJyNDmgML5URl2lCjGbaJNCYgMZy&#10;hfW8TBNi4JApLmADGlOyMsVoIUapQie4AFLs4gJwmjLFoUOM4Jrbyw5dhjQIzxRPCzFWiDIhOsOI&#10;TnUBHoI4S/E0HoZ0qtUiEEeWYfaiS/MoqOHTOiF0IpBVskghisNa85Tg4SHI583LMwoDWwjFU1Ib&#10;D0EKSSdlRmFo81KmODYPMdgQEuKHh6FdFklmCyGFTvCCMK6ltjplc+MhSBUqIbPxMLA5K7hKIgpR&#10;KKuKFKYwtrFLM5bEFKKEtSyBSUTRLZkWKUsUoYRU4skuh0rl87kWqfbn8qR+6Ob6BE9Z5apYRoXd&#10;qR9dKRQWKyh8zq+oQ1DdoEugXHFzAYzcE4L5KjDySQimOieZGeEeguUqZoRwCFarwIjLEKxXgRFu&#10;IdisAiOKQjDVkskGQ2SE4GIVM5w9BJerwG5TC9F4X+VjT51snZe5HShiX+dnbl+J4Os8ze0WEXyd&#10;r7lNIIKv8za3IUTwdf7m0nYEX+dxLoVH8HU+x584Hd7XuI1LmyE73gO4D5s5Qw5Q105Xt6SrpzyD&#10;rh7yDLr6xmGqq1M1ucR6fszucUIwy7lsf53PMs01H/u75lNPH04uzXr5RyPxqm4exON39e3Nof6u&#10;+StCcVSy3m8lU8zS0DGMucsCzdSlQpsij1oaSQdSo6/tz5OOWJ7n1MyVhbCZLiT26HnqnlNYqeZG&#10;U0pDfrRwkij0SNJ66ZxSlqWfilYCtUTEKYUuvA9oVPZFzEkK0XOS8FvBqa3xUamMUoK8apmKNOVs&#10;eIynwNj8+nsjSCcXidOrwHROo1XhgwmEKH+ibgvB5xSprDUmMrwXDvM8nSR8lrPtQu/xQtBjSN/N&#10;mPNXz62+ZcbaeSVQYuj5nMJ7nIWFlU8lCupPR+7o9SCxeZn37Aif4zTQHVhy53HSMpQ1oVWM0uWc&#10;QAQKZhUNyMscQnrNl87Ji8J6p+Km4GW0+gZKY14mjqYnAyKlSJwkAFdQSj77FKRMbFnDNf5Rpy84&#10;4zI2AZ0bUCNJwXRG6NN5kkbiSCuyKwpc5Rk5L+DjUSOJbs9IojCdkhtuvYtoVhj2ZLlYaWb3N8rI&#10;qFGTkvR2JX2YzKmRFOaMBXlUICeGwUrnbr5brGpsdpyuYKl943LE5raEi1lSIfXOOcDgUCPuVnIh&#10;Cp8gNBwJIRMMyOtL4vSqMXmeYMTeQUiEghZUgZwzVsFK60sUrKYqo8xCSpNwpB+TCQtbeA9BPlJR&#10;jy+40NrTCRwchfNzepO4ZlsnmZMLYxDaLgW80AirsEOBNDTvOcIy5ILAmF54Eo7kZPLUdIm49oQ4&#10;94njrVAcWYc65UpKGfnTLEGp1QvLZE64TKmxz7hZCl4a8AdTmRWnbyUdebk1zbZSYDfz7gjPQIjE&#10;HQsp2LyURj1ZTGQiJ079oEhyPjNbjMIVRiQXlwqJhvZ4Xt717w5ti+luHo/l6Wn60jauTGq7X5pd&#10;dtiiVhKkT+nGpHnbDtldhZqsquumm7hv2lfbxv/ZRSG5H/gWBI2EOnQ970C89D134G5j/tm3G97y&#10;vYM2dOGygL1wXmjigXnwgiDmvpsW8PHQ9cNzM2sxq5nZf382kjeNs9JNv/3yYciG3l/3jKf63WEY&#10;p/fVOH2oBlwwYHVxZzX9jJ9d26MsRflJT3m274e/nvu7+x7XLmjNs3vcF13n45+31dDkWftjhwuZ&#10;kqOqRCFMLwpBiZchbLkJW7rb49sey4TaEKOjR/f91J4fd0N//A1XW28cK5qqrgY3Dhym4fzydsI7&#10;mnA5Vjdv3tAzLpXgUu+7j6fade6sesLMPz38Vg2nzD1e5xNucH7qz3dL1dX5bsb55fKtQ3b9m9up&#10;3x3cxQ35obfr/IILKVr/+fLM3XiF7/TV4xXf678BAAD//wMAUEsDBBQABgAIAAAAIQAeLw6a2gAA&#10;AAQBAAAPAAAAZHJzL2Rvd25yZXYueG1sTI9BS8NAEIXvQv/DMoVegt0oQUPMptRib9JitfdpdkyC&#10;2dmQ3TTpv3fbi14eDG9473v5ajKtOFPvGssKHpYxCOLS6oYrBV+f2/sUhPPIGlvLpOBCDlbF7C7H&#10;TNuRP+h88JUIIewyVFB732VSurImg25pO+LgfdveoA9nX0nd4xjCTSsf4/hJGmw4NNTY0aam8ucw&#10;GAVHTnhfbsbt+vXtPTruhiilXaTUYj6tX0B4mvzfM1zxAzoUgelkB9ZOtArCEH/Tq5ckYcZJwXMa&#10;gyxy+R+++AUAAP//AwBQSwECLQAUAAYACAAAACEAtoM4kv4AAADhAQAAEwAAAAAAAAAAAAAAAAAA&#10;AAAAW0NvbnRlbnRfVHlwZXNdLnhtbFBLAQItABQABgAIAAAAIQA4/SH/1gAAAJQBAAALAAAAAAAA&#10;AAAAAAAAAC8BAABfcmVscy8ucmVsc1BLAQItABQABgAIAAAAIQBrnOk/XQcAACocAAAOAAAAAAAA&#10;AAAAAAAAAC4CAABkcnMvZTJvRG9jLnhtbFBLAQItABQABgAIAAAAIQAeLw6a2gAAAAQBAAAPAAAA&#10;AAAAAAAAAAAAALcJAABkcnMvZG93bnJldi54bWxQSwUGAAAAAAQABADzAAAAvgoAAAAA&#10;" path="m509925,167545v1587,136525,-1810,273199,4762,409575c515011,583848,527341,569366,528975,562832v5020,-20080,3614,-41246,4762,-61912c535764,464429,536912,427895,538500,391382v26987,38100,43610,86286,80962,114300l714712,577120c706775,534257,700946,490950,690900,448532,672352,370220,645918,293847,628987,215170,618879,168199,616287,119920,609937,72295v3175,-20638,5618,-82425,9525,-61913c629579,63495,631045,118278,628987,172307,616176,508607,620967,464637,519450,743807v-3639,10008,-9525,19050,-14288,28575c411500,648557,312280,528746,224175,400907,150167,293523,80973,182492,19387,67532,8785,47742,-12553,2120,9862,857,126647,-5722,242541,27018,357525,48482v242402,45248,484120,94853,723900,152400c1159529,219627,1310025,277082,1310025,277082v13665,-27329,13178,-12962,-4763,-42862e" filled="f" strokecolor="#0a121c [484]" strokeweight="2pt">
                       <v:path arrowok="t" o:connecttype="custom" o:connectlocs="355193,107440;358510,370086;368462,360923;371779,321221;375097,250979;431492,324275;497839,370086;481252,287627;438126,137981;424857,46360;431492,6658;438126,110494;361827,476976;351875,495300;156151,257087;13504,43306;6869,550;249037,31090;753276,128818;912509,177682;909192,150197" o:connectangles="0,0,0,0,0,0,0,0,0,0,0,0,0,0,0,0,0,0,0,0,0"/>
                       <w10:anchorlock/>
                     </v:shape>
@@ -1543,15 +1605,6 @@
     </w:p>
     <w:p>
       <w:pPr>
-        <w:rPr>
-          <w:rFonts w:ascii="Times New Roman" w:hAnsi="Times New Roman" w:cs="Times New Roman"/>
-          <w:sz w:val="24"/>
-        </w:rPr>
-      </w:pPr>
-    </w:p>
-    <w:p>
-      <w:pPr>
-        <w:ind w:left="101"/>
         <w:rPr>
           <w:rFonts w:ascii="Times New Roman" w:hAnsi="Times New Roman" w:cs="Times New Roman"/>
           <w:sz w:val="24"/>

</xml_diff>